<commit_message>
enemy AI being programmed
enemy AI being programmed
captain spheres being added to control armies
report writing
game testing
</commit_message>
<xml_diff>
--- a/documentation/report.docx
+++ b/documentation/report.docx
@@ -4,7 +4,6 @@
   <w:body>
     <w:p>
       <w:pPr>
-        <w:jc w:val="center"/>
         <w:rPr>
           <w:sz w:val="72"/>
           <w:szCs w:val="72"/>
@@ -101,7 +100,7 @@
                     </pic:cNvPicPr>
                   </pic:nvPicPr>
                   <pic:blipFill>
-                    <a:blip r:embed="rId5" cstate="print">
+                    <a:blip r:embed="rId6" cstate="print">
                       <a:extLst>
                         <a:ext uri="{28A0092B-C50C-407E-A947-70E740481C1C}">
                           <a14:useLocalDpi xmlns:a14="http://schemas.microsoft.com/office/drawing/2010/main" val="0"/>
@@ -360,7 +359,7 @@
       <w:pPr>
         <w:pStyle w:val="Heading1"/>
       </w:pPr>
-      <w:bookmarkStart w:id="0" w:name="_Toc100680128"/>
+      <w:bookmarkStart w:id="0" w:name="_Toc101902352"/>
       <w:r>
         <w:lastRenderedPageBreak/>
         <w:t>Acknowledgements</w:t>
@@ -415,7 +414,7 @@
       <w:pPr>
         <w:pStyle w:val="Heading1"/>
       </w:pPr>
-      <w:bookmarkStart w:id="1" w:name="_Toc100680129"/>
+      <w:bookmarkStart w:id="1" w:name="_Toc101902353"/>
       <w:r>
         <w:t>Abstract</w:t>
       </w:r>
@@ -462,7 +461,15 @@
               <w:tab w:val="right" w:leader="dot" w:pos="9016"/>
             </w:tabs>
             <w:rPr>
+              <w:rFonts w:eastAsiaTheme="minorEastAsia" w:cstheme="minorBidi"/>
+              <w:b w:val="0"/>
+              <w:bCs w:val="0"/>
+              <w:i w:val="0"/>
+              <w:iCs w:val="0"/>
               <w:noProof/>
+              <w:sz w:val="22"/>
+              <w:szCs w:val="22"/>
+              <w:lang w:eastAsia="en-GB"/>
             </w:rPr>
           </w:pPr>
           <w:r>
@@ -482,7 +489,7 @@
             </w:rPr>
             <w:fldChar w:fldCharType="separate"/>
           </w:r>
-          <w:hyperlink w:anchor="_Toc100680128" w:history="1">
+          <w:hyperlink w:anchor="_Toc101902352" w:history="1">
             <w:r>
               <w:rPr>
                 <w:rStyle w:val="Hyperlink"/>
@@ -509,7 +516,7 @@
                 <w:noProof/>
                 <w:webHidden/>
               </w:rPr>
-              <w:instrText xml:space="preserve"> PAGEREF _Toc100680128 \h </w:instrText>
+              <w:instrText xml:space="preserve"> PAGEREF _Toc101902352 \h </w:instrText>
             </w:r>
             <w:r>
               <w:rPr>
@@ -547,10 +554,18 @@
               <w:tab w:val="right" w:leader="dot" w:pos="9016"/>
             </w:tabs>
             <w:rPr>
+              <w:rFonts w:eastAsiaTheme="minorEastAsia" w:cstheme="minorBidi"/>
+              <w:b w:val="0"/>
+              <w:bCs w:val="0"/>
+              <w:i w:val="0"/>
+              <w:iCs w:val="0"/>
               <w:noProof/>
+              <w:sz w:val="22"/>
+              <w:szCs w:val="22"/>
+              <w:lang w:eastAsia="en-GB"/>
             </w:rPr>
           </w:pPr>
-          <w:hyperlink w:anchor="_Toc100680129" w:history="1">
+          <w:hyperlink w:anchor="_Toc101902353" w:history="1">
             <w:r>
               <w:rPr>
                 <w:rStyle w:val="Hyperlink"/>
@@ -577,7 +592,7 @@
                 <w:noProof/>
                 <w:webHidden/>
               </w:rPr>
-              <w:instrText xml:space="preserve"> PAGEREF _Toc100680129 \h </w:instrText>
+              <w:instrText xml:space="preserve"> PAGEREF _Toc101902353 \h </w:instrText>
             </w:r>
             <w:r>
               <w:rPr>
@@ -598,6 +613,1562 @@
                 <w:webHidden/>
               </w:rPr>
               <w:t>2</w:t>
+            </w:r>
+            <w:r>
+              <w:rPr>
+                <w:noProof/>
+                <w:webHidden/>
+              </w:rPr>
+              <w:fldChar w:fldCharType="end"/>
+            </w:r>
+          </w:hyperlink>
+        </w:p>
+        <w:p>
+          <w:pPr>
+            <w:pStyle w:val="TOC1"/>
+            <w:tabs>
+              <w:tab w:val="right" w:leader="dot" w:pos="9016"/>
+            </w:tabs>
+            <w:rPr>
+              <w:rFonts w:eastAsiaTheme="minorEastAsia" w:cstheme="minorBidi"/>
+              <w:b w:val="0"/>
+              <w:bCs w:val="0"/>
+              <w:i w:val="0"/>
+              <w:iCs w:val="0"/>
+              <w:noProof/>
+              <w:sz w:val="22"/>
+              <w:szCs w:val="22"/>
+              <w:lang w:eastAsia="en-GB"/>
+            </w:rPr>
+          </w:pPr>
+          <w:hyperlink w:anchor="_Toc101902354" w:history="1">
+            <w:r>
+              <w:rPr>
+                <w:rStyle w:val="Hyperlink"/>
+                <w:noProof/>
+              </w:rPr>
+              <w:t>Word Count</w:t>
+            </w:r>
+            <w:r>
+              <w:rPr>
+                <w:noProof/>
+                <w:webHidden/>
+              </w:rPr>
+              <w:tab/>
+            </w:r>
+            <w:r>
+              <w:rPr>
+                <w:noProof/>
+                <w:webHidden/>
+              </w:rPr>
+              <w:fldChar w:fldCharType="begin"/>
+            </w:r>
+            <w:r>
+              <w:rPr>
+                <w:noProof/>
+                <w:webHidden/>
+              </w:rPr>
+              <w:instrText xml:space="preserve"> PAGEREF _Toc101902354 \h </w:instrText>
+            </w:r>
+            <w:r>
+              <w:rPr>
+                <w:noProof/>
+                <w:webHidden/>
+              </w:rPr>
+            </w:r>
+            <w:r>
+              <w:rPr>
+                <w:noProof/>
+                <w:webHidden/>
+              </w:rPr>
+              <w:fldChar w:fldCharType="separate"/>
+            </w:r>
+            <w:r>
+              <w:rPr>
+                <w:noProof/>
+                <w:webHidden/>
+              </w:rPr>
+              <w:t>3</w:t>
+            </w:r>
+            <w:r>
+              <w:rPr>
+                <w:noProof/>
+                <w:webHidden/>
+              </w:rPr>
+              <w:fldChar w:fldCharType="end"/>
+            </w:r>
+          </w:hyperlink>
+        </w:p>
+        <w:p>
+          <w:pPr>
+            <w:pStyle w:val="TOC1"/>
+            <w:tabs>
+              <w:tab w:val="right" w:leader="dot" w:pos="9016"/>
+            </w:tabs>
+            <w:rPr>
+              <w:rFonts w:eastAsiaTheme="minorEastAsia" w:cstheme="minorBidi"/>
+              <w:b w:val="0"/>
+              <w:bCs w:val="0"/>
+              <w:i w:val="0"/>
+              <w:iCs w:val="0"/>
+              <w:noProof/>
+              <w:sz w:val="22"/>
+              <w:szCs w:val="22"/>
+              <w:lang w:eastAsia="en-GB"/>
+            </w:rPr>
+          </w:pPr>
+          <w:hyperlink w:anchor="_Toc101902355" w:history="1">
+            <w:r>
+              <w:rPr>
+                <w:rStyle w:val="Hyperlink"/>
+                <w:noProof/>
+              </w:rPr>
+              <w:t>Code</w:t>
+            </w:r>
+            <w:r>
+              <w:rPr>
+                <w:noProof/>
+                <w:webHidden/>
+              </w:rPr>
+              <w:tab/>
+            </w:r>
+            <w:r>
+              <w:rPr>
+                <w:noProof/>
+                <w:webHidden/>
+              </w:rPr>
+              <w:fldChar w:fldCharType="begin"/>
+            </w:r>
+            <w:r>
+              <w:rPr>
+                <w:noProof/>
+                <w:webHidden/>
+              </w:rPr>
+              <w:instrText xml:space="preserve"> PAGEREF _Toc101902355 \h </w:instrText>
+            </w:r>
+            <w:r>
+              <w:rPr>
+                <w:noProof/>
+                <w:webHidden/>
+              </w:rPr>
+            </w:r>
+            <w:r>
+              <w:rPr>
+                <w:noProof/>
+                <w:webHidden/>
+              </w:rPr>
+              <w:fldChar w:fldCharType="separate"/>
+            </w:r>
+            <w:r>
+              <w:rPr>
+                <w:noProof/>
+                <w:webHidden/>
+              </w:rPr>
+              <w:t>3</w:t>
+            </w:r>
+            <w:r>
+              <w:rPr>
+                <w:noProof/>
+                <w:webHidden/>
+              </w:rPr>
+              <w:fldChar w:fldCharType="end"/>
+            </w:r>
+          </w:hyperlink>
+        </w:p>
+        <w:p>
+          <w:pPr>
+            <w:pStyle w:val="TOC1"/>
+            <w:tabs>
+              <w:tab w:val="right" w:leader="dot" w:pos="9016"/>
+            </w:tabs>
+            <w:rPr>
+              <w:rFonts w:eastAsiaTheme="minorEastAsia" w:cstheme="minorBidi"/>
+              <w:b w:val="0"/>
+              <w:bCs w:val="0"/>
+              <w:i w:val="0"/>
+              <w:iCs w:val="0"/>
+              <w:noProof/>
+              <w:sz w:val="22"/>
+              <w:szCs w:val="22"/>
+              <w:lang w:eastAsia="en-GB"/>
+            </w:rPr>
+          </w:pPr>
+          <w:hyperlink w:anchor="_Toc101902356" w:history="1">
+            <w:r>
+              <w:rPr>
+                <w:rStyle w:val="Hyperlink"/>
+                <w:noProof/>
+              </w:rPr>
+              <w:t>Introduction</w:t>
+            </w:r>
+            <w:r>
+              <w:rPr>
+                <w:noProof/>
+                <w:webHidden/>
+              </w:rPr>
+              <w:tab/>
+            </w:r>
+            <w:r>
+              <w:rPr>
+                <w:noProof/>
+                <w:webHidden/>
+              </w:rPr>
+              <w:fldChar w:fldCharType="begin"/>
+            </w:r>
+            <w:r>
+              <w:rPr>
+                <w:noProof/>
+                <w:webHidden/>
+              </w:rPr>
+              <w:instrText xml:space="preserve"> PAGEREF _Toc101902356 \h </w:instrText>
+            </w:r>
+            <w:r>
+              <w:rPr>
+                <w:noProof/>
+                <w:webHidden/>
+              </w:rPr>
+            </w:r>
+            <w:r>
+              <w:rPr>
+                <w:noProof/>
+                <w:webHidden/>
+              </w:rPr>
+              <w:fldChar w:fldCharType="separate"/>
+            </w:r>
+            <w:r>
+              <w:rPr>
+                <w:noProof/>
+                <w:webHidden/>
+              </w:rPr>
+              <w:t>3</w:t>
+            </w:r>
+            <w:r>
+              <w:rPr>
+                <w:noProof/>
+                <w:webHidden/>
+              </w:rPr>
+              <w:fldChar w:fldCharType="end"/>
+            </w:r>
+          </w:hyperlink>
+        </w:p>
+        <w:p>
+          <w:pPr>
+            <w:pStyle w:val="TOC2"/>
+            <w:tabs>
+              <w:tab w:val="right" w:leader="dot" w:pos="9016"/>
+            </w:tabs>
+            <w:rPr>
+              <w:rFonts w:eastAsiaTheme="minorEastAsia" w:cstheme="minorBidi"/>
+              <w:b w:val="0"/>
+              <w:bCs w:val="0"/>
+              <w:noProof/>
+              <w:lang w:eastAsia="en-GB"/>
+            </w:rPr>
+          </w:pPr>
+          <w:hyperlink w:anchor="_Toc101902357" w:history="1">
+            <w:r>
+              <w:rPr>
+                <w:rStyle w:val="Hyperlink"/>
+                <w:noProof/>
+              </w:rPr>
+              <w:t>Project Definition</w:t>
+            </w:r>
+            <w:r>
+              <w:rPr>
+                <w:noProof/>
+                <w:webHidden/>
+              </w:rPr>
+              <w:tab/>
+            </w:r>
+            <w:r>
+              <w:rPr>
+                <w:noProof/>
+                <w:webHidden/>
+              </w:rPr>
+              <w:fldChar w:fldCharType="begin"/>
+            </w:r>
+            <w:r>
+              <w:rPr>
+                <w:noProof/>
+                <w:webHidden/>
+              </w:rPr>
+              <w:instrText xml:space="preserve"> PAGEREF _Toc101902357 \h </w:instrText>
+            </w:r>
+            <w:r>
+              <w:rPr>
+                <w:noProof/>
+                <w:webHidden/>
+              </w:rPr>
+            </w:r>
+            <w:r>
+              <w:rPr>
+                <w:noProof/>
+                <w:webHidden/>
+              </w:rPr>
+              <w:fldChar w:fldCharType="separate"/>
+            </w:r>
+            <w:r>
+              <w:rPr>
+                <w:noProof/>
+                <w:webHidden/>
+              </w:rPr>
+              <w:t>3</w:t>
+            </w:r>
+            <w:r>
+              <w:rPr>
+                <w:noProof/>
+                <w:webHidden/>
+              </w:rPr>
+              <w:fldChar w:fldCharType="end"/>
+            </w:r>
+          </w:hyperlink>
+        </w:p>
+        <w:p>
+          <w:pPr>
+            <w:pStyle w:val="TOC2"/>
+            <w:tabs>
+              <w:tab w:val="right" w:leader="dot" w:pos="9016"/>
+            </w:tabs>
+            <w:rPr>
+              <w:rFonts w:eastAsiaTheme="minorEastAsia" w:cstheme="minorBidi"/>
+              <w:b w:val="0"/>
+              <w:bCs w:val="0"/>
+              <w:noProof/>
+              <w:lang w:eastAsia="en-GB"/>
+            </w:rPr>
+          </w:pPr>
+          <w:hyperlink w:anchor="_Toc101902358" w:history="1">
+            <w:r>
+              <w:rPr>
+                <w:rStyle w:val="Hyperlink"/>
+                <w:noProof/>
+              </w:rPr>
+              <w:t>Purpose</w:t>
+            </w:r>
+            <w:r>
+              <w:rPr>
+                <w:noProof/>
+                <w:webHidden/>
+              </w:rPr>
+              <w:tab/>
+            </w:r>
+            <w:r>
+              <w:rPr>
+                <w:noProof/>
+                <w:webHidden/>
+              </w:rPr>
+              <w:fldChar w:fldCharType="begin"/>
+            </w:r>
+            <w:r>
+              <w:rPr>
+                <w:noProof/>
+                <w:webHidden/>
+              </w:rPr>
+              <w:instrText xml:space="preserve"> PAGEREF _Toc101902358 \h </w:instrText>
+            </w:r>
+            <w:r>
+              <w:rPr>
+                <w:noProof/>
+                <w:webHidden/>
+              </w:rPr>
+            </w:r>
+            <w:r>
+              <w:rPr>
+                <w:noProof/>
+                <w:webHidden/>
+              </w:rPr>
+              <w:fldChar w:fldCharType="separate"/>
+            </w:r>
+            <w:r>
+              <w:rPr>
+                <w:noProof/>
+                <w:webHidden/>
+              </w:rPr>
+              <w:t>3</w:t>
+            </w:r>
+            <w:r>
+              <w:rPr>
+                <w:noProof/>
+                <w:webHidden/>
+              </w:rPr>
+              <w:fldChar w:fldCharType="end"/>
+            </w:r>
+          </w:hyperlink>
+        </w:p>
+        <w:p>
+          <w:pPr>
+            <w:pStyle w:val="TOC2"/>
+            <w:tabs>
+              <w:tab w:val="right" w:leader="dot" w:pos="9016"/>
+            </w:tabs>
+            <w:rPr>
+              <w:rFonts w:eastAsiaTheme="minorEastAsia" w:cstheme="minorBidi"/>
+              <w:b w:val="0"/>
+              <w:bCs w:val="0"/>
+              <w:noProof/>
+              <w:lang w:eastAsia="en-GB"/>
+            </w:rPr>
+          </w:pPr>
+          <w:hyperlink w:anchor="_Toc101902359" w:history="1">
+            <w:r>
+              <w:rPr>
+                <w:rStyle w:val="Hyperlink"/>
+                <w:noProof/>
+              </w:rPr>
+              <w:t>Objectives &amp; Functional Requirements</w:t>
+            </w:r>
+            <w:r>
+              <w:rPr>
+                <w:noProof/>
+                <w:webHidden/>
+              </w:rPr>
+              <w:tab/>
+            </w:r>
+            <w:r>
+              <w:rPr>
+                <w:noProof/>
+                <w:webHidden/>
+              </w:rPr>
+              <w:fldChar w:fldCharType="begin"/>
+            </w:r>
+            <w:r>
+              <w:rPr>
+                <w:noProof/>
+                <w:webHidden/>
+              </w:rPr>
+              <w:instrText xml:space="preserve"> PAGEREF _Toc101902359 \h </w:instrText>
+            </w:r>
+            <w:r>
+              <w:rPr>
+                <w:noProof/>
+                <w:webHidden/>
+              </w:rPr>
+            </w:r>
+            <w:r>
+              <w:rPr>
+                <w:noProof/>
+                <w:webHidden/>
+              </w:rPr>
+              <w:fldChar w:fldCharType="separate"/>
+            </w:r>
+            <w:r>
+              <w:rPr>
+                <w:noProof/>
+                <w:webHidden/>
+              </w:rPr>
+              <w:t>4</w:t>
+            </w:r>
+            <w:r>
+              <w:rPr>
+                <w:noProof/>
+                <w:webHidden/>
+              </w:rPr>
+              <w:fldChar w:fldCharType="end"/>
+            </w:r>
+          </w:hyperlink>
+        </w:p>
+        <w:p>
+          <w:pPr>
+            <w:pStyle w:val="TOC3"/>
+            <w:tabs>
+              <w:tab w:val="right" w:leader="dot" w:pos="9016"/>
+            </w:tabs>
+            <w:rPr>
+              <w:rFonts w:eastAsiaTheme="minorEastAsia" w:cstheme="minorBidi"/>
+              <w:noProof/>
+              <w:sz w:val="22"/>
+              <w:szCs w:val="22"/>
+              <w:lang w:eastAsia="en-GB"/>
+            </w:rPr>
+          </w:pPr>
+          <w:hyperlink w:anchor="_Toc101902360" w:history="1">
+            <w:r>
+              <w:rPr>
+                <w:rStyle w:val="Hyperlink"/>
+                <w:noProof/>
+              </w:rPr>
+              <w:t>Minimum viable product</w:t>
+            </w:r>
+            <w:r>
+              <w:rPr>
+                <w:noProof/>
+                <w:webHidden/>
+              </w:rPr>
+              <w:tab/>
+            </w:r>
+            <w:r>
+              <w:rPr>
+                <w:noProof/>
+                <w:webHidden/>
+              </w:rPr>
+              <w:fldChar w:fldCharType="begin"/>
+            </w:r>
+            <w:r>
+              <w:rPr>
+                <w:noProof/>
+                <w:webHidden/>
+              </w:rPr>
+              <w:instrText xml:space="preserve"> PAGEREF _Toc101902360 \h </w:instrText>
+            </w:r>
+            <w:r>
+              <w:rPr>
+                <w:noProof/>
+                <w:webHidden/>
+              </w:rPr>
+            </w:r>
+            <w:r>
+              <w:rPr>
+                <w:noProof/>
+                <w:webHidden/>
+              </w:rPr>
+              <w:fldChar w:fldCharType="separate"/>
+            </w:r>
+            <w:r>
+              <w:rPr>
+                <w:noProof/>
+                <w:webHidden/>
+              </w:rPr>
+              <w:t>4</w:t>
+            </w:r>
+            <w:r>
+              <w:rPr>
+                <w:noProof/>
+                <w:webHidden/>
+              </w:rPr>
+              <w:fldChar w:fldCharType="end"/>
+            </w:r>
+          </w:hyperlink>
+        </w:p>
+        <w:p>
+          <w:pPr>
+            <w:pStyle w:val="TOC3"/>
+            <w:tabs>
+              <w:tab w:val="right" w:leader="dot" w:pos="9016"/>
+            </w:tabs>
+            <w:rPr>
+              <w:rFonts w:eastAsiaTheme="minorEastAsia" w:cstheme="minorBidi"/>
+              <w:noProof/>
+              <w:sz w:val="22"/>
+              <w:szCs w:val="22"/>
+              <w:lang w:eastAsia="en-GB"/>
+            </w:rPr>
+          </w:pPr>
+          <w:hyperlink w:anchor="_Toc101902361" w:history="1">
+            <w:r>
+              <w:rPr>
+                <w:rStyle w:val="Hyperlink"/>
+                <w:noProof/>
+              </w:rPr>
+              <w:t>Minimum awesome product</w:t>
+            </w:r>
+            <w:r>
+              <w:rPr>
+                <w:noProof/>
+                <w:webHidden/>
+              </w:rPr>
+              <w:tab/>
+            </w:r>
+            <w:r>
+              <w:rPr>
+                <w:noProof/>
+                <w:webHidden/>
+              </w:rPr>
+              <w:fldChar w:fldCharType="begin"/>
+            </w:r>
+            <w:r>
+              <w:rPr>
+                <w:noProof/>
+                <w:webHidden/>
+              </w:rPr>
+              <w:instrText xml:space="preserve"> PAGEREF _Toc101902361 \h </w:instrText>
+            </w:r>
+            <w:r>
+              <w:rPr>
+                <w:noProof/>
+                <w:webHidden/>
+              </w:rPr>
+            </w:r>
+            <w:r>
+              <w:rPr>
+                <w:noProof/>
+                <w:webHidden/>
+              </w:rPr>
+              <w:fldChar w:fldCharType="separate"/>
+            </w:r>
+            <w:r>
+              <w:rPr>
+                <w:noProof/>
+                <w:webHidden/>
+              </w:rPr>
+              <w:t>4</w:t>
+            </w:r>
+            <w:r>
+              <w:rPr>
+                <w:noProof/>
+                <w:webHidden/>
+              </w:rPr>
+              <w:fldChar w:fldCharType="end"/>
+            </w:r>
+          </w:hyperlink>
+        </w:p>
+        <w:p>
+          <w:pPr>
+            <w:pStyle w:val="TOC1"/>
+            <w:tabs>
+              <w:tab w:val="right" w:leader="dot" w:pos="9016"/>
+            </w:tabs>
+            <w:rPr>
+              <w:rFonts w:eastAsiaTheme="minorEastAsia" w:cstheme="minorBidi"/>
+              <w:b w:val="0"/>
+              <w:bCs w:val="0"/>
+              <w:i w:val="0"/>
+              <w:iCs w:val="0"/>
+              <w:noProof/>
+              <w:sz w:val="22"/>
+              <w:szCs w:val="22"/>
+              <w:lang w:eastAsia="en-GB"/>
+            </w:rPr>
+          </w:pPr>
+          <w:hyperlink w:anchor="_Toc101902362" w:history="1">
+            <w:r>
+              <w:rPr>
+                <w:rStyle w:val="Hyperlink"/>
+                <w:noProof/>
+              </w:rPr>
+              <w:t>Method of Approach</w:t>
+            </w:r>
+            <w:r>
+              <w:rPr>
+                <w:noProof/>
+                <w:webHidden/>
+              </w:rPr>
+              <w:tab/>
+            </w:r>
+            <w:r>
+              <w:rPr>
+                <w:noProof/>
+                <w:webHidden/>
+              </w:rPr>
+              <w:fldChar w:fldCharType="begin"/>
+            </w:r>
+            <w:r>
+              <w:rPr>
+                <w:noProof/>
+                <w:webHidden/>
+              </w:rPr>
+              <w:instrText xml:space="preserve"> PAGEREF _Toc101902362 \h </w:instrText>
+            </w:r>
+            <w:r>
+              <w:rPr>
+                <w:noProof/>
+                <w:webHidden/>
+              </w:rPr>
+            </w:r>
+            <w:r>
+              <w:rPr>
+                <w:noProof/>
+                <w:webHidden/>
+              </w:rPr>
+              <w:fldChar w:fldCharType="separate"/>
+            </w:r>
+            <w:r>
+              <w:rPr>
+                <w:noProof/>
+                <w:webHidden/>
+              </w:rPr>
+              <w:t>5</w:t>
+            </w:r>
+            <w:r>
+              <w:rPr>
+                <w:noProof/>
+                <w:webHidden/>
+              </w:rPr>
+              <w:fldChar w:fldCharType="end"/>
+            </w:r>
+          </w:hyperlink>
+        </w:p>
+        <w:p>
+          <w:pPr>
+            <w:pStyle w:val="TOC2"/>
+            <w:tabs>
+              <w:tab w:val="right" w:leader="dot" w:pos="9016"/>
+            </w:tabs>
+            <w:rPr>
+              <w:rFonts w:eastAsiaTheme="minorEastAsia" w:cstheme="minorBidi"/>
+              <w:b w:val="0"/>
+              <w:bCs w:val="0"/>
+              <w:noProof/>
+              <w:lang w:eastAsia="en-GB"/>
+            </w:rPr>
+          </w:pPr>
+          <w:hyperlink w:anchor="_Toc101902363" w:history="1">
+            <w:r>
+              <w:rPr>
+                <w:rStyle w:val="Hyperlink"/>
+                <w:noProof/>
+              </w:rPr>
+              <w:t>Project Management</w:t>
+            </w:r>
+            <w:r>
+              <w:rPr>
+                <w:noProof/>
+                <w:webHidden/>
+              </w:rPr>
+              <w:tab/>
+            </w:r>
+            <w:r>
+              <w:rPr>
+                <w:noProof/>
+                <w:webHidden/>
+              </w:rPr>
+              <w:fldChar w:fldCharType="begin"/>
+            </w:r>
+            <w:r>
+              <w:rPr>
+                <w:noProof/>
+                <w:webHidden/>
+              </w:rPr>
+              <w:instrText xml:space="preserve"> PAGEREF _Toc101902363 \h </w:instrText>
+            </w:r>
+            <w:r>
+              <w:rPr>
+                <w:noProof/>
+                <w:webHidden/>
+              </w:rPr>
+            </w:r>
+            <w:r>
+              <w:rPr>
+                <w:noProof/>
+                <w:webHidden/>
+              </w:rPr>
+              <w:fldChar w:fldCharType="separate"/>
+            </w:r>
+            <w:r>
+              <w:rPr>
+                <w:noProof/>
+                <w:webHidden/>
+              </w:rPr>
+              <w:t>5</w:t>
+            </w:r>
+            <w:r>
+              <w:rPr>
+                <w:noProof/>
+                <w:webHidden/>
+              </w:rPr>
+              <w:fldChar w:fldCharType="end"/>
+            </w:r>
+          </w:hyperlink>
+        </w:p>
+        <w:p>
+          <w:pPr>
+            <w:pStyle w:val="TOC3"/>
+            <w:tabs>
+              <w:tab w:val="right" w:leader="dot" w:pos="9016"/>
+            </w:tabs>
+            <w:rPr>
+              <w:rFonts w:eastAsiaTheme="minorEastAsia" w:cstheme="minorBidi"/>
+              <w:noProof/>
+              <w:sz w:val="22"/>
+              <w:szCs w:val="22"/>
+              <w:lang w:eastAsia="en-GB"/>
+            </w:rPr>
+          </w:pPr>
+          <w:hyperlink w:anchor="_Toc101902364" w:history="1">
+            <w:r>
+              <w:rPr>
+                <w:rStyle w:val="Hyperlink"/>
+                <w:noProof/>
+              </w:rPr>
+              <w:t>Microsoft Teams</w:t>
+            </w:r>
+            <w:r>
+              <w:rPr>
+                <w:noProof/>
+                <w:webHidden/>
+              </w:rPr>
+              <w:tab/>
+            </w:r>
+            <w:r>
+              <w:rPr>
+                <w:noProof/>
+                <w:webHidden/>
+              </w:rPr>
+              <w:fldChar w:fldCharType="begin"/>
+            </w:r>
+            <w:r>
+              <w:rPr>
+                <w:noProof/>
+                <w:webHidden/>
+              </w:rPr>
+              <w:instrText xml:space="preserve"> PAGEREF _Toc101902364 \h </w:instrText>
+            </w:r>
+            <w:r>
+              <w:rPr>
+                <w:noProof/>
+                <w:webHidden/>
+              </w:rPr>
+            </w:r>
+            <w:r>
+              <w:rPr>
+                <w:noProof/>
+                <w:webHidden/>
+              </w:rPr>
+              <w:fldChar w:fldCharType="separate"/>
+            </w:r>
+            <w:r>
+              <w:rPr>
+                <w:noProof/>
+                <w:webHidden/>
+              </w:rPr>
+              <w:t>5</w:t>
+            </w:r>
+            <w:r>
+              <w:rPr>
+                <w:noProof/>
+                <w:webHidden/>
+              </w:rPr>
+              <w:fldChar w:fldCharType="end"/>
+            </w:r>
+          </w:hyperlink>
+        </w:p>
+        <w:p>
+          <w:pPr>
+            <w:pStyle w:val="TOC2"/>
+            <w:tabs>
+              <w:tab w:val="right" w:leader="dot" w:pos="9016"/>
+            </w:tabs>
+            <w:rPr>
+              <w:rFonts w:eastAsiaTheme="minorEastAsia" w:cstheme="minorBidi"/>
+              <w:b w:val="0"/>
+              <w:bCs w:val="0"/>
+              <w:noProof/>
+              <w:lang w:eastAsia="en-GB"/>
+            </w:rPr>
+          </w:pPr>
+          <w:hyperlink w:anchor="_Toc101902365" w:history="1">
+            <w:r>
+              <w:rPr>
+                <w:rStyle w:val="Hyperlink"/>
+                <w:noProof/>
+              </w:rPr>
+              <w:t>Version Control</w:t>
+            </w:r>
+            <w:r>
+              <w:rPr>
+                <w:noProof/>
+                <w:webHidden/>
+              </w:rPr>
+              <w:tab/>
+            </w:r>
+            <w:r>
+              <w:rPr>
+                <w:noProof/>
+                <w:webHidden/>
+              </w:rPr>
+              <w:fldChar w:fldCharType="begin"/>
+            </w:r>
+            <w:r>
+              <w:rPr>
+                <w:noProof/>
+                <w:webHidden/>
+              </w:rPr>
+              <w:instrText xml:space="preserve"> PAGEREF _Toc101902365 \h </w:instrText>
+            </w:r>
+            <w:r>
+              <w:rPr>
+                <w:noProof/>
+                <w:webHidden/>
+              </w:rPr>
+            </w:r>
+            <w:r>
+              <w:rPr>
+                <w:noProof/>
+                <w:webHidden/>
+              </w:rPr>
+              <w:fldChar w:fldCharType="separate"/>
+            </w:r>
+            <w:r>
+              <w:rPr>
+                <w:noProof/>
+                <w:webHidden/>
+              </w:rPr>
+              <w:t>5</w:t>
+            </w:r>
+            <w:r>
+              <w:rPr>
+                <w:noProof/>
+                <w:webHidden/>
+              </w:rPr>
+              <w:fldChar w:fldCharType="end"/>
+            </w:r>
+          </w:hyperlink>
+        </w:p>
+        <w:p>
+          <w:pPr>
+            <w:pStyle w:val="TOC2"/>
+            <w:tabs>
+              <w:tab w:val="right" w:leader="dot" w:pos="9016"/>
+            </w:tabs>
+            <w:rPr>
+              <w:rFonts w:eastAsiaTheme="minorEastAsia" w:cstheme="minorBidi"/>
+              <w:b w:val="0"/>
+              <w:bCs w:val="0"/>
+              <w:noProof/>
+              <w:lang w:eastAsia="en-GB"/>
+            </w:rPr>
+          </w:pPr>
+          <w:hyperlink w:anchor="_Toc101902366" w:history="1">
+            <w:r>
+              <w:rPr>
+                <w:rStyle w:val="Hyperlink"/>
+                <w:noProof/>
+              </w:rPr>
+              <w:t>Language and software used</w:t>
+            </w:r>
+            <w:r>
+              <w:rPr>
+                <w:noProof/>
+                <w:webHidden/>
+              </w:rPr>
+              <w:tab/>
+            </w:r>
+            <w:r>
+              <w:rPr>
+                <w:noProof/>
+                <w:webHidden/>
+              </w:rPr>
+              <w:fldChar w:fldCharType="begin"/>
+            </w:r>
+            <w:r>
+              <w:rPr>
+                <w:noProof/>
+                <w:webHidden/>
+              </w:rPr>
+              <w:instrText xml:space="preserve"> PAGEREF _Toc101902366 \h </w:instrText>
+            </w:r>
+            <w:r>
+              <w:rPr>
+                <w:noProof/>
+                <w:webHidden/>
+              </w:rPr>
+            </w:r>
+            <w:r>
+              <w:rPr>
+                <w:noProof/>
+                <w:webHidden/>
+              </w:rPr>
+              <w:fldChar w:fldCharType="separate"/>
+            </w:r>
+            <w:r>
+              <w:rPr>
+                <w:noProof/>
+                <w:webHidden/>
+              </w:rPr>
+              <w:t>5</w:t>
+            </w:r>
+            <w:r>
+              <w:rPr>
+                <w:noProof/>
+                <w:webHidden/>
+              </w:rPr>
+              <w:fldChar w:fldCharType="end"/>
+            </w:r>
+          </w:hyperlink>
+        </w:p>
+        <w:p>
+          <w:pPr>
+            <w:pStyle w:val="TOC1"/>
+            <w:tabs>
+              <w:tab w:val="right" w:leader="dot" w:pos="9016"/>
+            </w:tabs>
+            <w:rPr>
+              <w:rFonts w:eastAsiaTheme="minorEastAsia" w:cstheme="minorBidi"/>
+              <w:b w:val="0"/>
+              <w:bCs w:val="0"/>
+              <w:i w:val="0"/>
+              <w:iCs w:val="0"/>
+              <w:noProof/>
+              <w:sz w:val="22"/>
+              <w:szCs w:val="22"/>
+              <w:lang w:eastAsia="en-GB"/>
+            </w:rPr>
+          </w:pPr>
+          <w:hyperlink w:anchor="_Toc101902367" w:history="1">
+            <w:r>
+              <w:rPr>
+                <w:rStyle w:val="Hyperlink"/>
+                <w:noProof/>
+              </w:rPr>
+              <w:t>Legal, Social, Ethical and Professional</w:t>
+            </w:r>
+            <w:r>
+              <w:rPr>
+                <w:noProof/>
+                <w:webHidden/>
+              </w:rPr>
+              <w:tab/>
+            </w:r>
+            <w:r>
+              <w:rPr>
+                <w:noProof/>
+                <w:webHidden/>
+              </w:rPr>
+              <w:fldChar w:fldCharType="begin"/>
+            </w:r>
+            <w:r>
+              <w:rPr>
+                <w:noProof/>
+                <w:webHidden/>
+              </w:rPr>
+              <w:instrText xml:space="preserve"> PAGEREF _Toc101902367 \h </w:instrText>
+            </w:r>
+            <w:r>
+              <w:rPr>
+                <w:noProof/>
+                <w:webHidden/>
+              </w:rPr>
+            </w:r>
+            <w:r>
+              <w:rPr>
+                <w:noProof/>
+                <w:webHidden/>
+              </w:rPr>
+              <w:fldChar w:fldCharType="separate"/>
+            </w:r>
+            <w:r>
+              <w:rPr>
+                <w:noProof/>
+                <w:webHidden/>
+              </w:rPr>
+              <w:t>5</w:t>
+            </w:r>
+            <w:r>
+              <w:rPr>
+                <w:noProof/>
+                <w:webHidden/>
+              </w:rPr>
+              <w:fldChar w:fldCharType="end"/>
+            </w:r>
+          </w:hyperlink>
+        </w:p>
+        <w:p>
+          <w:pPr>
+            <w:pStyle w:val="TOC1"/>
+            <w:tabs>
+              <w:tab w:val="right" w:leader="dot" w:pos="9016"/>
+            </w:tabs>
+            <w:rPr>
+              <w:rFonts w:eastAsiaTheme="minorEastAsia" w:cstheme="minorBidi"/>
+              <w:b w:val="0"/>
+              <w:bCs w:val="0"/>
+              <w:i w:val="0"/>
+              <w:iCs w:val="0"/>
+              <w:noProof/>
+              <w:sz w:val="22"/>
+              <w:szCs w:val="22"/>
+              <w:lang w:eastAsia="en-GB"/>
+            </w:rPr>
+          </w:pPr>
+          <w:hyperlink w:anchor="_Toc101902368" w:history="1">
+            <w:r>
+              <w:rPr>
+                <w:rStyle w:val="Hyperlink"/>
+                <w:noProof/>
+              </w:rPr>
+              <w:t>Implementation</w:t>
+            </w:r>
+            <w:r>
+              <w:rPr>
+                <w:noProof/>
+                <w:webHidden/>
+              </w:rPr>
+              <w:tab/>
+            </w:r>
+            <w:r>
+              <w:rPr>
+                <w:noProof/>
+                <w:webHidden/>
+              </w:rPr>
+              <w:fldChar w:fldCharType="begin"/>
+            </w:r>
+            <w:r>
+              <w:rPr>
+                <w:noProof/>
+                <w:webHidden/>
+              </w:rPr>
+              <w:instrText xml:space="preserve"> PAGEREF _Toc101902368 \h </w:instrText>
+            </w:r>
+            <w:r>
+              <w:rPr>
+                <w:noProof/>
+                <w:webHidden/>
+              </w:rPr>
+            </w:r>
+            <w:r>
+              <w:rPr>
+                <w:noProof/>
+                <w:webHidden/>
+              </w:rPr>
+              <w:fldChar w:fldCharType="separate"/>
+            </w:r>
+            <w:r>
+              <w:rPr>
+                <w:noProof/>
+                <w:webHidden/>
+              </w:rPr>
+              <w:t>5</w:t>
+            </w:r>
+            <w:r>
+              <w:rPr>
+                <w:noProof/>
+                <w:webHidden/>
+              </w:rPr>
+              <w:fldChar w:fldCharType="end"/>
+            </w:r>
+          </w:hyperlink>
+        </w:p>
+        <w:p>
+          <w:pPr>
+            <w:pStyle w:val="TOC2"/>
+            <w:tabs>
+              <w:tab w:val="right" w:leader="dot" w:pos="9016"/>
+            </w:tabs>
+            <w:rPr>
+              <w:rFonts w:eastAsiaTheme="minorEastAsia" w:cstheme="minorBidi"/>
+              <w:b w:val="0"/>
+              <w:bCs w:val="0"/>
+              <w:noProof/>
+              <w:lang w:eastAsia="en-GB"/>
+            </w:rPr>
+          </w:pPr>
+          <w:hyperlink w:anchor="_Toc101902369" w:history="1">
+            <w:r>
+              <w:rPr>
+                <w:rStyle w:val="Hyperlink"/>
+                <w:noProof/>
+              </w:rPr>
+              <w:t>Sprints 0 - 12</w:t>
+            </w:r>
+            <w:r>
+              <w:rPr>
+                <w:noProof/>
+                <w:webHidden/>
+              </w:rPr>
+              <w:tab/>
+            </w:r>
+            <w:r>
+              <w:rPr>
+                <w:noProof/>
+                <w:webHidden/>
+              </w:rPr>
+              <w:fldChar w:fldCharType="begin"/>
+            </w:r>
+            <w:r>
+              <w:rPr>
+                <w:noProof/>
+                <w:webHidden/>
+              </w:rPr>
+              <w:instrText xml:space="preserve"> PAGEREF _Toc101902369 \h </w:instrText>
+            </w:r>
+            <w:r>
+              <w:rPr>
+                <w:noProof/>
+                <w:webHidden/>
+              </w:rPr>
+            </w:r>
+            <w:r>
+              <w:rPr>
+                <w:noProof/>
+                <w:webHidden/>
+              </w:rPr>
+              <w:fldChar w:fldCharType="separate"/>
+            </w:r>
+            <w:r>
+              <w:rPr>
+                <w:noProof/>
+                <w:webHidden/>
+              </w:rPr>
+              <w:t>5</w:t>
+            </w:r>
+            <w:r>
+              <w:rPr>
+                <w:noProof/>
+                <w:webHidden/>
+              </w:rPr>
+              <w:fldChar w:fldCharType="end"/>
+            </w:r>
+          </w:hyperlink>
+        </w:p>
+        <w:p>
+          <w:pPr>
+            <w:pStyle w:val="TOC1"/>
+            <w:tabs>
+              <w:tab w:val="right" w:leader="dot" w:pos="9016"/>
+            </w:tabs>
+            <w:rPr>
+              <w:rFonts w:eastAsiaTheme="minorEastAsia" w:cstheme="minorBidi"/>
+              <w:b w:val="0"/>
+              <w:bCs w:val="0"/>
+              <w:i w:val="0"/>
+              <w:iCs w:val="0"/>
+              <w:noProof/>
+              <w:sz w:val="22"/>
+              <w:szCs w:val="22"/>
+              <w:lang w:eastAsia="en-GB"/>
+            </w:rPr>
+          </w:pPr>
+          <w:hyperlink w:anchor="_Toc101902370" w:history="1">
+            <w:r>
+              <w:rPr>
+                <w:rStyle w:val="Hyperlink"/>
+                <w:noProof/>
+              </w:rPr>
+              <w:t>End of Project Report</w:t>
+            </w:r>
+            <w:r>
+              <w:rPr>
+                <w:noProof/>
+                <w:webHidden/>
+              </w:rPr>
+              <w:tab/>
+            </w:r>
+            <w:r>
+              <w:rPr>
+                <w:noProof/>
+                <w:webHidden/>
+              </w:rPr>
+              <w:fldChar w:fldCharType="begin"/>
+            </w:r>
+            <w:r>
+              <w:rPr>
+                <w:noProof/>
+                <w:webHidden/>
+              </w:rPr>
+              <w:instrText xml:space="preserve"> PAGEREF _Toc101902370 \h </w:instrText>
+            </w:r>
+            <w:r>
+              <w:rPr>
+                <w:noProof/>
+                <w:webHidden/>
+              </w:rPr>
+            </w:r>
+            <w:r>
+              <w:rPr>
+                <w:noProof/>
+                <w:webHidden/>
+              </w:rPr>
+              <w:fldChar w:fldCharType="separate"/>
+            </w:r>
+            <w:r>
+              <w:rPr>
+                <w:noProof/>
+                <w:webHidden/>
+              </w:rPr>
+              <w:t>6</w:t>
+            </w:r>
+            <w:r>
+              <w:rPr>
+                <w:noProof/>
+                <w:webHidden/>
+              </w:rPr>
+              <w:fldChar w:fldCharType="end"/>
+            </w:r>
+          </w:hyperlink>
+        </w:p>
+        <w:p>
+          <w:pPr>
+            <w:pStyle w:val="TOC1"/>
+            <w:tabs>
+              <w:tab w:val="right" w:leader="dot" w:pos="9016"/>
+            </w:tabs>
+            <w:rPr>
+              <w:rFonts w:eastAsiaTheme="minorEastAsia" w:cstheme="minorBidi"/>
+              <w:b w:val="0"/>
+              <w:bCs w:val="0"/>
+              <w:i w:val="0"/>
+              <w:iCs w:val="0"/>
+              <w:noProof/>
+              <w:sz w:val="22"/>
+              <w:szCs w:val="22"/>
+              <w:lang w:eastAsia="en-GB"/>
+            </w:rPr>
+          </w:pPr>
+          <w:hyperlink w:anchor="_Toc101902371" w:history="1">
+            <w:r>
+              <w:rPr>
+                <w:rStyle w:val="Hyperlink"/>
+                <w:noProof/>
+              </w:rPr>
+              <w:t>Project Post-Mortem</w:t>
+            </w:r>
+            <w:r>
+              <w:rPr>
+                <w:noProof/>
+                <w:webHidden/>
+              </w:rPr>
+              <w:tab/>
+            </w:r>
+            <w:r>
+              <w:rPr>
+                <w:noProof/>
+                <w:webHidden/>
+              </w:rPr>
+              <w:fldChar w:fldCharType="begin"/>
+            </w:r>
+            <w:r>
+              <w:rPr>
+                <w:noProof/>
+                <w:webHidden/>
+              </w:rPr>
+              <w:instrText xml:space="preserve"> PAGEREF _Toc101902371 \h </w:instrText>
+            </w:r>
+            <w:r>
+              <w:rPr>
+                <w:noProof/>
+                <w:webHidden/>
+              </w:rPr>
+            </w:r>
+            <w:r>
+              <w:rPr>
+                <w:noProof/>
+                <w:webHidden/>
+              </w:rPr>
+              <w:fldChar w:fldCharType="separate"/>
+            </w:r>
+            <w:r>
+              <w:rPr>
+                <w:noProof/>
+                <w:webHidden/>
+              </w:rPr>
+              <w:t>6</w:t>
+            </w:r>
+            <w:r>
+              <w:rPr>
+                <w:noProof/>
+                <w:webHidden/>
+              </w:rPr>
+              <w:fldChar w:fldCharType="end"/>
+            </w:r>
+          </w:hyperlink>
+        </w:p>
+        <w:p>
+          <w:pPr>
+            <w:pStyle w:val="TOC1"/>
+            <w:tabs>
+              <w:tab w:val="right" w:leader="dot" w:pos="9016"/>
+            </w:tabs>
+            <w:rPr>
+              <w:rFonts w:eastAsiaTheme="minorEastAsia" w:cstheme="minorBidi"/>
+              <w:b w:val="0"/>
+              <w:bCs w:val="0"/>
+              <w:i w:val="0"/>
+              <w:iCs w:val="0"/>
+              <w:noProof/>
+              <w:sz w:val="22"/>
+              <w:szCs w:val="22"/>
+              <w:lang w:eastAsia="en-GB"/>
+            </w:rPr>
+          </w:pPr>
+          <w:hyperlink w:anchor="_Toc101902372" w:history="1">
+            <w:r>
+              <w:rPr>
+                <w:rStyle w:val="Hyperlink"/>
+                <w:noProof/>
+              </w:rPr>
+              <w:t>Conclusion</w:t>
+            </w:r>
+            <w:r>
+              <w:rPr>
+                <w:noProof/>
+                <w:webHidden/>
+              </w:rPr>
+              <w:tab/>
+            </w:r>
+            <w:r>
+              <w:rPr>
+                <w:noProof/>
+                <w:webHidden/>
+              </w:rPr>
+              <w:fldChar w:fldCharType="begin"/>
+            </w:r>
+            <w:r>
+              <w:rPr>
+                <w:noProof/>
+                <w:webHidden/>
+              </w:rPr>
+              <w:instrText xml:space="preserve"> PAGEREF _Toc101902372 \h </w:instrText>
+            </w:r>
+            <w:r>
+              <w:rPr>
+                <w:noProof/>
+                <w:webHidden/>
+              </w:rPr>
+            </w:r>
+            <w:r>
+              <w:rPr>
+                <w:noProof/>
+                <w:webHidden/>
+              </w:rPr>
+              <w:fldChar w:fldCharType="separate"/>
+            </w:r>
+            <w:r>
+              <w:rPr>
+                <w:noProof/>
+                <w:webHidden/>
+              </w:rPr>
+              <w:t>6</w:t>
+            </w:r>
+            <w:r>
+              <w:rPr>
+                <w:noProof/>
+                <w:webHidden/>
+              </w:rPr>
+              <w:fldChar w:fldCharType="end"/>
+            </w:r>
+          </w:hyperlink>
+        </w:p>
+        <w:p>
+          <w:pPr>
+            <w:pStyle w:val="TOC1"/>
+            <w:tabs>
+              <w:tab w:val="right" w:leader="dot" w:pos="9016"/>
+            </w:tabs>
+            <w:rPr>
+              <w:rFonts w:eastAsiaTheme="minorEastAsia" w:cstheme="minorBidi"/>
+              <w:b w:val="0"/>
+              <w:bCs w:val="0"/>
+              <w:i w:val="0"/>
+              <w:iCs w:val="0"/>
+              <w:noProof/>
+              <w:sz w:val="22"/>
+              <w:szCs w:val="22"/>
+              <w:lang w:eastAsia="en-GB"/>
+            </w:rPr>
+          </w:pPr>
+          <w:hyperlink w:anchor="_Toc101902373" w:history="1">
+            <w:r>
+              <w:rPr>
+                <w:rStyle w:val="Hyperlink"/>
+                <w:noProof/>
+              </w:rPr>
+              <w:t>Bibliography</w:t>
+            </w:r>
+            <w:r>
+              <w:rPr>
+                <w:noProof/>
+                <w:webHidden/>
+              </w:rPr>
+              <w:tab/>
+            </w:r>
+            <w:r>
+              <w:rPr>
+                <w:noProof/>
+                <w:webHidden/>
+              </w:rPr>
+              <w:fldChar w:fldCharType="begin"/>
+            </w:r>
+            <w:r>
+              <w:rPr>
+                <w:noProof/>
+                <w:webHidden/>
+              </w:rPr>
+              <w:instrText xml:space="preserve"> PAGEREF _Toc101902373 \h </w:instrText>
+            </w:r>
+            <w:r>
+              <w:rPr>
+                <w:noProof/>
+                <w:webHidden/>
+              </w:rPr>
+            </w:r>
+            <w:r>
+              <w:rPr>
+                <w:noProof/>
+                <w:webHidden/>
+              </w:rPr>
+              <w:fldChar w:fldCharType="separate"/>
+            </w:r>
+            <w:r>
+              <w:rPr>
+                <w:noProof/>
+                <w:webHidden/>
+              </w:rPr>
+              <w:t>6</w:t>
+            </w:r>
+            <w:r>
+              <w:rPr>
+                <w:noProof/>
+                <w:webHidden/>
+              </w:rPr>
+              <w:fldChar w:fldCharType="end"/>
+            </w:r>
+          </w:hyperlink>
+        </w:p>
+        <w:p>
+          <w:pPr>
+            <w:pStyle w:val="TOC1"/>
+            <w:tabs>
+              <w:tab w:val="right" w:leader="dot" w:pos="9016"/>
+            </w:tabs>
+            <w:rPr>
+              <w:rFonts w:eastAsiaTheme="minorEastAsia" w:cstheme="minorBidi"/>
+              <w:b w:val="0"/>
+              <w:bCs w:val="0"/>
+              <w:i w:val="0"/>
+              <w:iCs w:val="0"/>
+              <w:noProof/>
+              <w:sz w:val="22"/>
+              <w:szCs w:val="22"/>
+              <w:lang w:eastAsia="en-GB"/>
+            </w:rPr>
+          </w:pPr>
+          <w:hyperlink w:anchor="_Toc101902374" w:history="1">
+            <w:r>
+              <w:rPr>
+                <w:rStyle w:val="Hyperlink"/>
+                <w:noProof/>
+              </w:rPr>
+              <w:t>Appendices</w:t>
+            </w:r>
+            <w:r>
+              <w:rPr>
+                <w:noProof/>
+                <w:webHidden/>
+              </w:rPr>
+              <w:tab/>
+            </w:r>
+            <w:r>
+              <w:rPr>
+                <w:noProof/>
+                <w:webHidden/>
+              </w:rPr>
+              <w:fldChar w:fldCharType="begin"/>
+            </w:r>
+            <w:r>
+              <w:rPr>
+                <w:noProof/>
+                <w:webHidden/>
+              </w:rPr>
+              <w:instrText xml:space="preserve"> PAGEREF _Toc101902374 \h </w:instrText>
+            </w:r>
+            <w:r>
+              <w:rPr>
+                <w:noProof/>
+                <w:webHidden/>
+              </w:rPr>
+            </w:r>
+            <w:r>
+              <w:rPr>
+                <w:noProof/>
+                <w:webHidden/>
+              </w:rPr>
+              <w:fldChar w:fldCharType="separate"/>
+            </w:r>
+            <w:r>
+              <w:rPr>
+                <w:noProof/>
+                <w:webHidden/>
+              </w:rPr>
+              <w:t>6</w:t>
             </w:r>
             <w:r>
               <w:rPr>
@@ -624,18 +2195,22 @@
       <w:pPr>
         <w:pStyle w:val="Heading1"/>
       </w:pPr>
+      <w:bookmarkStart w:id="2" w:name="_Toc101902354"/>
       <w:r>
         <w:t>Word Count</w:t>
       </w:r>
+      <w:bookmarkEnd w:id="2"/>
     </w:p>
     <w:p/>
     <w:p>
       <w:pPr>
         <w:pStyle w:val="Heading1"/>
       </w:pPr>
+      <w:bookmarkStart w:id="3" w:name="_Toc101902355"/>
       <w:r>
         <w:t>Code</w:t>
       </w:r>
+      <w:bookmarkEnd w:id="3"/>
     </w:p>
     <w:p/>
     <w:p>
@@ -658,266 +2233,953 @@
       <w:pPr>
         <w:pStyle w:val="Heading1"/>
       </w:pPr>
+      <w:bookmarkStart w:id="4" w:name="_Toc101902356"/>
       <w:r>
         <w:t>Introduction</w:t>
       </w:r>
+      <w:bookmarkEnd w:id="4"/>
+    </w:p>
+    <w:p>
+      <w:pPr>
+        <w:ind w:firstLine="720"/>
+      </w:pPr>
+      <w:r>
+        <w:t>This report details my experience in taking on a large solo project that attempts to</w:t>
+      </w:r>
+      <w:r>
+        <w:t xml:space="preserve"> showcase my skills and understanding of </w:t>
+      </w:r>
+      <w:r>
+        <w:t>U</w:t>
+      </w:r>
+      <w:r>
+        <w:t>nit</w:t>
+      </w:r>
+      <w:r>
+        <w:t>y’</w:t>
+      </w:r>
+      <w:r>
+        <w:t>s libraries as well as</w:t>
+      </w:r>
+      <w:r>
+        <w:t xml:space="preserve"> incorporat</w:t>
+      </w:r>
+      <w:r>
+        <w:t>ing</w:t>
+      </w:r>
+      <w:r>
+        <w:t xml:space="preserve"> many of the aspect</w:t>
+      </w:r>
+      <w:r>
+        <w:t>s</w:t>
+      </w:r>
+      <w:r>
+        <w:t xml:space="preserve"> that </w:t>
+      </w:r>
+      <w:r>
+        <w:t>were</w:t>
+      </w:r>
+      <w:r>
+        <w:t xml:space="preserve"> taught to me over the duration of the course</w:t>
+      </w:r>
+      <w:r>
+        <w:t>,</w:t>
+      </w:r>
+      <w:r>
+        <w:t xml:space="preserve"> specifically</w:t>
+      </w:r>
+      <w:r>
+        <w:t xml:space="preserve">, </w:t>
+      </w:r>
+      <w:r>
+        <w:t xml:space="preserve">I drew inspiration from COMP2007 where I built a 3D game and </w:t>
+      </w:r>
+      <w:r>
+        <w:t xml:space="preserve">3D </w:t>
+      </w:r>
+      <w:r>
+        <w:t>scene for the first time as well as Comp3013 where I was project manager and spent more time with project development strategies</w:t>
+      </w:r>
+      <w:r>
+        <w:t xml:space="preserve"> and became more familiar with how to operate a large scale project from a planning level</w:t>
+      </w:r>
+      <w:r>
+        <w:t>.</w:t>
+      </w:r>
+      <w:r>
+        <w:t xml:space="preserve"> I intended to </w:t>
+      </w:r>
+      <w:r>
+        <w:t>utilise the experience id gained in</w:t>
+      </w:r>
+      <w:r>
+        <w:t xml:space="preserve"> these modules to plan and enact a project of appropriate size and scale that can be used as an important stand out portfolio piece that includes hall marks of industry standard criteria that employers would like to see</w:t>
+      </w:r>
+      <w:r>
+        <w:t>. With significant focus on Unity and partner software with unity such as blender</w:t>
+      </w:r>
+      <w:r>
+        <w:t>,</w:t>
+      </w:r>
+      <w:r>
+        <w:t xml:space="preserve"> I hoped to</w:t>
+      </w:r>
+      <w:r>
+        <w:t xml:space="preserve"> </w:t>
+      </w:r>
+      <w:r>
+        <w:t xml:space="preserve">link </w:t>
+      </w:r>
+      <w:r>
+        <w:t>this to the current COMP3014 module</w:t>
+      </w:r>
+      <w:r>
+        <w:t xml:space="preserve"> to </w:t>
+      </w:r>
+      <w:r>
+        <w:t>achieve this portfolio piece as well as to feel fulfilled that my career at university lead to this, and I can be proud of it.</w:t>
+      </w:r>
     </w:p>
     <w:p/>
     <w:p>
-      <w:r>
-        <w:t>This report details my experience in taking on a large solo project that attempts to</w:t>
-      </w:r>
-      <w:r>
-        <w:t xml:space="preserve"> showcase my skills and understanding of </w:t>
-      </w:r>
-      <w:r>
-        <w:t>U</w:t>
-      </w:r>
-      <w:r>
-        <w:t>nit</w:t>
-      </w:r>
-      <w:r>
-        <w:t>y’</w:t>
-      </w:r>
-      <w:r>
-        <w:t>s libraries as well as</w:t>
-      </w:r>
-      <w:r>
-        <w:t xml:space="preserve"> incorporat</w:t>
+      <w:pPr>
+        <w:pStyle w:val="Heading2"/>
+      </w:pPr>
+      <w:bookmarkStart w:id="5" w:name="_Toc101902357"/>
+      <w:r>
+        <w:t>Project Definition</w:t>
+      </w:r>
+      <w:bookmarkEnd w:id="5"/>
+    </w:p>
+    <w:p>
+      <w:pPr>
+        <w:ind w:firstLine="720"/>
+      </w:pPr>
+      <w:r>
+        <w:t>Defend &amp; Capture</w:t>
+      </w:r>
+      <w:r>
+        <w:t xml:space="preserve"> is a </w:t>
+      </w:r>
+      <w:r>
+        <w:t xml:space="preserve">3D </w:t>
+      </w:r>
+      <w:r>
+        <w:t>single player</w:t>
+      </w:r>
+      <w:r>
+        <w:t>,</w:t>
+      </w:r>
+      <w:r>
+        <w:t xml:space="preserve"> </w:t>
+      </w:r>
+      <w:r>
+        <w:t>artificial intelligence</w:t>
+      </w:r>
+      <w:r>
+        <w:t xml:space="preserve"> driven</w:t>
+      </w:r>
+      <w:r>
+        <w:t>,</w:t>
+      </w:r>
+      <w:r>
+        <w:t xml:space="preserve"> real time strategy game </w:t>
+      </w:r>
+      <w:r>
+        <w:t xml:space="preserve">with a casual simulation twist on the combat. It is </w:t>
+      </w:r>
+      <w:r>
+        <w:t>built on the Unity game engin</w:t>
+      </w:r>
+      <w:r>
+        <w:t>e,</w:t>
+      </w:r>
+      <w:r>
+        <w:t xml:space="preserve"> Specifically, built primarily using Unity’s navmesh AI system, raycast networks and lightweight custom built sorting algorithms</w:t>
+      </w:r>
+      <w:r>
+        <w:t xml:space="preserve">. The game features some </w:t>
+      </w:r>
+      <w:r>
+        <w:t>custom-built</w:t>
+      </w:r>
+      <w:r>
+        <w:t xml:space="preserve"> assets using Blender and free assets imported from the U</w:t>
+      </w:r>
+      <w:r>
+        <w:t>n</w:t>
+      </w:r>
+      <w:r>
+        <w:t>ity asset store</w:t>
+      </w:r>
+      <w:r>
+        <w:t xml:space="preserve"> that creates an overarching ‘toy soldiers’ aesthetic to the game</w:t>
+      </w:r>
+      <w:r>
+        <w:t xml:space="preserve"> realising a casual theme that</w:t>
+      </w:r>
+      <w:r>
+        <w:t xml:space="preserve"> aims to</w:t>
+      </w:r>
+      <w:r>
+        <w:t xml:space="preserve"> welcomes a younger audience to the </w:t>
+      </w:r>
+      <w:r>
+        <w:t>RTS</w:t>
+      </w:r>
+      <w:r>
+        <w:t>;</w:t>
+      </w:r>
+      <w:r>
+        <w:t xml:space="preserve"> several RTS focused features and several important AI mechanics</w:t>
+      </w:r>
+      <w:r>
+        <w:t xml:space="preserve"> designed</w:t>
+      </w:r>
+      <w:r>
+        <w:t xml:space="preserve"> for</w:t>
+      </w:r>
+      <w:r>
+        <w:t xml:space="preserve"> engaging gameplay</w:t>
+      </w:r>
+      <w:r>
+        <w:t xml:space="preserve">. </w:t>
+      </w:r>
+      <w:r>
+        <w:t xml:space="preserve">The </w:t>
+      </w:r>
+      <w:r>
+        <w:t xml:space="preserve">gameplay loop is designed around a rock paper </w:t>
+      </w:r>
+      <w:r>
+        <w:t>scissors-based</w:t>
+      </w:r>
+      <w:r>
+        <w:t xml:space="preserve"> unit creation where unit </w:t>
+      </w:r>
+      <w:r>
+        <w:t>types of</w:t>
+      </w:r>
+      <w:r>
+        <w:t xml:space="preserve"> counter other unit types, the player must </w:t>
+      </w:r>
+      <w:r>
+        <w:t>manage</w:t>
+      </w:r>
+      <w:r>
+        <w:t xml:space="preserve"> their bases supplies and buildings</w:t>
+      </w:r>
+      <w:r>
+        <w:t xml:space="preserve"> while trying to stay on top of the unit counters the enemy AI is creating. </w:t>
+      </w:r>
+      <w:r>
+        <w:t>The</w:t>
+      </w:r>
+      <w:r>
+        <w:t xml:space="preserve"> main objective</w:t>
+      </w:r>
+      <w:r>
+        <w:t xml:space="preserve"> for the player</w:t>
+      </w:r>
+      <w:r>
+        <w:t xml:space="preserve"> is to get to the AI base </w:t>
+      </w:r>
+      <w:r>
+        <w:t>and</w:t>
+      </w:r>
+      <w:r>
+        <w:t xml:space="preserve"> destroy it to wi</w:t>
+      </w:r>
+      <w:r>
+        <w:t xml:space="preserve">n. </w:t>
+      </w:r>
+    </w:p>
+    <w:p>
+      <w:pPr>
+        <w:pStyle w:val="Heading2"/>
+      </w:pPr>
+      <w:bookmarkStart w:id="6" w:name="_Toc101902358"/>
+      <w:r>
+        <w:t>Purpose</w:t>
+      </w:r>
+      <w:bookmarkEnd w:id="6"/>
+    </w:p>
+    <w:p>
+      <w:pPr>
+        <w:ind w:firstLine="720"/>
+      </w:pPr>
+      <w:r>
+        <w:t>on a personal level, t</w:t>
+      </w:r>
+      <w:r>
+        <w:t xml:space="preserve">he purpose of the game was to provide a </w:t>
+      </w:r>
+      <w:r>
+        <w:t xml:space="preserve">creative </w:t>
+      </w:r>
+      <w:r>
+        <w:t>platform for me t</w:t>
+      </w:r>
+      <w:r>
+        <w:t xml:space="preserve">o push my skills </w:t>
+      </w:r>
+      <w:r>
+        <w:t xml:space="preserve">and knowledge of Unity in a way that’s challenging and introduces new concepts to my skill base to ultimately show to employers. </w:t>
+      </w:r>
+      <w:r>
+        <w:t xml:space="preserve">On a gameplay level, </w:t>
+      </w:r>
+      <w:r>
+        <w:t xml:space="preserve">Defend and capture hopes to stretch these skills in trying to produce a valuable, comprehensive AI using Unity’s libraries. </w:t>
+      </w:r>
+      <w:r>
+        <w:t xml:space="preserve">Making the AI challenging and synergistic was an important aim to make </w:t>
+      </w:r>
+      <w:r>
+        <w:lastRenderedPageBreak/>
+        <w:t xml:space="preserve">the journey of </w:t>
+      </w:r>
+      <w:r>
+        <w:t>playing</w:t>
+      </w:r>
+      <w:r>
+        <w:t xml:space="preserve"> an </w:t>
+      </w:r>
+      <w:r>
+        <w:t xml:space="preserve">experience centred around determination </w:t>
+      </w:r>
+      <w:r>
+        <w:t>so players can feel they did well even if they lost resulting in rewarding gameplay.</w:t>
+      </w:r>
+    </w:p>
+    <w:p>
+      <w:pPr>
+        <w:pStyle w:val="Heading2"/>
+      </w:pPr>
+      <w:bookmarkStart w:id="7" w:name="_Toc101902359"/>
+      <w:r>
+        <w:t>Objectives</w:t>
+      </w:r>
+      <w:r>
+        <w:t xml:space="preserve"> &amp; Functional Requirements</w:t>
+      </w:r>
+      <w:bookmarkEnd w:id="7"/>
+    </w:p>
+    <w:p>
+      <w:pPr>
+        <w:ind w:firstLine="360"/>
+      </w:pPr>
+      <w:r>
+        <w:t>Upon project conception the functional requirements were established to give a good foundation to the backlog and actualise concepts into preliminary planning stages. The objectives that aligned with my existential goals were:</w:t>
+      </w:r>
+    </w:p>
+    <w:p>
+      <w:pPr>
+        <w:pStyle w:val="ListParagraph"/>
+        <w:numPr>
+          <w:ilvl w:val="0"/>
+          <w:numId w:val="1"/>
+        </w:numPr>
+      </w:pPr>
+      <w:r>
+        <w:t xml:space="preserve">Use a Kanban style project management board </w:t>
+      </w:r>
+      <w:r>
+        <w:t xml:space="preserve">than </w:t>
+      </w:r>
+      <w:r>
+        <w:t xml:space="preserve">parallels </w:t>
+      </w:r>
+      <w:r>
+        <w:t>with key agile project management manifesto core values.</w:t>
+      </w:r>
+    </w:p>
+    <w:p>
+      <w:pPr>
+        <w:pStyle w:val="ListParagraph"/>
+        <w:numPr>
+          <w:ilvl w:val="0"/>
+          <w:numId w:val="1"/>
+        </w:numPr>
+      </w:pPr>
+      <w:r>
+        <w:t>Deliver an error/ bug free experience as to promote this in future works.</w:t>
+      </w:r>
+    </w:p>
+    <w:p>
+      <w:pPr>
+        <w:pStyle w:val="ListParagraph"/>
+        <w:numPr>
+          <w:ilvl w:val="0"/>
+          <w:numId w:val="1"/>
+        </w:numPr>
+      </w:pPr>
+      <w:r>
+        <w:t>Explore the ways of production of a custom-built AI in the unity game engine</w:t>
+      </w:r>
+    </w:p>
+    <w:p>
+      <w:pPr>
+        <w:pStyle w:val="ListParagraph"/>
+        <w:numPr>
+          <w:ilvl w:val="0"/>
+          <w:numId w:val="1"/>
+        </w:numPr>
+      </w:pPr>
+      <w:r>
+        <w:t>Use the knowledge of previous modules to amalgamate a gaming experience worthy of a portfolio showcase.</w:t>
+      </w:r>
+    </w:p>
+    <w:p/>
+    <w:p>
+      <w:pPr>
+        <w:ind w:firstLine="360"/>
+      </w:pPr>
+      <w:r>
+        <w:t xml:space="preserve">Core manifesto values reinforce an idea of not getting bogged down in extensive and exhaustive documentation but streamlining these into user stories as to begin the </w:t>
+      </w:r>
+      <w:r>
+        <w:t>project sooner and without delay from the documents; they also stress the use of ‘customer collaboration’ which brings the potential customers into the development process to give developers useful insight as its being built</w:t>
+      </w:r>
+      <w:r>
+        <w:t xml:space="preserve"> and</w:t>
+      </w:r>
+      <w:r>
+        <w:t xml:space="preserve"> then accepting that changes might be helpful to the projects solution.</w:t>
+      </w:r>
+      <w:sdt>
+        <w:sdtPr>
+          <w:id w:val="1276992101"/>
+          <w:citation/>
+        </w:sdtPr>
+        <w:sdtContent>
+          <w:r>
+            <w:fldChar w:fldCharType="begin"/>
+          </w:r>
+          <w:r>
+            <w:instrText xml:space="preserve"> CITATION Wri22 \l 2057 </w:instrText>
+          </w:r>
+          <w:r>
+            <w:fldChar w:fldCharType="separate"/>
+          </w:r>
+          <w:r>
+            <w:rPr>
+              <w:noProof/>
+            </w:rPr>
+            <w:t>(Wrike, n.d.)</w:t>
+          </w:r>
+          <w:r>
+            <w:fldChar w:fldCharType="end"/>
+          </w:r>
+        </w:sdtContent>
+      </w:sdt>
+      <w:r>
+        <w:t>.</w:t>
+      </w:r>
+    </w:p>
+    <w:p>
+      <w:pPr>
+        <w:ind w:firstLine="360"/>
+      </w:pPr>
+      <w:r>
+        <w:t xml:space="preserve">My functional requirements </w:t>
+      </w:r>
+      <w:r>
+        <w:t>were split into my minimum viable product (MVP) and my Maximum Awesome Product (MAP)</w:t>
+      </w:r>
+    </w:p>
+    <w:p/>
+    <w:p>
+      <w:pPr>
+        <w:pStyle w:val="Heading3"/>
+      </w:pPr>
+      <w:bookmarkStart w:id="8" w:name="_Toc101902360"/>
+      <w:r>
+        <w:t>Minimum viable product</w:t>
+      </w:r>
+      <w:bookmarkEnd w:id="8"/>
+    </w:p>
+    <w:p>
+      <w:pPr>
+        <w:pStyle w:val="ListParagraph"/>
+        <w:numPr>
+          <w:ilvl w:val="0"/>
+          <w:numId w:val="4"/>
+        </w:numPr>
+        <w:spacing w:after="160" w:line="259" w:lineRule="auto"/>
+      </w:pPr>
+      <w:r>
+        <w:t>Player can build buildings and each of them effect the game in their specific way.</w:t>
+      </w:r>
+    </w:p>
+    <w:p>
+      <w:pPr>
+        <w:pStyle w:val="ListParagraph"/>
+        <w:numPr>
+          <w:ilvl w:val="0"/>
+          <w:numId w:val="4"/>
+        </w:numPr>
+        <w:spacing w:after="160" w:line="259" w:lineRule="auto"/>
+      </w:pPr>
+      <w:r>
+        <w:t>Players can control troops using the single click system</w:t>
+      </w:r>
+    </w:p>
+    <w:p>
+      <w:pPr>
+        <w:pStyle w:val="ListParagraph"/>
+        <w:numPr>
+          <w:ilvl w:val="0"/>
+          <w:numId w:val="4"/>
+        </w:numPr>
+        <w:spacing w:after="160" w:line="259" w:lineRule="auto"/>
+      </w:pPr>
+      <w:r>
+        <w:t>Player units and enemy units fight and can hurt each other</w:t>
+      </w:r>
+    </w:p>
+    <w:p>
+      <w:pPr>
+        <w:pStyle w:val="ListParagraph"/>
+        <w:numPr>
+          <w:ilvl w:val="0"/>
+          <w:numId w:val="4"/>
+        </w:numPr>
+        <w:spacing w:after="160" w:line="259" w:lineRule="auto"/>
+      </w:pPr>
+      <w:r>
+        <w:t>Player can destroy the enemy base and win, and Players can have their base destroyed and lose (Conquest)</w:t>
+      </w:r>
+    </w:p>
+    <w:p>
+      <w:pPr>
+        <w:pStyle w:val="ListParagraph"/>
+        <w:numPr>
+          <w:ilvl w:val="0"/>
+          <w:numId w:val="4"/>
+        </w:numPr>
+        <w:spacing w:after="160" w:line="259" w:lineRule="auto"/>
+      </w:pPr>
+      <w:r>
+        <w:t>Enemy Ai moves around the map randomly</w:t>
+      </w:r>
+    </w:p>
+    <w:p>
+      <w:pPr>
+        <w:pStyle w:val="ListParagraph"/>
+        <w:numPr>
+          <w:ilvl w:val="0"/>
+          <w:numId w:val="4"/>
+        </w:numPr>
+        <w:spacing w:after="160" w:line="259" w:lineRule="auto"/>
+      </w:pPr>
+      <w:r>
+        <w:t>Game has no errors and functions on mid to low spec PCs</w:t>
+      </w:r>
+    </w:p>
+    <w:p>
+      <w:pPr>
+        <w:pStyle w:val="Heading3"/>
+      </w:pPr>
+      <w:bookmarkStart w:id="9" w:name="_Toc101902361"/>
+      <w:r>
+        <w:t>Minimum awesome product</w:t>
+      </w:r>
+      <w:bookmarkEnd w:id="9"/>
+    </w:p>
+    <w:p>
+      <w:pPr>
+        <w:pStyle w:val="ListParagraph"/>
+        <w:numPr>
+          <w:ilvl w:val="0"/>
+          <w:numId w:val="5"/>
+        </w:numPr>
+        <w:spacing w:after="160" w:line="259" w:lineRule="auto"/>
+      </w:pPr>
+      <w:r>
+        <w:t>Players can control the troops using single click, group select, select all of one type of units and select all units</w:t>
+      </w:r>
+    </w:p>
+    <w:p>
+      <w:pPr>
+        <w:pStyle w:val="ListParagraph"/>
+        <w:numPr>
+          <w:ilvl w:val="0"/>
+          <w:numId w:val="5"/>
+        </w:numPr>
+        <w:spacing w:after="160" w:line="259" w:lineRule="auto"/>
+      </w:pPr>
+      <w:r>
+        <w:t>Player can upgrade existing units using the building upgrades system</w:t>
+      </w:r>
+    </w:p>
+    <w:p>
+      <w:pPr>
+        <w:pStyle w:val="ListParagraph"/>
+        <w:numPr>
+          <w:ilvl w:val="0"/>
+          <w:numId w:val="5"/>
+        </w:numPr>
+        <w:spacing w:after="160" w:line="259" w:lineRule="auto"/>
+      </w:pPr>
+      <w:r>
+        <w:t>Units fight each other and rock paper scissors system is completely integrated</w:t>
+      </w:r>
+    </w:p>
+    <w:p>
+      <w:pPr>
+        <w:pStyle w:val="ListParagraph"/>
+        <w:numPr>
+          <w:ilvl w:val="1"/>
+          <w:numId w:val="5"/>
+        </w:numPr>
+        <w:spacing w:after="160" w:line="259" w:lineRule="auto"/>
+      </w:pPr>
+      <w:r>
+        <w:t>Flanking troops (if a troop is shot in the back) they take extra damage</w:t>
+      </w:r>
+    </w:p>
+    <w:p>
+      <w:pPr>
+        <w:pStyle w:val="ListParagraph"/>
+        <w:numPr>
+          <w:ilvl w:val="0"/>
+          <w:numId w:val="5"/>
+        </w:numPr>
+        <w:spacing w:after="160" w:line="259" w:lineRule="auto"/>
+      </w:pPr>
+      <w:r>
+        <w:t>Players can decide which units fight which unit by clicking on the unit then the enemy unit</w:t>
+      </w:r>
+    </w:p>
+    <w:p>
+      <w:pPr>
+        <w:pStyle w:val="ListParagraph"/>
+        <w:numPr>
+          <w:ilvl w:val="0"/>
+          <w:numId w:val="5"/>
+        </w:numPr>
+        <w:spacing w:after="160" w:line="259" w:lineRule="auto"/>
+      </w:pPr>
+      <w:r>
+        <w:t>Enemy AI uses tactics to fight for example, flanking and counter flanking, distractions, counter units, rushes/ turtling, scouting, directly fighting troops weak to the unit, or holding strategic areas of the map.</w:t>
+      </w:r>
+    </w:p>
+    <w:p>
+      <w:pPr>
+        <w:pStyle w:val="ListParagraph"/>
+        <w:numPr>
+          <w:ilvl w:val="0"/>
+          <w:numId w:val="5"/>
+        </w:numPr>
+        <w:spacing w:after="160" w:line="259" w:lineRule="auto"/>
+      </w:pPr>
+      <w:r>
+        <w:t>More than one map</w:t>
+      </w:r>
+    </w:p>
+    <w:p>
+      <w:pPr>
+        <w:pStyle w:val="ListParagraph"/>
+        <w:numPr>
+          <w:ilvl w:val="0"/>
+          <w:numId w:val="5"/>
+        </w:numPr>
+        <w:spacing w:after="160" w:line="259" w:lineRule="auto"/>
+      </w:pPr>
+      <w:r>
+        <w:t>More than one game type, conquest, and dominion (hold areas to gain points, first to x points wins)</w:t>
+      </w:r>
+    </w:p>
+    <w:p>
+      <w:pPr>
+        <w:spacing w:after="160" w:line="259" w:lineRule="auto"/>
+        <w:ind w:left="360"/>
+        <w:rPr>
+          <w:color w:val="FF0000"/>
+        </w:rPr>
+      </w:pPr>
+      <w:r>
+        <w:lastRenderedPageBreak/>
+        <w:t xml:space="preserve">Full context of these can be seen in the games design document at… </w:t>
+      </w:r>
+      <w:r>
+        <w:rPr>
+          <w:color w:val="FF0000"/>
+        </w:rPr>
+        <w:t>[insert appendix number]</w:t>
+      </w:r>
+    </w:p>
+    <w:p>
+      <w:pPr>
+        <w:ind w:firstLine="360"/>
+      </w:pPr>
+    </w:p>
+    <w:p/>
+    <w:p>
+      <w:r>
+        <w:tab/>
+      </w:r>
+      <w:r>
+        <w:t xml:space="preserve"> </w:t>
+      </w:r>
+    </w:p>
+    <w:p>
+      <w:pPr>
+        <w:pStyle w:val="Heading1"/>
+      </w:pPr>
+      <w:bookmarkStart w:id="10" w:name="_Toc101902362"/>
+      <w:r>
+        <w:t>Method of Approach</w:t>
+      </w:r>
+      <w:bookmarkEnd w:id="10"/>
+    </w:p>
+    <w:p>
+      <w:pPr>
+        <w:ind w:firstLine="720"/>
+      </w:pPr>
+      <w:r>
+        <w:t xml:space="preserve">My main goal with my project management was to display a level of knowledge around agile project management that would be satisfactory or exceptional to the level of industry standards. </w:t>
+      </w:r>
+      <w:r>
+        <w:t xml:space="preserve">To </w:t>
+      </w:r>
+      <w:r>
+        <w:t xml:space="preserve">adhere to </w:t>
+      </w:r>
+      <w:r>
+        <w:t>an</w:t>
+      </w:r>
+      <w:r>
+        <w:t xml:space="preserve"> Agile strategy, my project would be iteratively assessed and dynamically adapted to achieve functionality</w:t>
+      </w:r>
+      <w:r>
+        <w:t xml:space="preserve"> targets</w:t>
+      </w:r>
+      <w:r>
+        <w:t>, with the addition of deliverable reviews on a biweekly or triweekly basis depend</w:t>
       </w:r>
       <w:r>
         <w:t>ing</w:t>
       </w:r>
       <w:r>
-        <w:t xml:space="preserve"> many of the aspect</w:t>
+        <w:t xml:space="preserve"> on task sizes</w:t>
+      </w:r>
+      <w:r>
+        <w:t xml:space="preserve">, </w:t>
+      </w:r>
+      <w:r>
+        <w:t>importance of depth</w:t>
+      </w:r>
+      <w:r>
+        <w:t xml:space="preserve"> and discovery of problematic errors</w:t>
+      </w:r>
+      <w:r>
+        <w:t>.</w:t>
+      </w:r>
+      <w:r>
+        <w:t xml:space="preserve"> These ‘Sprints’ would dictate the flow of progress and </w:t>
+      </w:r>
+      <w:r>
+        <w:t>task lists for that section. A</w:t>
+      </w:r>
+      <w:r>
+        <w:t>djusting the length of them dynamically was important given some tasks of the project were bigger and more important to complete than others</w:t>
+      </w:r>
+      <w:r>
+        <w:t xml:space="preserve">. Following these with a review would portray what was achieved in the sprint and plans for the next sprint could be </w:t>
+      </w:r>
+      <w:r>
+        <w:t>assessed</w:t>
+      </w:r>
+      <w:r>
+        <w:t xml:space="preserve"> with the information of the last</w:t>
+      </w:r>
+      <w:r>
+        <w:t xml:space="preserve"> sprint</w:t>
+      </w:r>
+      <w:r>
+        <w:t xml:space="preserve"> in plain text, helping the natural flow between </w:t>
+      </w:r>
+      <w:r>
+        <w:t>the end of one sprint and the start of another.</w:t>
+      </w:r>
+      <w:r>
+        <w:t xml:space="preserve"> Sprints as they are on teams can be seen at </w:t>
+      </w:r>
+      <w:r>
+        <w:rPr>
+          <w:color w:val="FF0000"/>
+        </w:rPr>
+        <w:t>[insert appendix number]</w:t>
+      </w:r>
+    </w:p>
+    <w:p>
+      <w:pPr>
+        <w:ind w:firstLine="720"/>
+      </w:pPr>
+      <w:r>
+        <w:t>Research was an important step in creating the p</w:t>
+      </w:r>
+      <w:r>
+        <w:t>roject Systems</w:t>
+      </w:r>
+      <w:r>
+        <w:t>, they</w:t>
+      </w:r>
+      <w:r>
+        <w:t xml:space="preserve"> were written and broken down with the use of diagrams and charts </w:t>
+      </w:r>
+      <w:r>
+        <w:t xml:space="preserve">(which are centralised into the GDD as per manifesto guidelines) </w:t>
+      </w:r>
+      <w:r>
+        <w:t>which derived the projects backlog and allowed the project to be separated down in MVPs and MAPs. This was important as understanding the aims</w:t>
+      </w:r>
+      <w:r>
+        <w:t xml:space="preserve"> around creating the different parts of the game would set out the paths and avenues that would guide future sprints, therefore planning around revision and research times would be more effectively achieved with more specific conceptual points being brought to the forefront.</w:t>
+      </w:r>
+    </w:p>
+    <w:p>
+      <w:pPr>
+        <w:ind w:firstLine="720"/>
+      </w:pPr>
+      <w:r>
+        <w:t>To achieve</w:t>
+      </w:r>
+      <w:r>
+        <w:t xml:space="preserve"> these methodologies</w:t>
+      </w:r>
+      <w:r>
+        <w:t>,</w:t>
+      </w:r>
+      <w:r>
+        <w:t xml:space="preserve"> I needed a viable understanding of platforms in which to launch </w:t>
+      </w:r>
+      <w:r>
+        <w:t>these</w:t>
+      </w:r>
+      <w:r>
+        <w:t xml:space="preserve"> project management strategies.</w:t>
+      </w:r>
+      <w:r>
+        <w:t xml:space="preserve"> </w:t>
+      </w:r>
+      <w:r>
+        <w:t xml:space="preserve">There was a number of applications and packages I used for project </w:t>
+      </w:r>
+      <w:r>
+        <w:t>management,</w:t>
+      </w:r>
+      <w:r>
+        <w:t xml:space="preserve"> but my aim was to keep the amount of these down to centralise my progression and development</w:t>
+      </w:r>
+      <w:r>
+        <w:t xml:space="preserve"> into app</w:t>
       </w:r>
       <w:r>
         <w:t>s</w:t>
       </w:r>
       <w:r>
-        <w:t xml:space="preserve"> that </w:t>
-      </w:r>
-      <w:r>
-        <w:t>were</w:t>
-      </w:r>
-      <w:r>
-        <w:t xml:space="preserve"> taught to me over the duration of the course</w:t>
+        <w:t xml:space="preserve"> that specialised in </w:t>
+      </w:r>
+      <w:r>
+        <w:t xml:space="preserve">the project management and </w:t>
+      </w:r>
+      <w:r>
+        <w:t xml:space="preserve">development </w:t>
+      </w:r>
+      <w:r>
+        <w:t xml:space="preserve">field </w:t>
+      </w:r>
+      <w:r>
+        <w:t>as well as</w:t>
+      </w:r>
+      <w:r>
+        <w:t xml:space="preserve"> ha</w:t>
+      </w:r>
+      <w:r>
+        <w:t>ving</w:t>
+      </w:r>
+      <w:r>
+        <w:t xml:space="preserve"> connections to my past </w:t>
+      </w:r>
+      <w:r>
+        <w:t>experience</w:t>
+      </w:r>
+      <w:r>
+        <w:t xml:space="preserve"> at university</w:t>
       </w:r>
       <w:r>
         <w:t>,</w:t>
       </w:r>
       <w:r>
-        <w:t xml:space="preserve"> specifically</w:t>
-      </w:r>
-      <w:r>
-        <w:t xml:space="preserve">, </w:t>
-      </w:r>
-      <w:r>
-        <w:t>I drew inspiration from COMP2007 where I built a 3D game and scene for the first time as well as Comp3013 where I was project manager and spent more time with project development strategies.</w:t>
-      </w:r>
-      <w:r>
-        <w:t xml:space="preserve"> I intended to </w:t>
-      </w:r>
-      <w:r>
-        <w:t>utilise the experience id gained in</w:t>
-      </w:r>
-      <w:r>
-        <w:t xml:space="preserve"> these modules to plan and enact a project of appropriate size and scale that can be used as an important stand out portfolio piece that includes hall marks of industry standard criteria that employers would like to see</w:t>
-      </w:r>
-      <w:r>
-        <w:t>. With significant focus on Unity and partner software with unity such as blender</w:t>
-      </w:r>
-      <w:r>
-        <w:t>,</w:t>
-      </w:r>
-      <w:r>
-        <w:t xml:space="preserve"> I hoped to</w:t>
-      </w:r>
-      <w:r>
-        <w:t xml:space="preserve"> </w:t>
-      </w:r>
-      <w:r>
-        <w:t xml:space="preserve">link </w:t>
-      </w:r>
-      <w:r>
-        <w:t>this to the current COMP3014 module</w:t>
-      </w:r>
-      <w:r>
-        <w:t xml:space="preserve"> to </w:t>
-      </w:r>
-      <w:r>
-        <w:t>achieve this portfolio piece as well as to feel fulfilled that my career at university lead to this, and I can be proud of it.</w:t>
+        <w:t xml:space="preserve"> so time spent adjusting to new software and APIs wasn’t needed</w:t>
+      </w:r>
+      <w:r>
+        <w:t>. I also needed a version control system with analogous criteria</w:t>
+      </w:r>
+      <w:r>
+        <w:t xml:space="preserve"> for project redundancy</w:t>
+      </w:r>
+      <w:r>
+        <w:t>.</w:t>
       </w:r>
     </w:p>
     <w:p/>
     <w:p>
       <w:pPr>
         <w:pStyle w:val="Heading2"/>
-      </w:pPr>
-      <w:r>
-        <w:lastRenderedPageBreak/>
-        <w:t>Project Definition</w:t>
-      </w:r>
-    </w:p>
-    <w:p>
-      <w:r>
-        <w:t>Defend &amp; Capture</w:t>
-      </w:r>
-      <w:r>
-        <w:t xml:space="preserve"> is a </w:t>
-      </w:r>
-      <w:r>
-        <w:t xml:space="preserve">3D </w:t>
-      </w:r>
-      <w:r>
-        <w:t>single player</w:t>
-      </w:r>
-      <w:r>
-        <w:t>,</w:t>
-      </w:r>
-      <w:r>
-        <w:t xml:space="preserve"> </w:t>
-      </w:r>
-      <w:r>
-        <w:t>artificial intelligence</w:t>
-      </w:r>
-      <w:r>
-        <w:t xml:space="preserve"> driven</w:t>
-      </w:r>
-      <w:r>
-        <w:t>,</w:t>
-      </w:r>
-      <w:r>
-        <w:t xml:space="preserve"> real time strategy game </w:t>
-      </w:r>
-      <w:r>
-        <w:t xml:space="preserve">with a casual simulation twist on the combat. It is </w:t>
-      </w:r>
-      <w:r>
-        <w:t>built on the Unity game engin</w:t>
-      </w:r>
-      <w:r>
-        <w:t>e,</w:t>
-      </w:r>
-      <w:r>
-        <w:t xml:space="preserve"> Specifically, built primarily using Unity’s navmesh AI system, raycast networks and lightweight custom built sorting algorithms</w:t>
-      </w:r>
-      <w:r>
-        <w:t xml:space="preserve">. The game features some </w:t>
-      </w:r>
-      <w:r>
-        <w:t>custom-built</w:t>
-      </w:r>
-      <w:r>
-        <w:t xml:space="preserve"> assets using Blender and free assets imported from the U</w:t>
-      </w:r>
-      <w:r>
-        <w:t>n</w:t>
-      </w:r>
-      <w:r>
-        <w:t>ity asset store</w:t>
-      </w:r>
-      <w:r>
-        <w:t>, several RTS focused features and several important AI mechanics that I believe push the game to a higher level</w:t>
-      </w:r>
-      <w:r>
-        <w:t xml:space="preserve">. </w:t>
-      </w:r>
-      <w:r>
-        <w:t xml:space="preserve">The gameplay loop is designed around a rock paper </w:t>
-      </w:r>
-      <w:r>
-        <w:t>scissors-based</w:t>
-      </w:r>
-      <w:r>
-        <w:t xml:space="preserve"> unit creation where unit </w:t>
-      </w:r>
-      <w:r>
-        <w:t>types of</w:t>
-      </w:r>
-      <w:r>
-        <w:t xml:space="preserve"> counter other unit types, the player must create these counters while the AI counters theirs </w:t>
-      </w:r>
-      <w:r>
-        <w:t>while managing their bases supplies and buildings. The</w:t>
-      </w:r>
-      <w:r>
-        <w:t xml:space="preserve"> main objective</w:t>
-      </w:r>
-      <w:r>
-        <w:t xml:space="preserve"> for the player</w:t>
-      </w:r>
-      <w:r>
-        <w:t xml:space="preserve"> is to get to the AI base </w:t>
-      </w:r>
-      <w:r>
-        <w:t>and</w:t>
-      </w:r>
-      <w:r>
-        <w:t xml:space="preserve"> destroy it to win</w:t>
-      </w:r>
-      <w:r>
-        <w:t>.</w:t>
+        <w:tabs>
+          <w:tab w:val="left" w:pos="2839"/>
+        </w:tabs>
+      </w:pPr>
+      <w:bookmarkStart w:id="11" w:name="_Toc101902363"/>
+      <w:r>
+        <w:t>Project Management</w:t>
+      </w:r>
+      <w:bookmarkEnd w:id="11"/>
+      <w:r>
+        <w:tab/>
+      </w:r>
+    </w:p>
+    <w:p>
+      <w:pPr>
+        <w:pStyle w:val="Heading3"/>
+      </w:pPr>
+      <w:bookmarkStart w:id="12" w:name="_Toc101902364"/>
+      <w:r>
+        <w:t>Microsoft Teams</w:t>
+      </w:r>
+      <w:bookmarkEnd w:id="12"/>
+    </w:p>
+    <w:p>
+      <w:r>
+        <w:t>Teams was used for several different reasons</w:t>
       </w:r>
     </w:p>
     <w:p>
       <w:pPr>
         <w:pStyle w:val="Heading2"/>
       </w:pPr>
-      <w:r>
-        <w:t>Purpose</w:t>
-      </w:r>
-    </w:p>
-    <w:p>
-      <w:r>
-        <w:t xml:space="preserve">The purpose of the game was to provide a </w:t>
-      </w:r>
-      <w:r>
-        <w:t xml:space="preserve">creative </w:t>
-      </w:r>
-      <w:r>
-        <w:t>platform for me to experiment with pushing my limits with the unity engine while creating an AI along this premise.</w:t>
-      </w:r>
-      <w:r>
-        <w:t xml:space="preserve"> </w:t>
-      </w:r>
-    </w:p>
-    <w:p/>
-    <w:p/>
-    <w:p>
-      <w:pPr>
-        <w:pStyle w:val="Heading1"/>
-      </w:pPr>
-      <w:r>
-        <w:t>Method of Approach</w:t>
-      </w:r>
+      <w:bookmarkStart w:id="13" w:name="_Toc101902365"/>
+      <w:r>
+        <w:t>Version Control</w:t>
+      </w:r>
+      <w:bookmarkEnd w:id="13"/>
     </w:p>
     <w:p>
       <w:pPr>
         <w:pStyle w:val="Heading2"/>
       </w:pPr>
-      <w:r>
-        <w:t>Project Management</w:t>
-      </w:r>
-    </w:p>
-    <w:p>
-      <w:pPr>
-        <w:pStyle w:val="Heading2"/>
-      </w:pPr>
-      <w:r>
-        <w:t>Version Control</w:t>
-      </w:r>
-    </w:p>
-    <w:p>
-      <w:pPr>
-        <w:pStyle w:val="Heading2"/>
-      </w:pPr>
+      <w:bookmarkStart w:id="14" w:name="_Toc101902366"/>
       <w:r>
         <w:t>Language</w:t>
       </w:r>
       <w:r>
         <w:t xml:space="preserve"> and software used</w:t>
       </w:r>
+      <w:bookmarkEnd w:id="14"/>
     </w:p>
     <w:p/>
     <w:p/>
@@ -928,9 +3190,98 @@
       <w:pPr>
         <w:pStyle w:val="Heading1"/>
       </w:pPr>
-      <w:r>
+      <w:bookmarkStart w:id="15" w:name="_Toc101902367"/>
+      <w:r>
+        <w:lastRenderedPageBreak/>
         <w:t>Legal, Social, Ethical and Professional</w:t>
       </w:r>
+      <w:bookmarkEnd w:id="15"/>
+    </w:p>
+    <w:p>
+      <w:r>
+        <w:t>Credited assets</w:t>
+      </w:r>
+    </w:p>
+    <w:p>
+      <w:r>
+        <w:t>Appropriate licences</w:t>
+      </w:r>
+    </w:p>
+    <w:p>
+      <w:r>
+        <w:t>PEGI 16</w:t>
+      </w:r>
+    </w:p>
+    <w:p/>
+    <w:p/>
+    <w:p/>
+    <w:p>
+      <w:pPr>
+        <w:pStyle w:val="Heading1"/>
+      </w:pPr>
+      <w:bookmarkStart w:id="16" w:name="_Toc101902368"/>
+      <w:r>
+        <w:t>Implementation</w:t>
+      </w:r>
+      <w:bookmarkEnd w:id="16"/>
+    </w:p>
+    <w:p/>
+    <w:p>
+      <w:pPr>
+        <w:pStyle w:val="Heading2"/>
+      </w:pPr>
+      <w:bookmarkStart w:id="17" w:name="_Toc101902369"/>
+      <w:r>
+        <w:t>Sprint</w:t>
+      </w:r>
+      <w:r>
+        <w:t>s</w:t>
+      </w:r>
+      <w:r>
+        <w:t xml:space="preserve"> 0 - 12</w:t>
+      </w:r>
+      <w:bookmarkEnd w:id="17"/>
+    </w:p>
+    <w:p>
+      <w:pPr>
+        <w:tabs>
+          <w:tab w:val="left" w:pos="1047"/>
+        </w:tabs>
+      </w:pPr>
+      <w:r>
+        <w:tab/>
+      </w:r>
+    </w:p>
+    <w:p>
+      <w:pPr>
+        <w:tabs>
+          <w:tab w:val="left" w:pos="1047"/>
+        </w:tabs>
+      </w:pPr>
+    </w:p>
+    <w:p>
+      <w:pPr>
+        <w:tabs>
+          <w:tab w:val="left" w:pos="1047"/>
+        </w:tabs>
+      </w:pPr>
+    </w:p>
+    <w:p>
+      <w:pPr>
+        <w:tabs>
+          <w:tab w:val="left" w:pos="1047"/>
+        </w:tabs>
+      </w:pPr>
+    </w:p>
+    <w:p>
+      <w:pPr>
+        <w:pStyle w:val="Heading1"/>
+      </w:pPr>
+      <w:bookmarkStart w:id="18" w:name="_Toc101902370"/>
+      <w:r>
+        <w:t>End of Project Report</w:t>
+      </w:r>
+      <w:bookmarkEnd w:id="18"/>
     </w:p>
     <w:p/>
     <w:p/>
@@ -940,63 +3291,11 @@
       <w:pPr>
         <w:pStyle w:val="Heading1"/>
       </w:pPr>
-      <w:r>
-        <w:t>Implementation</w:t>
-      </w:r>
-    </w:p>
-    <w:p/>
-    <w:p>
-      <w:pPr>
-        <w:pStyle w:val="Heading2"/>
-      </w:pPr>
-      <w:r>
-        <w:t>Sprint</w:t>
-      </w:r>
-      <w:r>
-        <w:t>s</w:t>
-      </w:r>
-      <w:r>
-        <w:t xml:space="preserve"> 0 - 12</w:t>
-      </w:r>
-    </w:p>
-    <w:p>
-      <w:pPr>
-        <w:tabs>
-          <w:tab w:val="left" w:pos="1047"/>
-        </w:tabs>
-      </w:pPr>
-      <w:r>
-        <w:tab/>
-      </w:r>
-    </w:p>
-    <w:p>
-      <w:pPr>
-        <w:tabs>
-          <w:tab w:val="left" w:pos="1047"/>
-        </w:tabs>
-      </w:pPr>
-    </w:p>
-    <w:p>
-      <w:pPr>
-        <w:tabs>
-          <w:tab w:val="left" w:pos="1047"/>
-        </w:tabs>
-      </w:pPr>
-    </w:p>
-    <w:p>
-      <w:pPr>
-        <w:tabs>
-          <w:tab w:val="left" w:pos="1047"/>
-        </w:tabs>
-      </w:pPr>
-    </w:p>
-    <w:p>
-      <w:pPr>
-        <w:pStyle w:val="Heading1"/>
-      </w:pPr>
-      <w:r>
-        <w:t>End of Project Report</w:t>
-      </w:r>
+      <w:bookmarkStart w:id="19" w:name="_Toc101902371"/>
+      <w:r>
+        <w:t>Project Post-Mortem</w:t>
+      </w:r>
+      <w:bookmarkEnd w:id="19"/>
     </w:p>
     <w:p/>
     <w:p/>
@@ -1006,26 +3305,17 @@
       <w:pPr>
         <w:pStyle w:val="Heading1"/>
       </w:pPr>
-      <w:r>
-        <w:t>Project Post-Mortem</w:t>
-      </w:r>
+      <w:bookmarkStart w:id="20" w:name="_Toc101902372"/>
+      <w:r>
+        <w:t>Conclusion</w:t>
+      </w:r>
+      <w:bookmarkEnd w:id="20"/>
     </w:p>
     <w:p/>
     <w:p/>
     <w:p/>
     <w:p/>
-    <w:p>
-      <w:pPr>
-        <w:pStyle w:val="Heading1"/>
-      </w:pPr>
-      <w:r>
-        <w:t>Conclusion</w:t>
-      </w:r>
-    </w:p>
-    <w:p/>
-    <w:p/>
-    <w:p/>
-    <w:p/>
+    <w:bookmarkStart w:id="21" w:name="_Toc101902373" w:displacedByCustomXml="next"/>
     <w:sdt>
       <w:sdtPr>
         <w:rPr>
@@ -1049,6 +3339,7 @@
           <w:r>
             <w:t>Bibliography</w:t>
           </w:r>
+          <w:bookmarkEnd w:id="21"/>
         </w:p>
         <w:sdt>
           <w:sdtPr>
@@ -1058,6 +3349,12 @@
           <w:sdtEndPr/>
           <w:sdtContent>
             <w:p>
+              <w:pPr>
+                <w:pStyle w:val="Bibliography"/>
+                <w:rPr>
+                  <w:noProof/>
+                </w:rPr>
+              </w:pPr>
               <w:r>
                 <w:fldChar w:fldCharType="begin"/>
               </w:r>
@@ -1069,12 +3366,47 @@
               </w:r>
               <w:r>
                 <w:rPr>
-                  <w:b/>
-                  <w:bCs/>
                   <w:noProof/>
                 </w:rPr>
-                <w:t>There are no sources in the current document.</w:t>
+                <w:t xml:space="preserve">Wrike, n.d. </w:t>
               </w:r>
+              <w:r>
+                <w:rPr>
+                  <w:i/>
+                  <w:iCs/>
+                  <w:noProof/>
+                </w:rPr>
+                <w:t xml:space="preserve">What Is the Agile Manifesto?. </w:t>
+              </w:r>
+              <w:r>
+                <w:rPr>
+                  <w:noProof/>
+                </w:rPr>
+                <w:t xml:space="preserve">[Online] </w:t>
+              </w:r>
+              <w:r>
+                <w:rPr>
+                  <w:noProof/>
+                </w:rPr>
+                <w:br/>
+                <w:t xml:space="preserve">Available at: </w:t>
+              </w:r>
+              <w:r>
+                <w:rPr>
+                  <w:noProof/>
+                  <w:u w:val="single"/>
+                </w:rPr>
+                <w:t>https://www.wrike.com/agile-guide/agile-manifesto/#the-four-agile-manifesto-values</w:t>
+              </w:r>
+              <w:r>
+                <w:rPr>
+                  <w:noProof/>
+                </w:rPr>
+                <w:br/>
+                <w:t>[Accessed 23 April 2022].</w:t>
+              </w:r>
+            </w:p>
+            <w:p>
               <w:r>
                 <w:rPr>
                   <w:b/>
@@ -1093,9 +3425,11 @@
       <w:pPr>
         <w:pStyle w:val="Heading1"/>
       </w:pPr>
+      <w:bookmarkStart w:id="22" w:name="_Toc101902374"/>
       <w:r>
         <w:t>Appendices</w:t>
       </w:r>
+      <w:bookmarkEnd w:id="22"/>
     </w:p>
     <w:sectPr>
       <w:pgSz w:w="11906" w:h="16838"/>
@@ -1105,6 +3439,591 @@
     </w:sectPr>
   </w:body>
 </w:document>
+</file>
+
+<file path=word/numbering.xml><?xml version="1.0" encoding="utf-8"?>
+<w:numbering xmlns:wpc="http://schemas.microsoft.com/office/word/2010/wordprocessingCanvas" xmlns:cx="http://schemas.microsoft.com/office/drawing/2014/chartex" xmlns:cx1="http://schemas.microsoft.com/office/drawing/2015/9/8/chartex" xmlns:cx2="http://schemas.microsoft.com/office/drawing/2015/10/21/chartex" xmlns:cx3="http://schemas.microsoft.com/office/drawing/2016/5/9/chartex" xmlns:cx4="http://schemas.microsoft.com/office/drawing/2016/5/10/chartex" xmlns:cx5="http://schemas.microsoft.com/office/drawing/2016/5/11/chartex" xmlns:cx6="http://schemas.microsoft.com/office/drawing/2016/5/12/chartex" xmlns:cx7="http://schemas.microsoft.com/office/drawing/2016/5/13/chartex" xmlns:cx8="http://schemas.microsoft.com/office/drawing/2016/5/14/chartex" xmlns:mc="http://schemas.openxmlformats.org/markup-compatibility/2006" xmlns:aink="http://schemas.microsoft.com/office/drawing/2016/ink" xmlns:am3d="http://schemas.microsoft.com/office/drawing/2017/model3d" xmlns:o="urn:schemas-microsoft-com:office:office" xmlns:r="http://schemas.openxmlformats.org/officeDocument/2006/relationships" xmlns:m="http://schemas.openxmlformats.org/officeDocument/2006/math" xmlns:v="urn:schemas-microsoft-com:vml" xmlns:wp14="http://schemas.microsoft.com/office/word/2010/wordprocessingDrawing" xmlns:wp="http://schemas.openxmlformats.org/drawingml/2006/wordprocessingDrawing" xmlns:w10="urn:schemas-microsoft-com:office:word" xmlns:w="http://schemas.openxmlformats.org/wordprocessingml/2006/main" xmlns:w14="http://schemas.microsoft.com/office/word/2010/wordml" xmlns:w15="http://schemas.microsoft.com/office/word/2012/wordml" xmlns:w16cex="http://schemas.microsoft.com/office/word/2018/wordml/cex" xmlns:w16cid="http://schemas.microsoft.com/office/word/2016/wordml/cid" xmlns:w16="http://schemas.microsoft.com/office/word/2018/wordml" xmlns:w16sdtdh="http://schemas.microsoft.com/office/word/2020/wordml/sdtdatahash" xmlns:w16se="http://schemas.microsoft.com/office/word/2015/wordml/symex" xmlns:wpg="http://schemas.microsoft.com/office/word/2010/wordprocessingGroup" xmlns:wpi="http://schemas.microsoft.com/office/word/2010/wordprocessingInk" xmlns:wne="http://schemas.microsoft.com/office/word/2006/wordml" xmlns:wps="http://schemas.microsoft.com/office/word/2010/wordprocessingShape" mc:Ignorable="w14 w15 w16se w16cid w16 w16cex w16sdtdh wp14">
+  <w:abstractNum w:abstractNumId="0" w15:restartNumberingAfterBreak="0">
+    <w:nsid w:val="08485C6B"/>
+    <w:multiLevelType w:val="hybridMultilevel"/>
+    <w:tmpl w:val="7F0E9DEE"/>
+    <w:lvl w:ilvl="0" w:tplc="08090001">
+      <w:start w:val="1"/>
+      <w:numFmt w:val="bullet"/>
+      <w:lvlText w:val=""/>
+      <w:lvlJc w:val="left"/>
+      <w:pPr>
+        <w:ind w:left="1080" w:hanging="360"/>
+      </w:pPr>
+      <w:rPr>
+        <w:rFonts w:ascii="Symbol" w:hAnsi="Symbol" w:hint="default"/>
+      </w:rPr>
+    </w:lvl>
+    <w:lvl w:ilvl="1" w:tplc="08090003" w:tentative="1">
+      <w:start w:val="1"/>
+      <w:numFmt w:val="bullet"/>
+      <w:lvlText w:val="o"/>
+      <w:lvlJc w:val="left"/>
+      <w:pPr>
+        <w:ind w:left="1800" w:hanging="360"/>
+      </w:pPr>
+      <w:rPr>
+        <w:rFonts w:ascii="Courier New" w:hAnsi="Courier New" w:cs="Courier New" w:hint="default"/>
+      </w:rPr>
+    </w:lvl>
+    <w:lvl w:ilvl="2" w:tplc="08090005" w:tentative="1">
+      <w:start w:val="1"/>
+      <w:numFmt w:val="bullet"/>
+      <w:lvlText w:val=""/>
+      <w:lvlJc w:val="left"/>
+      <w:pPr>
+        <w:ind w:left="2520" w:hanging="360"/>
+      </w:pPr>
+      <w:rPr>
+        <w:rFonts w:ascii="Wingdings" w:hAnsi="Wingdings" w:hint="default"/>
+      </w:rPr>
+    </w:lvl>
+    <w:lvl w:ilvl="3" w:tplc="08090001" w:tentative="1">
+      <w:start w:val="1"/>
+      <w:numFmt w:val="bullet"/>
+      <w:lvlText w:val=""/>
+      <w:lvlJc w:val="left"/>
+      <w:pPr>
+        <w:ind w:left="3240" w:hanging="360"/>
+      </w:pPr>
+      <w:rPr>
+        <w:rFonts w:ascii="Symbol" w:hAnsi="Symbol" w:hint="default"/>
+      </w:rPr>
+    </w:lvl>
+    <w:lvl w:ilvl="4" w:tplc="08090003" w:tentative="1">
+      <w:start w:val="1"/>
+      <w:numFmt w:val="bullet"/>
+      <w:lvlText w:val="o"/>
+      <w:lvlJc w:val="left"/>
+      <w:pPr>
+        <w:ind w:left="3960" w:hanging="360"/>
+      </w:pPr>
+      <w:rPr>
+        <w:rFonts w:ascii="Courier New" w:hAnsi="Courier New" w:cs="Courier New" w:hint="default"/>
+      </w:rPr>
+    </w:lvl>
+    <w:lvl w:ilvl="5" w:tplc="08090005" w:tentative="1">
+      <w:start w:val="1"/>
+      <w:numFmt w:val="bullet"/>
+      <w:lvlText w:val=""/>
+      <w:lvlJc w:val="left"/>
+      <w:pPr>
+        <w:ind w:left="4680" w:hanging="360"/>
+      </w:pPr>
+      <w:rPr>
+        <w:rFonts w:ascii="Wingdings" w:hAnsi="Wingdings" w:hint="default"/>
+      </w:rPr>
+    </w:lvl>
+    <w:lvl w:ilvl="6" w:tplc="08090001" w:tentative="1">
+      <w:start w:val="1"/>
+      <w:numFmt w:val="bullet"/>
+      <w:lvlText w:val=""/>
+      <w:lvlJc w:val="left"/>
+      <w:pPr>
+        <w:ind w:left="5400" w:hanging="360"/>
+      </w:pPr>
+      <w:rPr>
+        <w:rFonts w:ascii="Symbol" w:hAnsi="Symbol" w:hint="default"/>
+      </w:rPr>
+    </w:lvl>
+    <w:lvl w:ilvl="7" w:tplc="08090003" w:tentative="1">
+      <w:start w:val="1"/>
+      <w:numFmt w:val="bullet"/>
+      <w:lvlText w:val="o"/>
+      <w:lvlJc w:val="left"/>
+      <w:pPr>
+        <w:ind w:left="6120" w:hanging="360"/>
+      </w:pPr>
+      <w:rPr>
+        <w:rFonts w:ascii="Courier New" w:hAnsi="Courier New" w:cs="Courier New" w:hint="default"/>
+      </w:rPr>
+    </w:lvl>
+    <w:lvl w:ilvl="8" w:tplc="08090005" w:tentative="1">
+      <w:start w:val="1"/>
+      <w:numFmt w:val="bullet"/>
+      <w:lvlText w:val=""/>
+      <w:lvlJc w:val="left"/>
+      <w:pPr>
+        <w:ind w:left="6840" w:hanging="360"/>
+      </w:pPr>
+      <w:rPr>
+        <w:rFonts w:ascii="Wingdings" w:hAnsi="Wingdings" w:hint="default"/>
+      </w:rPr>
+    </w:lvl>
+  </w:abstractNum>
+  <w:abstractNum w:abstractNumId="1" w15:restartNumberingAfterBreak="0">
+    <w:nsid w:val="0F043531"/>
+    <w:multiLevelType w:val="hybridMultilevel"/>
+    <w:tmpl w:val="A09ABC26"/>
+    <w:lvl w:ilvl="0" w:tplc="08090001">
+      <w:start w:val="1"/>
+      <w:numFmt w:val="bullet"/>
+      <w:lvlText w:val=""/>
+      <w:lvlJc w:val="left"/>
+      <w:pPr>
+        <w:ind w:left="720" w:hanging="360"/>
+      </w:pPr>
+      <w:rPr>
+        <w:rFonts w:ascii="Symbol" w:hAnsi="Symbol" w:hint="default"/>
+      </w:rPr>
+    </w:lvl>
+    <w:lvl w:ilvl="1" w:tplc="08090003">
+      <w:start w:val="1"/>
+      <w:numFmt w:val="bullet"/>
+      <w:lvlText w:val="o"/>
+      <w:lvlJc w:val="left"/>
+      <w:pPr>
+        <w:ind w:left="1440" w:hanging="360"/>
+      </w:pPr>
+      <w:rPr>
+        <w:rFonts w:ascii="Courier New" w:hAnsi="Courier New" w:cs="Courier New" w:hint="default"/>
+      </w:rPr>
+    </w:lvl>
+    <w:lvl w:ilvl="2" w:tplc="08090005" w:tentative="1">
+      <w:start w:val="1"/>
+      <w:numFmt w:val="bullet"/>
+      <w:lvlText w:val=""/>
+      <w:lvlJc w:val="left"/>
+      <w:pPr>
+        <w:ind w:left="2160" w:hanging="360"/>
+      </w:pPr>
+      <w:rPr>
+        <w:rFonts w:ascii="Wingdings" w:hAnsi="Wingdings" w:hint="default"/>
+      </w:rPr>
+    </w:lvl>
+    <w:lvl w:ilvl="3" w:tplc="08090001" w:tentative="1">
+      <w:start w:val="1"/>
+      <w:numFmt w:val="bullet"/>
+      <w:lvlText w:val=""/>
+      <w:lvlJc w:val="left"/>
+      <w:pPr>
+        <w:ind w:left="2880" w:hanging="360"/>
+      </w:pPr>
+      <w:rPr>
+        <w:rFonts w:ascii="Symbol" w:hAnsi="Symbol" w:hint="default"/>
+      </w:rPr>
+    </w:lvl>
+    <w:lvl w:ilvl="4" w:tplc="08090003" w:tentative="1">
+      <w:start w:val="1"/>
+      <w:numFmt w:val="bullet"/>
+      <w:lvlText w:val="o"/>
+      <w:lvlJc w:val="left"/>
+      <w:pPr>
+        <w:ind w:left="3600" w:hanging="360"/>
+      </w:pPr>
+      <w:rPr>
+        <w:rFonts w:ascii="Courier New" w:hAnsi="Courier New" w:cs="Courier New" w:hint="default"/>
+      </w:rPr>
+    </w:lvl>
+    <w:lvl w:ilvl="5" w:tplc="08090005" w:tentative="1">
+      <w:start w:val="1"/>
+      <w:numFmt w:val="bullet"/>
+      <w:lvlText w:val=""/>
+      <w:lvlJc w:val="left"/>
+      <w:pPr>
+        <w:ind w:left="4320" w:hanging="360"/>
+      </w:pPr>
+      <w:rPr>
+        <w:rFonts w:ascii="Wingdings" w:hAnsi="Wingdings" w:hint="default"/>
+      </w:rPr>
+    </w:lvl>
+    <w:lvl w:ilvl="6" w:tplc="08090001" w:tentative="1">
+      <w:start w:val="1"/>
+      <w:numFmt w:val="bullet"/>
+      <w:lvlText w:val=""/>
+      <w:lvlJc w:val="left"/>
+      <w:pPr>
+        <w:ind w:left="5040" w:hanging="360"/>
+      </w:pPr>
+      <w:rPr>
+        <w:rFonts w:ascii="Symbol" w:hAnsi="Symbol" w:hint="default"/>
+      </w:rPr>
+    </w:lvl>
+    <w:lvl w:ilvl="7" w:tplc="08090003" w:tentative="1">
+      <w:start w:val="1"/>
+      <w:numFmt w:val="bullet"/>
+      <w:lvlText w:val="o"/>
+      <w:lvlJc w:val="left"/>
+      <w:pPr>
+        <w:ind w:left="5760" w:hanging="360"/>
+      </w:pPr>
+      <w:rPr>
+        <w:rFonts w:ascii="Courier New" w:hAnsi="Courier New" w:cs="Courier New" w:hint="default"/>
+      </w:rPr>
+    </w:lvl>
+    <w:lvl w:ilvl="8" w:tplc="08090005" w:tentative="1">
+      <w:start w:val="1"/>
+      <w:numFmt w:val="bullet"/>
+      <w:lvlText w:val=""/>
+      <w:lvlJc w:val="left"/>
+      <w:pPr>
+        <w:ind w:left="6480" w:hanging="360"/>
+      </w:pPr>
+      <w:rPr>
+        <w:rFonts w:ascii="Wingdings" w:hAnsi="Wingdings" w:hint="default"/>
+      </w:rPr>
+    </w:lvl>
+  </w:abstractNum>
+  <w:abstractNum w:abstractNumId="2" w15:restartNumberingAfterBreak="0">
+    <w:nsid w:val="29B418C1"/>
+    <w:multiLevelType w:val="hybridMultilevel"/>
+    <w:tmpl w:val="A60ED7EC"/>
+    <w:lvl w:ilvl="0" w:tplc="08090001">
+      <w:start w:val="1"/>
+      <w:numFmt w:val="bullet"/>
+      <w:lvlText w:val=""/>
+      <w:lvlJc w:val="left"/>
+      <w:pPr>
+        <w:ind w:left="720" w:hanging="360"/>
+      </w:pPr>
+      <w:rPr>
+        <w:rFonts w:ascii="Symbol" w:hAnsi="Symbol" w:hint="default"/>
+      </w:rPr>
+    </w:lvl>
+    <w:lvl w:ilvl="1" w:tplc="08090003">
+      <w:start w:val="1"/>
+      <w:numFmt w:val="bullet"/>
+      <w:lvlText w:val="o"/>
+      <w:lvlJc w:val="left"/>
+      <w:pPr>
+        <w:ind w:left="1440" w:hanging="360"/>
+      </w:pPr>
+      <w:rPr>
+        <w:rFonts w:ascii="Courier New" w:hAnsi="Courier New" w:cs="Courier New" w:hint="default"/>
+      </w:rPr>
+    </w:lvl>
+    <w:lvl w:ilvl="2" w:tplc="08090005" w:tentative="1">
+      <w:start w:val="1"/>
+      <w:numFmt w:val="bullet"/>
+      <w:lvlText w:val=""/>
+      <w:lvlJc w:val="left"/>
+      <w:pPr>
+        <w:ind w:left="2160" w:hanging="360"/>
+      </w:pPr>
+      <w:rPr>
+        <w:rFonts w:ascii="Wingdings" w:hAnsi="Wingdings" w:hint="default"/>
+      </w:rPr>
+    </w:lvl>
+    <w:lvl w:ilvl="3" w:tplc="08090001" w:tentative="1">
+      <w:start w:val="1"/>
+      <w:numFmt w:val="bullet"/>
+      <w:lvlText w:val=""/>
+      <w:lvlJc w:val="left"/>
+      <w:pPr>
+        <w:ind w:left="2880" w:hanging="360"/>
+      </w:pPr>
+      <w:rPr>
+        <w:rFonts w:ascii="Symbol" w:hAnsi="Symbol" w:hint="default"/>
+      </w:rPr>
+    </w:lvl>
+    <w:lvl w:ilvl="4" w:tplc="08090003" w:tentative="1">
+      <w:start w:val="1"/>
+      <w:numFmt w:val="bullet"/>
+      <w:lvlText w:val="o"/>
+      <w:lvlJc w:val="left"/>
+      <w:pPr>
+        <w:ind w:left="3600" w:hanging="360"/>
+      </w:pPr>
+      <w:rPr>
+        <w:rFonts w:ascii="Courier New" w:hAnsi="Courier New" w:cs="Courier New" w:hint="default"/>
+      </w:rPr>
+    </w:lvl>
+    <w:lvl w:ilvl="5" w:tplc="08090005" w:tentative="1">
+      <w:start w:val="1"/>
+      <w:numFmt w:val="bullet"/>
+      <w:lvlText w:val=""/>
+      <w:lvlJc w:val="left"/>
+      <w:pPr>
+        <w:ind w:left="4320" w:hanging="360"/>
+      </w:pPr>
+      <w:rPr>
+        <w:rFonts w:ascii="Wingdings" w:hAnsi="Wingdings" w:hint="default"/>
+      </w:rPr>
+    </w:lvl>
+    <w:lvl w:ilvl="6" w:tplc="08090001" w:tentative="1">
+      <w:start w:val="1"/>
+      <w:numFmt w:val="bullet"/>
+      <w:lvlText w:val=""/>
+      <w:lvlJc w:val="left"/>
+      <w:pPr>
+        <w:ind w:left="5040" w:hanging="360"/>
+      </w:pPr>
+      <w:rPr>
+        <w:rFonts w:ascii="Symbol" w:hAnsi="Symbol" w:hint="default"/>
+      </w:rPr>
+    </w:lvl>
+    <w:lvl w:ilvl="7" w:tplc="08090003" w:tentative="1">
+      <w:start w:val="1"/>
+      <w:numFmt w:val="bullet"/>
+      <w:lvlText w:val="o"/>
+      <w:lvlJc w:val="left"/>
+      <w:pPr>
+        <w:ind w:left="5760" w:hanging="360"/>
+      </w:pPr>
+      <w:rPr>
+        <w:rFonts w:ascii="Courier New" w:hAnsi="Courier New" w:cs="Courier New" w:hint="default"/>
+      </w:rPr>
+    </w:lvl>
+    <w:lvl w:ilvl="8" w:tplc="08090005" w:tentative="1">
+      <w:start w:val="1"/>
+      <w:numFmt w:val="bullet"/>
+      <w:lvlText w:val=""/>
+      <w:lvlJc w:val="left"/>
+      <w:pPr>
+        <w:ind w:left="6480" w:hanging="360"/>
+      </w:pPr>
+      <w:rPr>
+        <w:rFonts w:ascii="Wingdings" w:hAnsi="Wingdings" w:hint="default"/>
+      </w:rPr>
+    </w:lvl>
+  </w:abstractNum>
+  <w:abstractNum w:abstractNumId="3" w15:restartNumberingAfterBreak="0">
+    <w:nsid w:val="35194E2C"/>
+    <w:multiLevelType w:val="hybridMultilevel"/>
+    <w:tmpl w:val="46A0DD92"/>
+    <w:lvl w:ilvl="0" w:tplc="08090001">
+      <w:start w:val="1"/>
+      <w:numFmt w:val="bullet"/>
+      <w:lvlText w:val=""/>
+      <w:lvlJc w:val="left"/>
+      <w:pPr>
+        <w:ind w:left="720" w:hanging="360"/>
+      </w:pPr>
+      <w:rPr>
+        <w:rFonts w:ascii="Symbol" w:hAnsi="Symbol" w:hint="default"/>
+      </w:rPr>
+    </w:lvl>
+    <w:lvl w:ilvl="1" w:tplc="08090003" w:tentative="1">
+      <w:start w:val="1"/>
+      <w:numFmt w:val="bullet"/>
+      <w:lvlText w:val="o"/>
+      <w:lvlJc w:val="left"/>
+      <w:pPr>
+        <w:ind w:left="1440" w:hanging="360"/>
+      </w:pPr>
+      <w:rPr>
+        <w:rFonts w:ascii="Courier New" w:hAnsi="Courier New" w:cs="Courier New" w:hint="default"/>
+      </w:rPr>
+    </w:lvl>
+    <w:lvl w:ilvl="2" w:tplc="08090005" w:tentative="1">
+      <w:start w:val="1"/>
+      <w:numFmt w:val="bullet"/>
+      <w:lvlText w:val=""/>
+      <w:lvlJc w:val="left"/>
+      <w:pPr>
+        <w:ind w:left="2160" w:hanging="360"/>
+      </w:pPr>
+      <w:rPr>
+        <w:rFonts w:ascii="Wingdings" w:hAnsi="Wingdings" w:hint="default"/>
+      </w:rPr>
+    </w:lvl>
+    <w:lvl w:ilvl="3" w:tplc="08090001" w:tentative="1">
+      <w:start w:val="1"/>
+      <w:numFmt w:val="bullet"/>
+      <w:lvlText w:val=""/>
+      <w:lvlJc w:val="left"/>
+      <w:pPr>
+        <w:ind w:left="2880" w:hanging="360"/>
+      </w:pPr>
+      <w:rPr>
+        <w:rFonts w:ascii="Symbol" w:hAnsi="Symbol" w:hint="default"/>
+      </w:rPr>
+    </w:lvl>
+    <w:lvl w:ilvl="4" w:tplc="08090003" w:tentative="1">
+      <w:start w:val="1"/>
+      <w:numFmt w:val="bullet"/>
+      <w:lvlText w:val="o"/>
+      <w:lvlJc w:val="left"/>
+      <w:pPr>
+        <w:ind w:left="3600" w:hanging="360"/>
+      </w:pPr>
+      <w:rPr>
+        <w:rFonts w:ascii="Courier New" w:hAnsi="Courier New" w:cs="Courier New" w:hint="default"/>
+      </w:rPr>
+    </w:lvl>
+    <w:lvl w:ilvl="5" w:tplc="08090005" w:tentative="1">
+      <w:start w:val="1"/>
+      <w:numFmt w:val="bullet"/>
+      <w:lvlText w:val=""/>
+      <w:lvlJc w:val="left"/>
+      <w:pPr>
+        <w:ind w:left="4320" w:hanging="360"/>
+      </w:pPr>
+      <w:rPr>
+        <w:rFonts w:ascii="Wingdings" w:hAnsi="Wingdings" w:hint="default"/>
+      </w:rPr>
+    </w:lvl>
+    <w:lvl w:ilvl="6" w:tplc="08090001" w:tentative="1">
+      <w:start w:val="1"/>
+      <w:numFmt w:val="bullet"/>
+      <w:lvlText w:val=""/>
+      <w:lvlJc w:val="left"/>
+      <w:pPr>
+        <w:ind w:left="5040" w:hanging="360"/>
+      </w:pPr>
+      <w:rPr>
+        <w:rFonts w:ascii="Symbol" w:hAnsi="Symbol" w:hint="default"/>
+      </w:rPr>
+    </w:lvl>
+    <w:lvl w:ilvl="7" w:tplc="08090003" w:tentative="1">
+      <w:start w:val="1"/>
+      <w:numFmt w:val="bullet"/>
+      <w:lvlText w:val="o"/>
+      <w:lvlJc w:val="left"/>
+      <w:pPr>
+        <w:ind w:left="5760" w:hanging="360"/>
+      </w:pPr>
+      <w:rPr>
+        <w:rFonts w:ascii="Courier New" w:hAnsi="Courier New" w:cs="Courier New" w:hint="default"/>
+      </w:rPr>
+    </w:lvl>
+    <w:lvl w:ilvl="8" w:tplc="08090005" w:tentative="1">
+      <w:start w:val="1"/>
+      <w:numFmt w:val="bullet"/>
+      <w:lvlText w:val=""/>
+      <w:lvlJc w:val="left"/>
+      <w:pPr>
+        <w:ind w:left="6480" w:hanging="360"/>
+      </w:pPr>
+      <w:rPr>
+        <w:rFonts w:ascii="Wingdings" w:hAnsi="Wingdings" w:hint="default"/>
+      </w:rPr>
+    </w:lvl>
+  </w:abstractNum>
+  <w:abstractNum w:abstractNumId="4" w15:restartNumberingAfterBreak="0">
+    <w:nsid w:val="40332933"/>
+    <w:multiLevelType w:val="hybridMultilevel"/>
+    <w:tmpl w:val="808258A6"/>
+    <w:lvl w:ilvl="0" w:tplc="08090001">
+      <w:start w:val="1"/>
+      <w:numFmt w:val="bullet"/>
+      <w:lvlText w:val=""/>
+      <w:lvlJc w:val="left"/>
+      <w:pPr>
+        <w:ind w:left="720" w:hanging="360"/>
+      </w:pPr>
+      <w:rPr>
+        <w:rFonts w:ascii="Symbol" w:hAnsi="Symbol" w:hint="default"/>
+      </w:rPr>
+    </w:lvl>
+    <w:lvl w:ilvl="1" w:tplc="08090003" w:tentative="1">
+      <w:start w:val="1"/>
+      <w:numFmt w:val="bullet"/>
+      <w:lvlText w:val="o"/>
+      <w:lvlJc w:val="left"/>
+      <w:pPr>
+        <w:ind w:left="1440" w:hanging="360"/>
+      </w:pPr>
+      <w:rPr>
+        <w:rFonts w:ascii="Courier New" w:hAnsi="Courier New" w:cs="Courier New" w:hint="default"/>
+      </w:rPr>
+    </w:lvl>
+    <w:lvl w:ilvl="2" w:tplc="08090005" w:tentative="1">
+      <w:start w:val="1"/>
+      <w:numFmt w:val="bullet"/>
+      <w:lvlText w:val=""/>
+      <w:lvlJc w:val="left"/>
+      <w:pPr>
+        <w:ind w:left="2160" w:hanging="360"/>
+      </w:pPr>
+      <w:rPr>
+        <w:rFonts w:ascii="Wingdings" w:hAnsi="Wingdings" w:hint="default"/>
+      </w:rPr>
+    </w:lvl>
+    <w:lvl w:ilvl="3" w:tplc="08090001" w:tentative="1">
+      <w:start w:val="1"/>
+      <w:numFmt w:val="bullet"/>
+      <w:lvlText w:val=""/>
+      <w:lvlJc w:val="left"/>
+      <w:pPr>
+        <w:ind w:left="2880" w:hanging="360"/>
+      </w:pPr>
+      <w:rPr>
+        <w:rFonts w:ascii="Symbol" w:hAnsi="Symbol" w:hint="default"/>
+      </w:rPr>
+    </w:lvl>
+    <w:lvl w:ilvl="4" w:tplc="08090003" w:tentative="1">
+      <w:start w:val="1"/>
+      <w:numFmt w:val="bullet"/>
+      <w:lvlText w:val="o"/>
+      <w:lvlJc w:val="left"/>
+      <w:pPr>
+        <w:ind w:left="3600" w:hanging="360"/>
+      </w:pPr>
+      <w:rPr>
+        <w:rFonts w:ascii="Courier New" w:hAnsi="Courier New" w:cs="Courier New" w:hint="default"/>
+      </w:rPr>
+    </w:lvl>
+    <w:lvl w:ilvl="5" w:tplc="08090005" w:tentative="1">
+      <w:start w:val="1"/>
+      <w:numFmt w:val="bullet"/>
+      <w:lvlText w:val=""/>
+      <w:lvlJc w:val="left"/>
+      <w:pPr>
+        <w:ind w:left="4320" w:hanging="360"/>
+      </w:pPr>
+      <w:rPr>
+        <w:rFonts w:ascii="Wingdings" w:hAnsi="Wingdings" w:hint="default"/>
+      </w:rPr>
+    </w:lvl>
+    <w:lvl w:ilvl="6" w:tplc="08090001" w:tentative="1">
+      <w:start w:val="1"/>
+      <w:numFmt w:val="bullet"/>
+      <w:lvlText w:val=""/>
+      <w:lvlJc w:val="left"/>
+      <w:pPr>
+        <w:ind w:left="5040" w:hanging="360"/>
+      </w:pPr>
+      <w:rPr>
+        <w:rFonts w:ascii="Symbol" w:hAnsi="Symbol" w:hint="default"/>
+      </w:rPr>
+    </w:lvl>
+    <w:lvl w:ilvl="7" w:tplc="08090003" w:tentative="1">
+      <w:start w:val="1"/>
+      <w:numFmt w:val="bullet"/>
+      <w:lvlText w:val="o"/>
+      <w:lvlJc w:val="left"/>
+      <w:pPr>
+        <w:ind w:left="5760" w:hanging="360"/>
+      </w:pPr>
+      <w:rPr>
+        <w:rFonts w:ascii="Courier New" w:hAnsi="Courier New" w:cs="Courier New" w:hint="default"/>
+      </w:rPr>
+    </w:lvl>
+    <w:lvl w:ilvl="8" w:tplc="08090005" w:tentative="1">
+      <w:start w:val="1"/>
+      <w:numFmt w:val="bullet"/>
+      <w:lvlText w:val=""/>
+      <w:lvlJc w:val="left"/>
+      <w:pPr>
+        <w:ind w:left="6480" w:hanging="360"/>
+      </w:pPr>
+      <w:rPr>
+        <w:rFonts w:ascii="Wingdings" w:hAnsi="Wingdings" w:hint="default"/>
+      </w:rPr>
+    </w:lvl>
+  </w:abstractNum>
+  <w:num w:numId="1">
+    <w:abstractNumId w:val="1"/>
+  </w:num>
+  <w:num w:numId="2">
+    <w:abstractNumId w:val="3"/>
+  </w:num>
+  <w:num w:numId="3">
+    <w:abstractNumId w:val="0"/>
+  </w:num>
+  <w:num w:numId="4">
+    <w:abstractNumId w:val="4"/>
+  </w:num>
+  <w:num w:numId="5">
+    <w:abstractNumId w:val="2"/>
+  </w:num>
+</w:numbering>
 </file>
 
 <file path=word/styles.xml><?xml version="1.0" encoding="utf-8"?>
@@ -1662,7 +4581,6 @@
     <w:next w:val="Normal"/>
     <w:autoRedefine/>
     <w:uiPriority w:val="39"/>
-    <w:semiHidden/>
     <w:unhideWhenUsed/>
     <w:rsid w:val="00FF580D"/>
     <w:pPr>
@@ -1683,7 +4601,6 @@
     <w:next w:val="Normal"/>
     <w:autoRedefine/>
     <w:uiPriority w:val="39"/>
-    <w:semiHidden/>
     <w:unhideWhenUsed/>
     <w:rsid w:val="00FF580D"/>
     <w:pPr>
@@ -1826,6 +4743,25 @@
       <w:rFonts w:asciiTheme="majorHAnsi" w:eastAsiaTheme="majorEastAsia" w:hAnsiTheme="majorHAnsi" w:cstheme="majorBidi"/>
       <w:color w:val="1F3763" w:themeColor="accent1" w:themeShade="7F"/>
     </w:rPr>
+  </w:style>
+  <w:style w:type="paragraph" w:styleId="ListParagraph">
+    <w:name w:val="List Paragraph"/>
+    <w:basedOn w:val="Normal"/>
+    <w:uiPriority w:val="34"/>
+    <w:qFormat/>
+    <w:rsid w:val="0021696C"/>
+    <w:pPr>
+      <w:ind w:left="720"/>
+      <w:contextualSpacing/>
+    </w:pPr>
+  </w:style>
+  <w:style w:type="paragraph" w:styleId="Bibliography">
+    <w:name w:val="Bibliography"/>
+    <w:basedOn w:val="Normal"/>
+    <w:next w:val="Normal"/>
+    <w:uiPriority w:val="37"/>
+    <w:unhideWhenUsed/>
+    <w:rsid w:val="003F0719"/>
   </w:style>
 </w:styles>
 </file>
@@ -2126,11 +5062,28 @@
 </file>
 
 <file path=customXml/item1.xml><?xml version="1.0" encoding="utf-8"?>
-<b:Sources xmlns:b="http://schemas.openxmlformats.org/officeDocument/2006/bibliography" xmlns="http://schemas.openxmlformats.org/officeDocument/2006/bibliography" SelectedStyle="/HarvardAnglia2008OfficeOnline.xsl" StyleName="Harvard - Anglia" Version="2008"/>
+<b:Sources xmlns:b="http://schemas.openxmlformats.org/officeDocument/2006/bibliography" xmlns="http://schemas.openxmlformats.org/officeDocument/2006/bibliography" SelectedStyle="\HarvardAnglia2008OfficeOnline.xsl" StyleName="Harvard - Anglia" Version="2008">
+  <b:Source>
+    <b:Tag>Wri22</b:Tag>
+    <b:SourceType>InternetSite</b:SourceType>
+    <b:Guid>{0D2867C7-1DAD-4453-8D02-588A5DF57E24}</b:Guid>
+    <b:Author>
+      <b:Author>
+        <b:Corporate>Wrike</b:Corporate>
+      </b:Author>
+    </b:Author>
+    <b:Title>What Is the Agile Manifesto?</b:Title>
+    <b:YearAccessed>2022</b:YearAccessed>
+    <b:MonthAccessed>April</b:MonthAccessed>
+    <b:DayAccessed>23</b:DayAccessed>
+    <b:URL>https://www.wrike.com/agile-guide/agile-manifesto/#the-four-agile-manifesto-values</b:URL>
+    <b:RefOrder>1</b:RefOrder>
+  </b:Source>
+</b:Sources>
 </file>
 
 <file path=customXml/itemProps1.xml><?xml version="1.0" encoding="utf-8"?>
-<ds:datastoreItem xmlns:ds="http://schemas.openxmlformats.org/officeDocument/2006/customXml" ds:itemID="{18ECB334-5338-BD42-B833-F4A55CA28BFD}">
+<ds:datastoreItem xmlns:ds="http://schemas.openxmlformats.org/officeDocument/2006/customXml" ds:itemID="{E3013E9F-2B4F-45E8-A12C-2BAB13A45F42}">
   <ds:schemaRefs>
     <ds:schemaRef ds:uri="http://schemas.openxmlformats.org/officeDocument/2006/bibliography"/>
   </ds:schemaRefs>

</xml_diff>

<commit_message>
bug fixes - comments
report writing
bug with AI units not rotating - couldnt fix
the get in range movement works better with he captain spheres now
</commit_message>
<xml_diff>
--- a/documentation/report.docx
+++ b/documentation/report.docx
@@ -360,7 +360,7 @@
       <w:pPr>
         <w:pStyle w:val="Heading1"/>
       </w:pPr>
-      <w:bookmarkStart w:id="0" w:name="_Toc103043321"/>
+      <w:bookmarkStart w:id="0" w:name="_Toc103177957"/>
       <w:r>
         <w:lastRenderedPageBreak/>
         <w:t>Acknowledgements</w:t>
@@ -380,11 +380,9 @@
     </w:p>
     <w:p/>
     <w:p>
-      <w:proofErr w:type="gramStart"/>
-      <w:r>
-        <w:t>Also</w:t>
-      </w:r>
-      <w:proofErr w:type="gramEnd"/>
+      <w:r>
+        <w:t>Also,</w:t>
+      </w:r>
       <w:r>
         <w:t xml:space="preserve"> thanks goes to my friends who helped test my game and gave me helpful constructive criticism.  </w:t>
       </w:r>
@@ -426,7 +424,7 @@
       <w:pPr>
         <w:pStyle w:val="Heading1"/>
       </w:pPr>
-      <w:bookmarkStart w:id="1" w:name="_Toc103043322"/>
+      <w:bookmarkStart w:id="1" w:name="_Toc103177958"/>
       <w:r>
         <w:t>Abstract</w:t>
       </w:r>
@@ -501,7 +499,7 @@
             </w:rPr>
             <w:fldChar w:fldCharType="separate"/>
           </w:r>
-          <w:hyperlink w:anchor="_Toc103043321" w:history="1">
+          <w:hyperlink w:anchor="_Toc103177957" w:history="1">
             <w:r>
               <w:rPr>
                 <w:rStyle w:val="Hyperlink"/>
@@ -528,7 +526,7 @@
                 <w:noProof/>
                 <w:webHidden/>
               </w:rPr>
-              <w:instrText xml:space="preserve"> PAGEREF _Toc103043321 \h </w:instrText>
+              <w:instrText xml:space="preserve"> PAGEREF _Toc103177957 \h </w:instrText>
             </w:r>
             <w:r>
               <w:rPr>
@@ -577,7 +575,7 @@
               <w:lang w:eastAsia="en-GB"/>
             </w:rPr>
           </w:pPr>
-          <w:hyperlink w:anchor="_Toc103043322" w:history="1">
+          <w:hyperlink w:anchor="_Toc103177958" w:history="1">
             <w:r>
               <w:rPr>
                 <w:rStyle w:val="Hyperlink"/>
@@ -604,7 +602,7 @@
                 <w:noProof/>
                 <w:webHidden/>
               </w:rPr>
-              <w:instrText xml:space="preserve"> PAGEREF _Toc103043322 \h </w:instrText>
+              <w:instrText xml:space="preserve"> PAGEREF _Toc103177958 \h </w:instrText>
             </w:r>
             <w:r>
               <w:rPr>
@@ -653,7 +651,7 @@
               <w:lang w:eastAsia="en-GB"/>
             </w:rPr>
           </w:pPr>
-          <w:hyperlink w:anchor="_Toc103043323" w:history="1">
+          <w:hyperlink w:anchor="_Toc103177959" w:history="1">
             <w:r>
               <w:rPr>
                 <w:rStyle w:val="Hyperlink"/>
@@ -680,7 +678,7 @@
                 <w:noProof/>
                 <w:webHidden/>
               </w:rPr>
-              <w:instrText xml:space="preserve"> PAGEREF _Toc103043323 \h </w:instrText>
+              <w:instrText xml:space="preserve"> PAGEREF _Toc103177959 \h </w:instrText>
             </w:r>
             <w:r>
               <w:rPr>
@@ -729,7 +727,7 @@
               <w:lang w:eastAsia="en-GB"/>
             </w:rPr>
           </w:pPr>
-          <w:hyperlink w:anchor="_Toc103043324" w:history="1">
+          <w:hyperlink w:anchor="_Toc103177960" w:history="1">
             <w:r>
               <w:rPr>
                 <w:rStyle w:val="Hyperlink"/>
@@ -756,7 +754,7 @@
                 <w:noProof/>
                 <w:webHidden/>
               </w:rPr>
-              <w:instrText xml:space="preserve"> PAGEREF _Toc103043324 \h </w:instrText>
+              <w:instrText xml:space="preserve"> PAGEREF _Toc103177960 \h </w:instrText>
             </w:r>
             <w:r>
               <w:rPr>
@@ -805,7 +803,7 @@
               <w:lang w:eastAsia="en-GB"/>
             </w:rPr>
           </w:pPr>
-          <w:hyperlink w:anchor="_Toc103043325" w:history="1">
+          <w:hyperlink w:anchor="_Toc103177961" w:history="1">
             <w:r>
               <w:rPr>
                 <w:rStyle w:val="Hyperlink"/>
@@ -832,7 +830,7 @@
                 <w:noProof/>
                 <w:webHidden/>
               </w:rPr>
-              <w:instrText xml:space="preserve"> PAGEREF _Toc103043325 \h </w:instrText>
+              <w:instrText xml:space="preserve"> PAGEREF _Toc103177961 \h </w:instrText>
             </w:r>
             <w:r>
               <w:rPr>
@@ -877,7 +875,7 @@
               <w:lang w:eastAsia="en-GB"/>
             </w:rPr>
           </w:pPr>
-          <w:hyperlink w:anchor="_Toc103043326" w:history="1">
+          <w:hyperlink w:anchor="_Toc103177962" w:history="1">
             <w:r>
               <w:rPr>
                 <w:rStyle w:val="Hyperlink"/>
@@ -904,7 +902,7 @@
                 <w:noProof/>
                 <w:webHidden/>
               </w:rPr>
-              <w:instrText xml:space="preserve"> PAGEREF _Toc103043326 \h </w:instrText>
+              <w:instrText xml:space="preserve"> PAGEREF _Toc103177962 \h </w:instrText>
             </w:r>
             <w:r>
               <w:rPr>
@@ -949,7 +947,7 @@
               <w:lang w:eastAsia="en-GB"/>
             </w:rPr>
           </w:pPr>
-          <w:hyperlink w:anchor="_Toc103043327" w:history="1">
+          <w:hyperlink w:anchor="_Toc103177963" w:history="1">
             <w:r>
               <w:rPr>
                 <w:rStyle w:val="Hyperlink"/>
@@ -976,7 +974,7 @@
                 <w:noProof/>
                 <w:webHidden/>
               </w:rPr>
-              <w:instrText xml:space="preserve"> PAGEREF _Toc103043327 \h </w:instrText>
+              <w:instrText xml:space="preserve"> PAGEREF _Toc103177963 \h </w:instrText>
             </w:r>
             <w:r>
               <w:rPr>
@@ -1021,7 +1019,7 @@
               <w:lang w:eastAsia="en-GB"/>
             </w:rPr>
           </w:pPr>
-          <w:hyperlink w:anchor="_Toc103043328" w:history="1">
+          <w:hyperlink w:anchor="_Toc103177964" w:history="1">
             <w:r>
               <w:rPr>
                 <w:rStyle w:val="Hyperlink"/>
@@ -1048,7 +1046,7 @@
                 <w:noProof/>
                 <w:webHidden/>
               </w:rPr>
-              <w:instrText xml:space="preserve"> PAGEREF _Toc103043328 \h </w:instrText>
+              <w:instrText xml:space="preserve"> PAGEREF _Toc103177964 \h </w:instrText>
             </w:r>
             <w:r>
               <w:rPr>
@@ -1093,7 +1091,7 @@
               <w:lang w:eastAsia="en-GB"/>
             </w:rPr>
           </w:pPr>
-          <w:hyperlink w:anchor="_Toc103043329" w:history="1">
+          <w:hyperlink w:anchor="_Toc103177965" w:history="1">
             <w:r>
               <w:rPr>
                 <w:rStyle w:val="Hyperlink"/>
@@ -1120,7 +1118,7 @@
                 <w:noProof/>
                 <w:webHidden/>
               </w:rPr>
-              <w:instrText xml:space="preserve"> PAGEREF _Toc103043329 \h </w:instrText>
+              <w:instrText xml:space="preserve"> PAGEREF _Toc103177965 \h </w:instrText>
             </w:r>
             <w:r>
               <w:rPr>
@@ -1165,7 +1163,7 @@
               <w:lang w:eastAsia="en-GB"/>
             </w:rPr>
           </w:pPr>
-          <w:hyperlink w:anchor="_Toc103043330" w:history="1">
+          <w:hyperlink w:anchor="_Toc103177966" w:history="1">
             <w:r>
               <w:rPr>
                 <w:rStyle w:val="Hyperlink"/>
@@ -1192,7 +1190,7 @@
                 <w:noProof/>
                 <w:webHidden/>
               </w:rPr>
-              <w:instrText xml:space="preserve"> PAGEREF _Toc103043330 \h </w:instrText>
+              <w:instrText xml:space="preserve"> PAGEREF _Toc103177966 \h </w:instrText>
             </w:r>
             <w:r>
               <w:rPr>
@@ -1241,7 +1239,7 @@
               <w:lang w:eastAsia="en-GB"/>
             </w:rPr>
           </w:pPr>
-          <w:hyperlink w:anchor="_Toc103043331" w:history="1">
+          <w:hyperlink w:anchor="_Toc103177967" w:history="1">
             <w:r>
               <w:rPr>
                 <w:rStyle w:val="Hyperlink"/>
@@ -1268,7 +1266,7 @@
                 <w:noProof/>
                 <w:webHidden/>
               </w:rPr>
-              <w:instrText xml:space="preserve"> PAGEREF _Toc103043331 \h </w:instrText>
+              <w:instrText xml:space="preserve"> PAGEREF _Toc103177967 \h </w:instrText>
             </w:r>
             <w:r>
               <w:rPr>
@@ -1313,7 +1311,7 @@
               <w:lang w:eastAsia="en-GB"/>
             </w:rPr>
           </w:pPr>
-          <w:hyperlink w:anchor="_Toc103043332" w:history="1">
+          <w:hyperlink w:anchor="_Toc103177968" w:history="1">
             <w:r>
               <w:rPr>
                 <w:rStyle w:val="Hyperlink"/>
@@ -1340,7 +1338,7 @@
                 <w:noProof/>
                 <w:webHidden/>
               </w:rPr>
-              <w:instrText xml:space="preserve"> PAGEREF _Toc103043332 \h </w:instrText>
+              <w:instrText xml:space="preserve"> PAGEREF _Toc103177968 \h </w:instrText>
             </w:r>
             <w:r>
               <w:rPr>
@@ -1385,7 +1383,7 @@
               <w:lang w:eastAsia="en-GB"/>
             </w:rPr>
           </w:pPr>
-          <w:hyperlink w:anchor="_Toc103043333" w:history="1">
+          <w:hyperlink w:anchor="_Toc103177969" w:history="1">
             <w:r>
               <w:rPr>
                 <w:rStyle w:val="Hyperlink"/>
@@ -1412,7 +1410,7 @@
                 <w:noProof/>
                 <w:webHidden/>
               </w:rPr>
-              <w:instrText xml:space="preserve"> PAGEREF _Toc103043333 \h </w:instrText>
+              <w:instrText xml:space="preserve"> PAGEREF _Toc103177969 \h </w:instrText>
             </w:r>
             <w:r>
               <w:rPr>
@@ -1457,7 +1455,7 @@
               <w:lang w:eastAsia="en-GB"/>
             </w:rPr>
           </w:pPr>
-          <w:hyperlink w:anchor="_Toc103043334" w:history="1">
+          <w:hyperlink w:anchor="_Toc103177970" w:history="1">
             <w:r>
               <w:rPr>
                 <w:rStyle w:val="Hyperlink"/>
@@ -1484,7 +1482,7 @@
                 <w:noProof/>
                 <w:webHidden/>
               </w:rPr>
-              <w:instrText xml:space="preserve"> PAGEREF _Toc103043334 \h </w:instrText>
+              <w:instrText xml:space="preserve"> PAGEREF _Toc103177970 \h </w:instrText>
             </w:r>
             <w:r>
               <w:rPr>
@@ -1529,7 +1527,7 @@
               <w:lang w:eastAsia="en-GB"/>
             </w:rPr>
           </w:pPr>
-          <w:hyperlink w:anchor="_Toc103043335" w:history="1">
+          <w:hyperlink w:anchor="_Toc103177971" w:history="1">
             <w:r>
               <w:rPr>
                 <w:rStyle w:val="Hyperlink"/>
@@ -1556,7 +1554,7 @@
                 <w:noProof/>
                 <w:webHidden/>
               </w:rPr>
-              <w:instrText xml:space="preserve"> PAGEREF _Toc103043335 \h </w:instrText>
+              <w:instrText xml:space="preserve"> PAGEREF _Toc103177971 \h </w:instrText>
             </w:r>
             <w:r>
               <w:rPr>
@@ -1576,7 +1574,7 @@
                 <w:noProof/>
                 <w:webHidden/>
               </w:rPr>
-              <w:t>6</w:t>
+              <w:t>7</w:t>
             </w:r>
             <w:r>
               <w:rPr>
@@ -1601,13 +1599,13 @@
               <w:lang w:eastAsia="en-GB"/>
             </w:rPr>
           </w:pPr>
-          <w:hyperlink w:anchor="_Toc103043336" w:history="1">
+          <w:hyperlink w:anchor="_Toc103177972" w:history="1">
             <w:r>
               <w:rPr>
                 <w:rStyle w:val="Hyperlink"/>
                 <w:noProof/>
               </w:rPr>
-              <w:t>Language and software used/ Technologies</w:t>
+              <w:t>Technologies</w:t>
             </w:r>
             <w:r>
               <w:rPr>
@@ -1628,7 +1626,7 @@
                 <w:noProof/>
                 <w:webHidden/>
               </w:rPr>
-              <w:instrText xml:space="preserve"> PAGEREF _Toc103043336 \h </w:instrText>
+              <w:instrText xml:space="preserve"> PAGEREF _Toc103177972 \h </w:instrText>
             </w:r>
             <w:r>
               <w:rPr>
@@ -1648,7 +1646,7 @@
                 <w:noProof/>
                 <w:webHidden/>
               </w:rPr>
-              <w:t>6</w:t>
+              <w:t>7</w:t>
             </w:r>
             <w:r>
               <w:rPr>
@@ -1673,7 +1671,7 @@
               <w:lang w:eastAsia="en-GB"/>
             </w:rPr>
           </w:pPr>
-          <w:hyperlink w:anchor="_Toc103043337" w:history="1">
+          <w:hyperlink w:anchor="_Toc103177973" w:history="1">
             <w:r>
               <w:rPr>
                 <w:rStyle w:val="Hyperlink"/>
@@ -1700,7 +1698,7 @@
                 <w:noProof/>
                 <w:webHidden/>
               </w:rPr>
-              <w:instrText xml:space="preserve"> PAGEREF _Toc103043337 \h </w:instrText>
+              <w:instrText xml:space="preserve"> PAGEREF _Toc103177973 \h </w:instrText>
             </w:r>
             <w:r>
               <w:rPr>
@@ -1720,7 +1718,7 @@
                 <w:noProof/>
                 <w:webHidden/>
               </w:rPr>
-              <w:t>6</w:t>
+              <w:t>7</w:t>
             </w:r>
             <w:r>
               <w:rPr>
@@ -1749,7 +1747,7 @@
               <w:lang w:eastAsia="en-GB"/>
             </w:rPr>
           </w:pPr>
-          <w:hyperlink w:anchor="_Toc103043338" w:history="1">
+          <w:hyperlink w:anchor="_Toc103177974" w:history="1">
             <w:r>
               <w:rPr>
                 <w:rStyle w:val="Hyperlink"/>
@@ -1776,7 +1774,7 @@
                 <w:noProof/>
                 <w:webHidden/>
               </w:rPr>
-              <w:instrText xml:space="preserve"> PAGEREF _Toc103043338 \h </w:instrText>
+              <w:instrText xml:space="preserve"> PAGEREF _Toc103177974 \h </w:instrText>
             </w:r>
             <w:r>
               <w:rPr>
@@ -1796,7 +1794,7 @@
                 <w:noProof/>
                 <w:webHidden/>
               </w:rPr>
-              <w:t>7</w:t>
+              <w:t>8</w:t>
             </w:r>
             <w:r>
               <w:rPr>
@@ -1825,7 +1823,7 @@
               <w:lang w:eastAsia="en-GB"/>
             </w:rPr>
           </w:pPr>
-          <w:hyperlink w:anchor="_Toc103043339" w:history="1">
+          <w:hyperlink w:anchor="_Toc103177975" w:history="1">
             <w:r>
               <w:rPr>
                 <w:rStyle w:val="Hyperlink"/>
@@ -1852,7 +1850,7 @@
                 <w:noProof/>
                 <w:webHidden/>
               </w:rPr>
-              <w:instrText xml:space="preserve"> PAGEREF _Toc103043339 \h </w:instrText>
+              <w:instrText xml:space="preserve"> PAGEREF _Toc103177975 \h </w:instrText>
             </w:r>
             <w:r>
               <w:rPr>
@@ -1872,7 +1870,7 @@
                 <w:noProof/>
                 <w:webHidden/>
               </w:rPr>
-              <w:t>7</w:t>
+              <w:t>8</w:t>
             </w:r>
             <w:r>
               <w:rPr>
@@ -1897,7 +1895,7 @@
               <w:lang w:eastAsia="en-GB"/>
             </w:rPr>
           </w:pPr>
-          <w:hyperlink w:anchor="_Toc103043340" w:history="1">
+          <w:hyperlink w:anchor="_Toc103177976" w:history="1">
             <w:r>
               <w:rPr>
                 <w:rStyle w:val="Hyperlink"/>
@@ -1924,7 +1922,7 @@
                 <w:noProof/>
                 <w:webHidden/>
               </w:rPr>
-              <w:instrText xml:space="preserve"> PAGEREF _Toc103043340 \h </w:instrText>
+              <w:instrText xml:space="preserve"> PAGEREF _Toc103177976 \h </w:instrText>
             </w:r>
             <w:r>
               <w:rPr>
@@ -1944,7 +1942,7 @@
                 <w:noProof/>
                 <w:webHidden/>
               </w:rPr>
-              <w:t>7</w:t>
+              <w:t>8</w:t>
             </w:r>
             <w:r>
               <w:rPr>
@@ -1973,7 +1971,7 @@
               <w:lang w:eastAsia="en-GB"/>
             </w:rPr>
           </w:pPr>
-          <w:hyperlink w:anchor="_Toc103043341" w:history="1">
+          <w:hyperlink w:anchor="_Toc103177977" w:history="1">
             <w:r>
               <w:rPr>
                 <w:rStyle w:val="Hyperlink"/>
@@ -2000,7 +1998,7 @@
                 <w:noProof/>
                 <w:webHidden/>
               </w:rPr>
-              <w:instrText xml:space="preserve"> PAGEREF _Toc103043341 \h </w:instrText>
+              <w:instrText xml:space="preserve"> PAGEREF _Toc103177977 \h </w:instrText>
             </w:r>
             <w:r>
               <w:rPr>
@@ -2020,7 +2018,7 @@
                 <w:noProof/>
                 <w:webHidden/>
               </w:rPr>
-              <w:t>7</w:t>
+              <w:t>8</w:t>
             </w:r>
             <w:r>
               <w:rPr>
@@ -2049,7 +2047,7 @@
               <w:lang w:eastAsia="en-GB"/>
             </w:rPr>
           </w:pPr>
-          <w:hyperlink w:anchor="_Toc103043342" w:history="1">
+          <w:hyperlink w:anchor="_Toc103177978" w:history="1">
             <w:r>
               <w:rPr>
                 <w:rStyle w:val="Hyperlink"/>
@@ -2076,7 +2074,7 @@
                 <w:noProof/>
                 <w:webHidden/>
               </w:rPr>
-              <w:instrText xml:space="preserve"> PAGEREF _Toc103043342 \h </w:instrText>
+              <w:instrText xml:space="preserve"> PAGEREF _Toc103177978 \h </w:instrText>
             </w:r>
             <w:r>
               <w:rPr>
@@ -2096,7 +2094,7 @@
                 <w:noProof/>
                 <w:webHidden/>
               </w:rPr>
-              <w:t>7</w:t>
+              <w:t>8</w:t>
             </w:r>
             <w:r>
               <w:rPr>
@@ -2125,7 +2123,7 @@
               <w:lang w:eastAsia="en-GB"/>
             </w:rPr>
           </w:pPr>
-          <w:hyperlink w:anchor="_Toc103043343" w:history="1">
+          <w:hyperlink w:anchor="_Toc103177979" w:history="1">
             <w:r>
               <w:rPr>
                 <w:rStyle w:val="Hyperlink"/>
@@ -2152,7 +2150,7 @@
                 <w:noProof/>
                 <w:webHidden/>
               </w:rPr>
-              <w:instrText xml:space="preserve"> PAGEREF _Toc103043343 \h </w:instrText>
+              <w:instrText xml:space="preserve"> PAGEREF _Toc103177979 \h </w:instrText>
             </w:r>
             <w:r>
               <w:rPr>
@@ -2172,7 +2170,7 @@
                 <w:noProof/>
                 <w:webHidden/>
               </w:rPr>
-              <w:t>7</w:t>
+              <w:t>8</w:t>
             </w:r>
             <w:r>
               <w:rPr>
@@ -2201,7 +2199,7 @@
               <w:lang w:eastAsia="en-GB"/>
             </w:rPr>
           </w:pPr>
-          <w:hyperlink w:anchor="_Toc103043344" w:history="1">
+          <w:hyperlink w:anchor="_Toc103177980" w:history="1">
             <w:r>
               <w:rPr>
                 <w:rStyle w:val="Hyperlink"/>
@@ -2228,7 +2226,7 @@
                 <w:noProof/>
                 <w:webHidden/>
               </w:rPr>
-              <w:instrText xml:space="preserve"> PAGEREF _Toc103043344 \h </w:instrText>
+              <w:instrText xml:space="preserve"> PAGEREF _Toc103177980 \h </w:instrText>
             </w:r>
             <w:r>
               <w:rPr>
@@ -2248,7 +2246,7 @@
                 <w:noProof/>
                 <w:webHidden/>
               </w:rPr>
-              <w:t>7</w:t>
+              <w:t>9</w:t>
             </w:r>
             <w:r>
               <w:rPr>
@@ -2277,7 +2275,7 @@
               <w:lang w:eastAsia="en-GB"/>
             </w:rPr>
           </w:pPr>
-          <w:hyperlink w:anchor="_Toc103043345" w:history="1">
+          <w:hyperlink w:anchor="_Toc103177981" w:history="1">
             <w:r>
               <w:rPr>
                 <w:rStyle w:val="Hyperlink"/>
@@ -2304,7 +2302,7 @@
                 <w:noProof/>
                 <w:webHidden/>
               </w:rPr>
-              <w:instrText xml:space="preserve"> PAGEREF _Toc103043345 \h </w:instrText>
+              <w:instrText xml:space="preserve"> PAGEREF _Toc103177981 \h </w:instrText>
             </w:r>
             <w:r>
               <w:rPr>
@@ -2324,7 +2322,7 @@
                 <w:noProof/>
                 <w:webHidden/>
               </w:rPr>
-              <w:t>7</w:t>
+              <w:t>9</w:t>
             </w:r>
             <w:r>
               <w:rPr>
@@ -2351,7 +2349,7 @@
       <w:pPr>
         <w:pStyle w:val="Heading1"/>
       </w:pPr>
-      <w:bookmarkStart w:id="2" w:name="_Toc103043323"/>
+      <w:bookmarkStart w:id="2" w:name="_Toc103177959"/>
       <w:r>
         <w:t>Word Count</w:t>
       </w:r>
@@ -2362,7 +2360,7 @@
       <w:pPr>
         <w:pStyle w:val="Heading1"/>
       </w:pPr>
-      <w:bookmarkStart w:id="3" w:name="_Toc103043324"/>
+      <w:bookmarkStart w:id="3" w:name="_Toc103177960"/>
       <w:r>
         <w:t>Code</w:t>
       </w:r>
@@ -2389,7 +2387,7 @@
       <w:pPr>
         <w:pStyle w:val="Heading1"/>
       </w:pPr>
-      <w:bookmarkStart w:id="4" w:name="_Toc103043325"/>
+      <w:bookmarkStart w:id="4" w:name="_Toc103177961"/>
       <w:r>
         <w:t>Introduction</w:t>
       </w:r>
@@ -2501,7 +2499,7 @@
       <w:pPr>
         <w:pStyle w:val="Heading2"/>
       </w:pPr>
-      <w:bookmarkStart w:id="5" w:name="_Toc103043326"/>
+      <w:bookmarkStart w:id="5" w:name="_Toc103177962"/>
       <w:r>
         <w:t>Project Definition</w:t>
       </w:r>
@@ -2660,7 +2658,7 @@
       <w:pPr>
         <w:pStyle w:val="Heading2"/>
       </w:pPr>
-      <w:bookmarkStart w:id="6" w:name="_Toc103043327"/>
+      <w:bookmarkStart w:id="6" w:name="_Toc103177963"/>
       <w:r>
         <w:lastRenderedPageBreak/>
         <w:t>Purpose</w:t>
@@ -2726,7 +2724,7 @@
       <w:pPr>
         <w:pStyle w:val="Heading2"/>
       </w:pPr>
-      <w:bookmarkStart w:id="7" w:name="_Toc103043328"/>
+      <w:bookmarkStart w:id="7" w:name="_Toc103177964"/>
       <w:r>
         <w:t>Objectives</w:t>
       </w:r>
@@ -2858,6 +2856,7 @@
           <w:id w:val="1276992101"/>
           <w:citation/>
         </w:sdtPr>
+        <w:sdtEndPr/>
         <w:sdtContent>
           <w:r>
             <w:fldChar w:fldCharType="begin"/>
@@ -2900,7 +2899,7 @@
       <w:pPr>
         <w:pStyle w:val="Heading3"/>
       </w:pPr>
-      <w:bookmarkStart w:id="8" w:name="_Toc103043329"/>
+      <w:bookmarkStart w:id="8" w:name="_Toc103177965"/>
       <w:r>
         <w:t>Minimum viable product</w:t>
       </w:r>
@@ -2988,7 +2987,7 @@
       <w:pPr>
         <w:pStyle w:val="Heading3"/>
       </w:pPr>
-      <w:bookmarkStart w:id="9" w:name="_Toc103043330"/>
+      <w:bookmarkStart w:id="9" w:name="_Toc103177966"/>
       <w:r>
         <w:t>Minimum awesome product</w:t>
       </w:r>
@@ -3129,32 +3128,522 @@
         <w:rPr>
           <w:color w:val="FF0000"/>
         </w:rPr>
+        <w:t>[insert appendix number</w:t>
+      </w:r>
+      <w:r>
+        <w:rPr>
+          <w:color w:val="FF0000"/>
+        </w:rPr>
+        <w:t>]</w:t>
+      </w:r>
+      <w:r>
+        <w:t xml:space="preserve"> </w:t>
+      </w:r>
+    </w:p>
+    <w:p>
+      <w:pPr>
+        <w:pStyle w:val="Heading1"/>
+      </w:pPr>
+      <w:bookmarkStart w:id="11" w:name="_Toc103177967"/>
+      <w:r>
+        <w:t>Method of Approach</w:t>
+      </w:r>
+      <w:bookmarkEnd w:id="11"/>
+    </w:p>
+    <w:p>
+      <w:pPr>
+        <w:ind w:firstLine="720"/>
+      </w:pPr>
+      <w:r>
+        <w:t xml:space="preserve">The </w:t>
+      </w:r>
+      <w:r>
+        <w:t xml:space="preserve">main goal with project management was to display a level of knowledge around agile project management that would be satisfactory or exceptional to the level of industry standards. </w:t>
+      </w:r>
+      <w:r>
+        <w:t xml:space="preserve">To </w:t>
+      </w:r>
+      <w:r>
+        <w:t xml:space="preserve">adhere to </w:t>
+      </w:r>
+      <w:r>
+        <w:t>an</w:t>
+      </w:r>
+      <w:r>
+        <w:t xml:space="preserve"> Agile strategy, </w:t>
+      </w:r>
+      <w:r>
+        <w:t>the</w:t>
+      </w:r>
+      <w:r>
+        <w:t xml:space="preserve"> project would be iteratively assessed and dynamically adapted to achieve </w:t>
+      </w:r>
+      <w:r>
+        <w:t xml:space="preserve">my </w:t>
+      </w:r>
+      <w:r>
+        <w:t>functionality</w:t>
+      </w:r>
+      <w:r>
+        <w:t xml:space="preserve"> targets</w:t>
+      </w:r>
+      <w:r>
+        <w:t xml:space="preserve">, with the addition of deliverable </w:t>
+      </w:r>
+      <w:r>
+        <w:t>retrospectives</w:t>
+      </w:r>
+      <w:r>
+        <w:t xml:space="preserve"> on a biweekly or triweekly basis depend</w:t>
+      </w:r>
+      <w:r>
+        <w:t>ing</w:t>
+      </w:r>
+      <w:r>
+        <w:t xml:space="preserve"> on task sizes</w:t>
+      </w:r>
+      <w:r>
+        <w:t xml:space="preserve">, </w:t>
+      </w:r>
+      <w:r>
+        <w:t>importance of depth</w:t>
+      </w:r>
+      <w:r>
+        <w:t xml:space="preserve"> and discovery of problematic errors</w:t>
+      </w:r>
+      <w:r>
+        <w:t>.</w:t>
+      </w:r>
+      <w:r>
+        <w:t xml:space="preserve"> These ‘Sprints’ would dictate the flow of progress and </w:t>
+      </w:r>
+      <w:r>
+        <w:t>task lists for that section. A</w:t>
+      </w:r>
+      <w:r>
+        <w:t>djusting the length of them dynamically was important given some tasks of the project were bigger and more important to complete than others</w:t>
+      </w:r>
+      <w:r>
+        <w:t xml:space="preserve"> but limiting it to a week extra meant </w:t>
+      </w:r>
+      <w:r>
+        <w:t>tasks</w:t>
+      </w:r>
+      <w:r>
+        <w:t xml:space="preserve"> </w:t>
+      </w:r>
+      <w:r>
+        <w:t>weren’t</w:t>
+      </w:r>
+      <w:r>
+        <w:t xml:space="preserve"> overextending into areas out of scope</w:t>
+      </w:r>
+      <w:r>
+        <w:t xml:space="preserve"> and could refocus upon the sprint ending</w:t>
+      </w:r>
+      <w:r>
+        <w:t xml:space="preserve">. </w:t>
+      </w:r>
+    </w:p>
+    <w:p>
+      <w:pPr>
+        <w:ind w:firstLine="720"/>
+      </w:pPr>
+    </w:p>
+    <w:p>
+      <w:r>
+        <w:t>To help with the flow of tasks</w:t>
+      </w:r>
+      <w:r>
+        <w:t xml:space="preserve">, a Kanban style board was used to keep track of large “parent” tasks which were defined </w:t>
+      </w:r>
+      <w:r>
+        <w:t>in</w:t>
+      </w:r>
+      <w:r>
+        <w:t xml:space="preserve"> user stories</w:t>
+      </w:r>
+      <w:r>
+        <w:t>.</w:t>
+      </w:r>
+      <w:r>
+        <w:t xml:space="preserve"> </w:t>
+      </w:r>
+      <w:r>
+        <w:t>B</w:t>
+      </w:r>
+      <w:r>
+        <w:t>y splitting these down into smaller tasks that could be picked and chosen as and when they were necessary for development</w:t>
+      </w:r>
+      <w:r>
+        <w:t>, they formed the basis of checklists that reflected the MVP and MAP goals. S</w:t>
+      </w:r>
+      <w:r>
+        <w:t>prints would be followed</w:t>
+      </w:r>
+      <w:r>
+        <w:t xml:space="preserve"> </w:t>
+      </w:r>
+      <w:r>
+        <w:t xml:space="preserve">with a </w:t>
+      </w:r>
+      <w:r>
+        <w:t xml:space="preserve">retrospective </w:t>
+      </w:r>
+      <w:r>
+        <w:t xml:space="preserve">that </w:t>
+      </w:r>
+      <w:r>
+        <w:t>would portray what was achieved in the sprint</w:t>
+      </w:r>
+      <w:r>
+        <w:t xml:space="preserve"> and what problems arose. T</w:t>
+      </w:r>
+      <w:r>
+        <w:t xml:space="preserve">he </w:t>
+      </w:r>
+      <w:r>
+        <w:t xml:space="preserve">plans for the next sprint could be </w:t>
+      </w:r>
+      <w:r>
+        <w:t>assessed</w:t>
+      </w:r>
+      <w:r>
+        <w:t xml:space="preserve"> with the information of the last</w:t>
+      </w:r>
+      <w:r>
+        <w:t xml:space="preserve"> sprint</w:t>
+      </w:r>
+      <w:r>
+        <w:t xml:space="preserve"> in plain text</w:t>
+      </w:r>
+      <w:r>
+        <w:t xml:space="preserve"> and new tasks could be followed more accurately with the qualitative information presented in them that judged</w:t>
+      </w:r>
+      <w:r>
+        <w:t xml:space="preserve">, helping the natural flow between </w:t>
+      </w:r>
+      <w:r>
+        <w:t>the end of one sprint and the start of another.</w:t>
+      </w:r>
+    </w:p>
+    <w:p>
+      <w:r>
+        <w:t>This helped more specifically during the process of deciding and pulling tasks from the backlog into the “doing” column where I would decide on high priority task’s I believe I could get done in the two to three weeks allotted for sprints while uncompleted tasks would</w:t>
+      </w:r>
+      <w:r>
+        <w:t xml:space="preserve"> be</w:t>
+      </w:r>
+      <w:r>
+        <w:t xml:space="preserve"> identified in the retrospective to</w:t>
+      </w:r>
+      <w:r>
+        <w:t xml:space="preserve"> be </w:t>
+      </w:r>
+      <w:r>
+        <w:t xml:space="preserve">given extra thought on when </w:t>
+      </w:r>
+      <w:r>
+        <w:t>moving to the next sprint. Tasks would be either sent back to the back log or would stay in the task list if priority was important enough.</w:t>
+      </w:r>
+      <w:r>
+        <w:t xml:space="preserve"> </w:t>
+      </w:r>
+    </w:p>
+    <w:p/>
+    <w:p>
+      <w:pPr>
+        <w:rPr>
+          <w:color w:val="FF0000"/>
+        </w:rPr>
+      </w:pPr>
+      <w:r>
+        <w:t>The board</w:t>
+      </w:r>
+      <w:r>
+        <w:t>, featured in figure one,</w:t>
+      </w:r>
+      <w:r>
+        <w:t xml:space="preserve"> and the retrospective</w:t>
+      </w:r>
+      <w:r>
+        <w:t>, featured in figure two,</w:t>
+      </w:r>
+      <w:r>
+        <w:t xml:space="preserve"> acted codependently on gaining insight when choosing tasks </w:t>
+      </w:r>
+      <w:r>
+        <w:t xml:space="preserve">for the next sprint </w:t>
+      </w:r>
+      <w:r>
+        <w:t xml:space="preserve">with the board </w:t>
+      </w:r>
+      <w:r>
+        <w:t xml:space="preserve">providing over arcing larger tasks and their break downs while the retrospective providing </w:t>
+      </w:r>
+      <w:r>
+        <w:t>understanding</w:t>
+      </w:r>
+      <w:r>
+        <w:t xml:space="preserve"> on </w:t>
+      </w:r>
+      <w:r>
+        <w:t xml:space="preserve">the </w:t>
+      </w:r>
+      <w:r>
+        <w:t>progress of smaller tasks</w:t>
+      </w:r>
+      <w:r>
+        <w:t xml:space="preserve"> as well as if they needed more </w:t>
+      </w:r>
+      <w:r>
+        <w:t>in-depth</w:t>
+      </w:r>
+      <w:r>
+        <w:t xml:space="preserve"> strategies applied</w:t>
+      </w:r>
+      <w:r>
+        <w:t xml:space="preserve"> to them. </w:t>
+      </w:r>
+      <w:r>
+        <w:t xml:space="preserve">In the retrospective these over arcing tasks </w:t>
+      </w:r>
+      <w:r>
+        <w:t xml:space="preserve">from the board </w:t>
+      </w:r>
+      <w:r>
+        <w:t xml:space="preserve">are </w:t>
+      </w:r>
+      <w:r>
+        <w:lastRenderedPageBreak/>
+        <w:t>in green and errors or added tasks during the sprint are in red</w:t>
+      </w:r>
+      <w:r>
+        <w:t>, these tasks were ticked if they were completed when the sprint ends, if they weren’t the task was moved into the next task list</w:t>
+      </w:r>
+      <w:r>
+        <w:t xml:space="preserve">. </w:t>
+      </w:r>
+      <w:r>
+        <w:t>Sprints</w:t>
+      </w:r>
+      <w:r>
+        <w:t xml:space="preserve"> and their tasks</w:t>
+      </w:r>
+      <w:r>
+        <w:t xml:space="preserve"> as they are on teams can be seen at</w:t>
+      </w:r>
+      <w:r>
+        <w:t>:</w:t>
+      </w:r>
+      <w:r>
+        <w:t xml:space="preserve"> </w:t>
+      </w:r>
+      <w:r>
+        <w:rPr>
+          <w:color w:val="FF0000"/>
+        </w:rPr>
         <w:t>[insert appendix number]</w:t>
       </w:r>
-    </w:p>
-    <w:p>
-      <w:pPr>
-        <w:ind w:firstLine="360"/>
-      </w:pPr>
-    </w:p>
-    <w:p/>
-    <w:p>
-      <w:r>
-        <w:tab/>
-      </w:r>
-      <w:r>
+      <w:r>
+        <w:rPr>
+          <w:color w:val="FF0000"/>
+        </w:rPr>
+        <w:t>.</w:t>
+      </w:r>
+    </w:p>
+    <w:p>
+      <w:r>
+        <w:rPr>
+          <w:noProof/>
+        </w:rPr>
+        <w:drawing>
+          <wp:inline distT="0" distB="0" distL="0" distR="0" wp14:anchorId="109A4AE8" wp14:editId="1F28F0EA">
+            <wp:extent cx="4245997" cy="3752057"/>
+            <wp:effectExtent l="0" t="0" r="2540" b="1270"/>
+            <wp:docPr id="1" name="Picture 1"/>
+            <wp:cNvGraphicFramePr>
+              <a:graphicFrameLocks xmlns:a="http://schemas.openxmlformats.org/drawingml/2006/main" noChangeAspect="1"/>
+            </wp:cNvGraphicFramePr>
+            <a:graphic xmlns:a="http://schemas.openxmlformats.org/drawingml/2006/main">
+              <a:graphicData uri="http://schemas.openxmlformats.org/drawingml/2006/picture">
+                <pic:pic xmlns:pic="http://schemas.openxmlformats.org/drawingml/2006/picture">
+                  <pic:nvPicPr>
+                    <pic:cNvPr id="1" name=""/>
+                    <pic:cNvPicPr/>
+                  </pic:nvPicPr>
+                  <pic:blipFill>
+                    <a:blip r:embed="rId7"/>
+                    <a:stretch>
+                      <a:fillRect/>
+                    </a:stretch>
+                  </pic:blipFill>
+                  <pic:spPr>
+                    <a:xfrm>
+                      <a:off x="0" y="0"/>
+                      <a:ext cx="4255297" cy="3760275"/>
+                    </a:xfrm>
+                    <a:prstGeom prst="rect">
+                      <a:avLst/>
+                    </a:prstGeom>
+                  </pic:spPr>
+                </pic:pic>
+              </a:graphicData>
+            </a:graphic>
+          </wp:inline>
+        </w:drawing>
+      </w:r>
+    </w:p>
+    <w:p>
+      <w:pPr>
+        <w:ind w:firstLine="720"/>
+        <w:rPr>
+          <w:i/>
+          <w:iCs/>
+        </w:rPr>
+      </w:pPr>
+      <w:r>
+        <w:rPr>
+          <w:i/>
+          <w:iCs/>
+        </w:rPr>
+        <w:t>Figure [</w:t>
+      </w:r>
+      <w:r>
+        <w:rPr>
+          <w:i/>
+          <w:iCs/>
+        </w:rPr>
+        <w:t>1</w:t>
+      </w:r>
+      <w:r>
+        <w:rPr>
+          <w:i/>
+          <w:iCs/>
+        </w:rPr>
+        <w:t xml:space="preserve">] showing my Kanban style board </w:t>
+      </w:r>
+      <w:r>
+        <w:rPr>
+          <w:i/>
+          <w:iCs/>
+        </w:rPr>
+        <w:t xml:space="preserve">during </w:t>
+      </w:r>
+      <w:r>
+        <w:rPr>
+          <w:i/>
+          <w:iCs/>
+        </w:rPr>
+        <w:t>sprint 7</w:t>
+      </w:r>
+    </w:p>
+    <w:p>
+      <w:pPr>
+        <w:ind w:firstLine="720"/>
+        <w:rPr>
+          <w:i/>
+          <w:iCs/>
+        </w:rPr>
+      </w:pPr>
+      <w:r>
+        <w:rPr>
+          <w:noProof/>
+        </w:rPr>
+        <w:drawing>
+          <wp:inline distT="0" distB="0" distL="0" distR="0" wp14:anchorId="7EED33F1" wp14:editId="297BD7B3">
+            <wp:extent cx="3784434" cy="3845650"/>
+            <wp:effectExtent l="0" t="0" r="6985" b="2540"/>
+            <wp:docPr id="5" name="Picture 5"/>
+            <wp:cNvGraphicFramePr>
+              <a:graphicFrameLocks xmlns:a="http://schemas.openxmlformats.org/drawingml/2006/main" noChangeAspect="1"/>
+            </wp:cNvGraphicFramePr>
+            <a:graphic xmlns:a="http://schemas.openxmlformats.org/drawingml/2006/main">
+              <a:graphicData uri="http://schemas.openxmlformats.org/drawingml/2006/picture">
+                <pic:pic xmlns:pic="http://schemas.openxmlformats.org/drawingml/2006/picture">
+                  <pic:nvPicPr>
+                    <pic:cNvPr id="1" name=""/>
+                    <pic:cNvPicPr/>
+                  </pic:nvPicPr>
+                  <pic:blipFill>
+                    <a:blip r:embed="rId8"/>
+                    <a:stretch>
+                      <a:fillRect/>
+                    </a:stretch>
+                  </pic:blipFill>
+                  <pic:spPr>
+                    <a:xfrm>
+                      <a:off x="0" y="0"/>
+                      <a:ext cx="3788587" cy="3849870"/>
+                    </a:xfrm>
+                    <a:prstGeom prst="rect">
+                      <a:avLst/>
+                    </a:prstGeom>
+                  </pic:spPr>
+                </pic:pic>
+              </a:graphicData>
+            </a:graphic>
+          </wp:inline>
+        </w:drawing>
+      </w:r>
+    </w:p>
+    <w:p>
+      <w:pPr>
+        <w:ind w:firstLine="720"/>
+        <w:rPr>
+          <w:i/>
+          <w:iCs/>
+        </w:rPr>
+      </w:pPr>
+      <w:r>
+        <w:rPr>
+          <w:i/>
+          <w:iCs/>
+        </w:rPr>
+        <w:t>Figure [</w:t>
+      </w:r>
+      <w:r>
+        <w:rPr>
+          <w:i/>
+          <w:iCs/>
+        </w:rPr>
+        <w:t>2</w:t>
+      </w:r>
+      <w:r>
+        <w:rPr>
+          <w:i/>
+          <w:iCs/>
+        </w:rPr>
+        <w:t xml:space="preserve">] showing my </w:t>
+      </w:r>
+      <w:r>
+        <w:rPr>
+          <w:i/>
+          <w:iCs/>
+        </w:rPr>
+        <w:t>Sprint Retrospective</w:t>
+      </w:r>
+      <w:r>
+        <w:rPr>
+          <w:i/>
+          <w:iCs/>
+        </w:rPr>
         <w:t xml:space="preserve"> </w:t>
       </w:r>
-    </w:p>
-    <w:p>
-      <w:pPr>
-        <w:pStyle w:val="Heading1"/>
-      </w:pPr>
-      <w:bookmarkStart w:id="11" w:name="_Toc103043331"/>
-      <w:r>
-        <w:t>Method of Approach</w:t>
-      </w:r>
-      <w:bookmarkEnd w:id="11"/>
+      <w:r>
+        <w:rPr>
+          <w:i/>
+          <w:iCs/>
+        </w:rPr>
+        <w:t>a</w:t>
+      </w:r>
+      <w:r>
+        <w:rPr>
+          <w:i/>
+          <w:iCs/>
+        </w:rPr>
+        <w:t>t the end of sprint 7</w:t>
+      </w:r>
     </w:p>
     <w:p>
       <w:pPr>
@@ -3163,196 +3652,77 @@
           <w:color w:val="FF0000"/>
         </w:rPr>
       </w:pPr>
-      <w:r>
-        <w:t xml:space="preserve">The </w:t>
-      </w:r>
-      <w:r>
-        <w:t xml:space="preserve">main goal with project management was to display a level of knowledge around agile project management that would be satisfactory or exceptional to the level of industry standards. </w:t>
-      </w:r>
-      <w:r>
-        <w:t xml:space="preserve">To </w:t>
-      </w:r>
-      <w:r>
-        <w:t xml:space="preserve">adhere to </w:t>
-      </w:r>
-      <w:r>
-        <w:t>an</w:t>
-      </w:r>
-      <w:r>
-        <w:t xml:space="preserve"> Agile strategy, my project would be iteratively assessed and dynamically adapted to achieve </w:t>
-      </w:r>
-      <w:r>
-        <w:t xml:space="preserve">my </w:t>
-      </w:r>
-      <w:r>
-        <w:t>functionality</w:t>
-      </w:r>
-      <w:r>
-        <w:t xml:space="preserve"> targets</w:t>
-      </w:r>
-      <w:r>
-        <w:t>, with the addition of deliverable reviews on a biweekly or triweekly basis depend</w:t>
-      </w:r>
-      <w:r>
-        <w:t>ing</w:t>
-      </w:r>
-      <w:r>
-        <w:t xml:space="preserve"> on task sizes</w:t>
-      </w:r>
-      <w:r>
-        <w:t xml:space="preserve">, </w:t>
-      </w:r>
-      <w:r>
-        <w:t>importance of depth</w:t>
-      </w:r>
-      <w:r>
-        <w:t xml:space="preserve"> and discovery of problematic errors</w:t>
-      </w:r>
-      <w:r>
-        <w:t>.</w:t>
-      </w:r>
-      <w:r>
-        <w:t xml:space="preserve"> These ‘Sprints’ would dictate the flow of progress and </w:t>
-      </w:r>
-      <w:r>
-        <w:t>task lists for that section. A</w:t>
-      </w:r>
-      <w:r>
-        <w:t>djusting the length of them dynamically was important given some tasks of the project were bigger and more important to complete than others</w:t>
-      </w:r>
-      <w:r>
-        <w:t xml:space="preserve">. Following these with a </w:t>
-      </w:r>
-      <w:r>
-        <w:t>retrospective that</w:t>
-      </w:r>
-      <w:r>
-        <w:t xml:space="preserve"> would portray what was achieved in the sprint and plans for the next sprint could be </w:t>
-      </w:r>
-      <w:r>
-        <w:t>assessed</w:t>
-      </w:r>
-      <w:r>
-        <w:t xml:space="preserve"> with the information of the last</w:t>
-      </w:r>
-      <w:r>
-        <w:t xml:space="preserve"> sprint</w:t>
-      </w:r>
-      <w:r>
-        <w:t xml:space="preserve"> in plain text, helping the natural flow between </w:t>
-      </w:r>
-      <w:r>
-        <w:t>the end of one sprint and the start of another.</w:t>
-      </w:r>
-      <w:r>
-        <w:t xml:space="preserve"> This helped more specifically during the process of deciding and pulling tasks from the backlog into the “doing” column where I would decide on high priority task’s I believe I could get done in the two to three weeks allotted for sprints while uncompleted tasks would</w:t>
-      </w:r>
-      <w:r>
-        <w:t xml:space="preserve"> be</w:t>
-      </w:r>
-      <w:r>
-        <w:t xml:space="preserve"> identified in the retrospective to</w:t>
-      </w:r>
-      <w:r>
-        <w:t xml:space="preserve"> be </w:t>
-      </w:r>
-      <w:r>
-        <w:t xml:space="preserve">given extra thought on when </w:t>
-      </w:r>
-      <w:r>
-        <w:t>moving to the next sprint. Tasks would be either sent back to the back log or would stay in the task list if priority was important enough.</w:t>
-      </w:r>
-      <w:r>
-        <w:t xml:space="preserve"> Sprints</w:t>
-      </w:r>
-      <w:r>
-        <w:t xml:space="preserve"> and their tasks</w:t>
-      </w:r>
-      <w:r>
-        <w:t xml:space="preserve"> as they are on teams can be seen at</w:t>
-      </w:r>
-      <w:r>
-        <w:t>:</w:t>
+    </w:p>
+    <w:p>
+      <w:pPr>
+        <w:ind w:firstLine="720"/>
+        <w:rPr>
+          <w:color w:val="FF0000"/>
+        </w:rPr>
+      </w:pPr>
+    </w:p>
+    <w:p>
+      <w:pPr>
+        <w:ind w:firstLine="720"/>
+        <w:rPr>
+          <w:color w:val="FF0000"/>
+        </w:rPr>
+      </w:pPr>
+    </w:p>
+    <w:p>
+      <w:r>
+        <w:t>Research</w:t>
+      </w:r>
+      <w:r>
+        <w:t xml:space="preserve"> and development</w:t>
+      </w:r>
+      <w:r>
+        <w:t xml:space="preserve"> was an important step in creating the p</w:t>
+      </w:r>
+      <w:r>
+        <w:t>roject Systems</w:t>
+      </w:r>
+      <w:r>
+        <w:t>, they</w:t>
+      </w:r>
+      <w:r>
+        <w:t xml:space="preserve"> were written and broken down with the use of diagrams and charts</w:t>
+      </w:r>
+      <w:r>
+        <w:t>,</w:t>
       </w:r>
       <w:r>
         <w:t xml:space="preserve"> </w:t>
       </w:r>
       <w:r>
-        <w:rPr>
-          <w:color w:val="FF0000"/>
-        </w:rPr>
-        <w:t>[insert appendix number]</w:t>
-      </w:r>
-      <w:r>
-        <w:rPr>
-          <w:color w:val="FF0000"/>
-        </w:rPr>
-        <w:t>.</w:t>
+        <w:t>they</w:t>
+      </w:r>
+      <w:r>
+        <w:t xml:space="preserve"> are centralised into the GDD as per manifesto guidelines</w:t>
+      </w:r>
+      <w:r>
+        <w:t xml:space="preserve"> and</w:t>
+      </w:r>
+      <w:r>
+        <w:t xml:space="preserve"> derived the projects backlog and allowed the project to be separated down in MVPs and MAPs. This was important as understanding the aims</w:t>
+      </w:r>
+      <w:r>
+        <w:t xml:space="preserve"> around creating the different parts of the game would set out the paths and avenues that would guide future sprints, therefore planning </w:t>
+      </w:r>
+      <w:r>
+        <w:t xml:space="preserve">centred </w:t>
+      </w:r>
+      <w:r>
+        <w:t>around revision and research would be more effectively achieved with more specific conceptual points being brought to the forefront.</w:t>
       </w:r>
     </w:p>
     <w:p>
       <w:pPr>
         <w:ind w:firstLine="720"/>
-        <w:rPr>
-          <w:color w:val="FF0000"/>
-        </w:rPr>
-      </w:pPr>
-    </w:p>
-    <w:p>
-      <w:r>
-        <w:t>Research</w:t>
-      </w:r>
-      <w:r>
-        <w:t xml:space="preserve"> and development</w:t>
-      </w:r>
-      <w:r>
-        <w:t xml:space="preserve"> was an important step in creating the p</w:t>
-      </w:r>
-      <w:r>
-        <w:t>roject Systems</w:t>
-      </w:r>
-      <w:r>
-        <w:t>, they</w:t>
-      </w:r>
-      <w:r>
-        <w:t xml:space="preserve"> were written and broken down with the use of diagrams and charts</w:t>
-      </w:r>
-      <w:r>
-        <w:t>,</w:t>
-      </w:r>
-      <w:r>
-        <w:t xml:space="preserve"> </w:t>
-      </w:r>
-      <w:r>
-        <w:t>they</w:t>
-      </w:r>
-      <w:r>
-        <w:t xml:space="preserve"> are centralised into the GDD as per manifesto guidelines</w:t>
-      </w:r>
-      <w:r>
-        <w:t xml:space="preserve"> and</w:t>
-      </w:r>
-      <w:r>
-        <w:t xml:space="preserve"> derived the projects backlog and allowed the project to be separated down in MVPs and MAPs. This was important as understanding the aims</w:t>
-      </w:r>
-      <w:r>
-        <w:t xml:space="preserve"> around creating the different parts of the game would set out the paths and avenues that would guide future sprints, therefore planning </w:t>
-      </w:r>
-      <w:r>
-        <w:t xml:space="preserve">centred </w:t>
-      </w:r>
-      <w:r>
-        <w:t>around revision and research would be more effectively achieved with more specific conceptual points being brought to the forefront.</w:t>
-      </w:r>
-    </w:p>
-    <w:p>
-      <w:pPr>
-        <w:ind w:firstLine="720"/>
-      </w:pPr>
-    </w:p>
-    <w:p>
-      <w:r>
-        <w:lastRenderedPageBreak/>
+      </w:pPr>
+    </w:p>
+    <w:p>
+      <w:r>
         <w:t>To achieve</w:t>
       </w:r>
       <w:r>
@@ -3454,7 +3824,7 @@
           <w:tab w:val="left" w:pos="2839"/>
         </w:tabs>
       </w:pPr>
-      <w:bookmarkStart w:id="12" w:name="_Toc103043332"/>
+      <w:bookmarkStart w:id="12" w:name="_Toc103177968"/>
       <w:r>
         <w:t>Project Management</w:t>
       </w:r>
@@ -3467,7 +3837,7 @@
       <w:pPr>
         <w:pStyle w:val="Heading3"/>
       </w:pPr>
-      <w:bookmarkStart w:id="13" w:name="_Toc103043333"/>
+      <w:bookmarkStart w:id="13" w:name="_Toc103177969"/>
       <w:r>
         <w:t>Microsoft Teams</w:t>
       </w:r>
@@ -3517,37 +3887,78 @@
         <w:t xml:space="preserve"> that were reviewed upon sprint finish and sprint start</w:t>
       </w:r>
       <w:r>
-        <w:t>. The board consisted of the backlog</w:t>
-      </w:r>
-      <w:r>
-        <w:t xml:space="preserve"> under the ‘To Do’ column, as well as the ‘Doing’ and ‘Done’ columns</w:t>
+        <w:t xml:space="preserve">. </w:t>
+      </w:r>
+      <w:r>
+        <w:t xml:space="preserve">I also used the ‘One Note’ add on for teams which allowed for a better storage of information, as I intended for retrospectives on each </w:t>
+      </w:r>
+      <w:r>
+        <w:t>sprint,</w:t>
+      </w:r>
+      <w:r>
+        <w:t xml:space="preserve"> I chose to have the board and</w:t>
+      </w:r>
+      <w:r>
+        <w:t xml:space="preserve"> retrospective</w:t>
+      </w:r>
+      <w:r>
+        <w:t xml:space="preserve"> writing area </w:t>
+      </w:r>
+      <w:r>
+        <w:t>on teams</w:t>
+      </w:r>
+      <w:r>
+        <w:t xml:space="preserve"> mainly for consistency and centralisation</w:t>
+      </w:r>
+      <w:r>
+        <w:t xml:space="preserve"> as well as sharing documentation around system mechanics and contacting my supervisor.</w:t>
+      </w:r>
+    </w:p>
+    <w:p>
+      <w:pPr>
+        <w:ind w:firstLine="720"/>
+      </w:pPr>
+    </w:p>
+    <w:p>
+      <w:pPr>
+        <w:pStyle w:val="Heading2"/>
+      </w:pPr>
+      <w:bookmarkStart w:id="14" w:name="_Toc103177970"/>
+      <w:r>
+        <w:t>Testing</w:t>
+      </w:r>
+      <w:bookmarkEnd w:id="14"/>
+    </w:p>
+    <w:p>
+      <w:pPr>
+        <w:ind w:firstLine="720"/>
+      </w:pPr>
+      <w:r>
+        <w:t xml:space="preserve">There were two types of testing </w:t>
+      </w:r>
+      <w:r>
+        <w:t>the project</w:t>
+      </w:r>
+      <w:r>
+        <w:t xml:space="preserve"> adhere</w:t>
+      </w:r>
+      <w:r>
+        <w:t>d</w:t>
+      </w:r>
+      <w:r>
+        <w:t xml:space="preserve"> to during the course of the </w:t>
+      </w:r>
+      <w:r>
+        <w:t>project</w:t>
+      </w:r>
+      <w:r>
+        <w:t>. Technologically driven compilation errors and user driven perspective analysis</w:t>
       </w:r>
       <w:r>
         <w:t>.</w:t>
       </w:r>
       <w:r>
-        <w:t xml:space="preserve"> I also used the ‘One Note’ add on for teams which allowed for a better storage of information, as I intended for retrospectives on each </w:t>
-      </w:r>
-      <w:r>
-        <w:t>sprint,</w:t>
-      </w:r>
-      <w:r>
-        <w:t xml:space="preserve"> I chose to have the board and</w:t>
-      </w:r>
-      <w:r>
-        <w:t xml:space="preserve"> retrospective</w:t>
-      </w:r>
-      <w:r>
-        <w:t xml:space="preserve"> writing area </w:t>
-      </w:r>
-      <w:r>
-        <w:t>on teams</w:t>
-      </w:r>
-      <w:r>
-        <w:t xml:space="preserve"> mainly for consistency and centralisation</w:t>
-      </w:r>
-      <w:r>
-        <w:t xml:space="preserve"> as well as sharing documentation around system mechanics and contacting my supervisor.</w:t>
+        <w:t xml:space="preserve"> Google forms was used to host the questionnaire to complete testing around the mechanics focusing on the base and resources as well as menu GUI integration and information flow and useability. Specifics on the questions and implementation can be seen in sprint six and seven in the implementation section of this report.</w:t>
       </w:r>
     </w:p>
     <w:p>
@@ -3556,126 +3967,90 @@
       </w:pPr>
     </w:p>
     <w:p>
-      <w:pPr>
-        <w:pStyle w:val="Heading2"/>
-      </w:pPr>
-      <w:bookmarkStart w:id="14" w:name="_Toc103043334"/>
-      <w:r>
-        <w:t>Testing</w:t>
-      </w:r>
-      <w:bookmarkEnd w:id="14"/>
-    </w:p>
-    <w:p>
-      <w:pPr>
-        <w:ind w:firstLine="720"/>
-      </w:pPr>
-      <w:r>
-        <w:t xml:space="preserve">There were two types of testing </w:t>
-      </w:r>
-      <w:r>
-        <w:t>the project</w:t>
-      </w:r>
-      <w:r>
-        <w:t xml:space="preserve"> adhere</w:t>
-      </w:r>
-      <w:r>
-        <w:t>d</w:t>
-      </w:r>
-      <w:r>
-        <w:t xml:space="preserve"> to during the course of the </w:t>
-      </w:r>
-      <w:r>
-        <w:t>project</w:t>
-      </w:r>
-      <w:r>
-        <w:t>. Technologically driven compilation errors and user driven perspective analysis</w:t>
+      <w:r>
+        <w:t>The main way to test and debug for problems was to have serialized fields</w:t>
+      </w:r>
+      <w:r>
+        <w:t xml:space="preserve"> in the</w:t>
+      </w:r>
+      <w:r>
+        <w:t xml:space="preserve"> Unity</w:t>
+      </w:r>
+      <w:r>
+        <w:t xml:space="preserve"> inspector</w:t>
+      </w:r>
+      <w:r>
+        <w:t>, allow</w:t>
+      </w:r>
+      <w:r>
+        <w:t xml:space="preserve">ing </w:t>
+      </w:r>
+      <w:r>
+        <w:t>variables and numbers fluctuate</w:t>
+      </w:r>
+      <w:r>
+        <w:t xml:space="preserve"> visibly</w:t>
+      </w:r>
+      <w:r>
+        <w:t xml:space="preserve"> in real time</w:t>
+      </w:r>
+      <w:r>
+        <w:t>. S</w:t>
+      </w:r>
+      <w:r>
+        <w:t xml:space="preserve">pecifically observing </w:t>
+      </w:r>
+      <w:r>
+        <w:t>variables</w:t>
+      </w:r>
+      <w:r>
+        <w:t xml:space="preserve"> when certain mechanics were supposed to be </w:t>
+      </w:r>
+      <w:r>
+        <w:t>active or</w:t>
+      </w:r>
+      <w:r>
+        <w:t xml:space="preserve"> trigger</w:t>
+      </w:r>
+      <w:r>
+        <w:t>ed</w:t>
+      </w:r>
+      <w:r>
+        <w:t xml:space="preserve"> allowed </w:t>
+      </w:r>
+      <w:r>
+        <w:t>deductions to be made towards</w:t>
+      </w:r>
+      <w:r>
+        <w:t xml:space="preserve"> problems or successes during the course of development for each mechanic and sub mechanic. </w:t>
+      </w:r>
+      <w:r>
+        <w:t xml:space="preserve">By increasing variables, such as health, to exponentially higher than normal gameplay conditions bugs could be more accurately </w:t>
+      </w:r>
+      <w:r>
+        <w:lastRenderedPageBreak/>
+        <w:t xml:space="preserve">and efficiently be seen and solved with the added time to reflect on active gameplay. </w:t>
+      </w:r>
+      <w:r>
+        <w:t>Bugs were often reported in the sprint retrospectives as to allow more time</w:t>
+      </w:r>
+      <w:r>
+        <w:t xml:space="preserve"> to be dedicated in </w:t>
+      </w:r>
+      <w:r>
+        <w:t xml:space="preserve">other sprints to figure out </w:t>
+      </w:r>
+      <w:r>
+        <w:t xml:space="preserve">or avoid </w:t>
+      </w:r>
+      <w:r>
+        <w:t>the errors id found</w:t>
       </w:r>
       <w:r>
         <w:t>.</w:t>
       </w:r>
-      <w:r>
-        <w:t xml:space="preserve"> Google forms was used to host the questionnaire to complete testing around the mechanics focusing on the base and resources as well as menu GUI integration and information flow and useability. Specifics on the questions and implementation can be seen in sprint six and seven in the implementation section of this report.</w:t>
-      </w:r>
-    </w:p>
-    <w:p>
-      <w:pPr>
-        <w:ind w:firstLine="720"/>
-      </w:pPr>
-    </w:p>
-    <w:p>
-      <w:r>
-        <w:t>The main way to test and debug for problems was to have serialized fields</w:t>
-      </w:r>
-      <w:r>
-        <w:t xml:space="preserve"> in the</w:t>
-      </w:r>
-      <w:r>
-        <w:t xml:space="preserve"> Unity</w:t>
-      </w:r>
-      <w:r>
-        <w:t xml:space="preserve"> inspector</w:t>
-      </w:r>
-      <w:r>
-        <w:t>, allow</w:t>
-      </w:r>
-      <w:r>
-        <w:t xml:space="preserve">ing </w:t>
-      </w:r>
-      <w:r>
-        <w:t>variables and numbers fluctuate</w:t>
-      </w:r>
-      <w:r>
-        <w:t xml:space="preserve"> visibly</w:t>
-      </w:r>
-      <w:r>
-        <w:t xml:space="preserve"> in real time</w:t>
-      </w:r>
-      <w:r>
-        <w:t>. S</w:t>
-      </w:r>
-      <w:r>
-        <w:t xml:space="preserve">pecifically observing </w:t>
-      </w:r>
-      <w:r>
-        <w:t>variables</w:t>
-      </w:r>
-      <w:r>
-        <w:t xml:space="preserve"> when certain mechanics were supposed to be </w:t>
-      </w:r>
-      <w:r>
-        <w:t>active or</w:t>
-      </w:r>
-      <w:r>
-        <w:t xml:space="preserve"> trigger</w:t>
-      </w:r>
-      <w:r>
-        <w:t>ed</w:t>
-      </w:r>
-      <w:r>
-        <w:t xml:space="preserve"> allowed </w:t>
-      </w:r>
-      <w:r>
-        <w:t>deductions to be made towards</w:t>
-      </w:r>
-      <w:r>
-        <w:t xml:space="preserve"> problems or successes during the course of development for each mechanic and sub mechanic. Bugs were often reported in the sprint retrospectives as to allow more time</w:t>
-      </w:r>
-      <w:r>
-        <w:t xml:space="preserve"> to be dedicated in </w:t>
-      </w:r>
-      <w:r>
-        <w:t xml:space="preserve">other sprints to figure out </w:t>
-      </w:r>
-      <w:r>
-        <w:t xml:space="preserve">or avoid </w:t>
-      </w:r>
-      <w:r>
-        <w:t>the errors id found</w:t>
-      </w:r>
-      <w:r>
-        <w:t>.</w:t>
-      </w:r>
-    </w:p>
+    </w:p>
+    <w:p/>
     <w:p>
       <w:r>
         <w:t>To stick to the agile manifesto, useful qualitative user tests</w:t>
@@ -3722,10 +4097,7 @@
     </w:p>
     <w:p>
       <w:r>
-        <w:t xml:space="preserve">User perspective </w:t>
-      </w:r>
-      <w:r>
-        <w:t>is</w:t>
+        <w:t>User perspective is</w:t>
       </w:r>
       <w:r>
         <w:t xml:space="preserve"> also</w:t>
@@ -3737,10 +4109,7 @@
         <w:t>because</w:t>
       </w:r>
       <w:r>
-        <w:t xml:space="preserve"> it</w:t>
-      </w:r>
-      <w:r>
-        <w:t xml:space="preserve"> leads to the discovery of end user defined, logical problems that lift</w:t>
+        <w:t xml:space="preserve"> it leads to the discovery of end user defined, logical problems that lift</w:t>
       </w:r>
       <w:r>
         <w:t>s</w:t>
@@ -3770,13 +4139,7 @@
         <w:t>better helps identify</w:t>
       </w:r>
       <w:r>
-        <w:t xml:space="preserve"> problems</w:t>
-      </w:r>
-      <w:r>
-        <w:t xml:space="preserve"> and oversights</w:t>
-      </w:r>
-      <w:r>
-        <w:t xml:space="preserve"> it causes.</w:t>
+        <w:t xml:space="preserve"> problems and oversights it causes.</w:t>
       </w:r>
     </w:p>
     <w:p/>
@@ -3785,7 +4148,7 @@
       <w:pPr>
         <w:pStyle w:val="Heading2"/>
       </w:pPr>
-      <w:bookmarkStart w:id="15" w:name="_Toc103043335"/>
+      <w:bookmarkStart w:id="15" w:name="_Toc103177971"/>
       <w:r>
         <w:t>Version Control</w:t>
       </w:r>
@@ -3834,7 +4197,7 @@
       <w:pPr>
         <w:pStyle w:val="Heading2"/>
       </w:pPr>
-      <w:bookmarkStart w:id="16" w:name="_Toc103043336"/>
+      <w:bookmarkStart w:id="16" w:name="_Toc103177972"/>
       <w:r>
         <w:t>Technologies</w:t>
       </w:r>
@@ -3845,7 +4208,7 @@
       <w:pPr>
         <w:pStyle w:val="Heading3"/>
       </w:pPr>
-      <w:bookmarkStart w:id="17" w:name="_Toc103043337"/>
+      <w:bookmarkStart w:id="17" w:name="_Toc103177973"/>
       <w:r>
         <w:t>Visual Studio, Unity and C#</w:t>
       </w:r>
@@ -3920,6 +4283,7 @@
           <w:id w:val="1039852865"/>
           <w:citation/>
         </w:sdtPr>
+        <w:sdtEndPr/>
         <w:sdtContent>
           <w:r>
             <w:fldChar w:fldCharType="begin"/>
@@ -3955,6 +4319,7 @@
         <w:rPr>
           <w:noProof/>
         </w:rPr>
+        <w:lastRenderedPageBreak/>
         <w:drawing>
           <wp:inline distT="0" distB="0" distL="0" distR="0" wp14:anchorId="1442F827" wp14:editId="3F3FFF22">
             <wp:extent cx="3896360" cy="2146935"/>
@@ -3973,7 +4338,7 @@
                     </pic:cNvPicPr>
                   </pic:nvPicPr>
                   <pic:blipFill>
-                    <a:blip r:embed="rId7">
+                    <a:blip r:embed="rId9">
                       <a:extLst>
                         <a:ext uri="{28A0092B-C50C-407E-A947-70E740481C1C}">
                           <a14:useLocalDpi xmlns:a14="http://schemas.microsoft.com/office/drawing/2010/main" val="0"/>
@@ -4025,27 +4390,41 @@
           <w:i/>
           <w:iCs/>
         </w:rPr>
-        <w:t xml:space="preserve"> [1]</w:t>
+        <w:t xml:space="preserve"> [</w:t>
       </w:r>
       <w:r>
         <w:rPr>
           <w:i/>
           <w:iCs/>
         </w:rPr>
-        <w:t xml:space="preserve"> </w:t>
+        <w:t>3</w:t>
       </w:r>
       <w:r>
         <w:rPr>
           <w:i/>
           <w:iCs/>
         </w:rPr>
-        <w:t>visualises</w:t>
+        <w:t>]</w:t>
       </w:r>
       <w:r>
         <w:rPr>
           <w:i/>
           <w:iCs/>
         </w:rPr>
+        <w:t xml:space="preserve"> </w:t>
+      </w:r>
+      <w:r>
+        <w:rPr>
+          <w:i/>
+          <w:iCs/>
+        </w:rPr>
+        <w:t>visualises</w:t>
+      </w:r>
+      <w:r>
+        <w:rPr>
+          <w:i/>
+          <w:iCs/>
+        </w:rPr>
         <w:t xml:space="preserve"> the reason why convex shapes are used in baking unity navigation meshes. </w:t>
       </w:r>
     </w:p>
@@ -4070,32 +4449,10 @@
     </w:p>
     <w:p>
       <w:r>
-        <w:t xml:space="preserve">Within the Unity libraries methods exist for manipulating different important factors attached to the agent such as its navigation abilities, steering and obstacle avoidance. The project uses </w:t>
-      </w:r>
-      <w:proofErr w:type="gramStart"/>
-      <w:r>
-        <w:t>“.</w:t>
-      </w:r>
-      <w:proofErr w:type="spellStart"/>
-      <w:r>
-        <w:t>SetDestination</w:t>
-      </w:r>
-      <w:proofErr w:type="spellEnd"/>
-      <w:proofErr w:type="gramEnd"/>
-      <w:r>
-        <w:t>()”, and “.</w:t>
-      </w:r>
-      <w:proofErr w:type="spellStart"/>
-      <w:r>
-        <w:t>stoppingDistance</w:t>
-      </w:r>
-      <w:proofErr w:type="spellEnd"/>
-      <w:r>
-        <w:t xml:space="preserve">()” for the majority of its </w:t>
-      </w:r>
-      <w:r>
-        <w:lastRenderedPageBreak/>
-        <w:t>manipulation to for the AI in conjunction with ray casting to provide more information about individual agents at run time.</w:t>
+        <w:t>Within the Unity libraries methods exist for manipulating different important factors attached to the agent such as its navigation abilities, steering and obstacle avoidance. The project uses “.SetDestination()”, and “.</w:t>
+      </w:r>
+      <w:r>
+        <w:t>stoppingDistance()” for the majority of its manipulation to for the AI in conjunction with ray casting to provide more information about individual agents at run time.</w:t>
       </w:r>
     </w:p>
     <w:p>
@@ -4118,18 +4475,113 @@
       </w:r>
     </w:p>
     <w:p>
+      <w:pPr>
+        <w:ind w:firstLine="720"/>
+      </w:pPr>
       <w:r>
         <w:t xml:space="preserve">Raycasting is the process of shooting invisible </w:t>
       </w:r>
       <w:r>
-        <w:t>lines, or spheres, from a point in world space to identify colliders and game objects that intercept with the invisible laser.</w:t>
-      </w:r>
+        <w:t>lines, or spheres, from a point in world space</w:t>
+      </w:r>
+      <w:r>
+        <w:t xml:space="preserve"> at a predefined rotation and often a </w:t>
+      </w:r>
+      <w:r>
+        <w:t xml:space="preserve">predefined </w:t>
+      </w:r>
+      <w:r>
+        <w:t xml:space="preserve">range </w:t>
+      </w:r>
+      <w:r>
+        <w:t xml:space="preserve">to identify colliders and game objects that intercept with the invisible </w:t>
+      </w:r>
+      <w:r>
+        <w:t>rays</w:t>
+      </w:r>
+      <w:r>
+        <w:t>.</w:t>
+      </w:r>
+      <w:r>
+        <w:t xml:space="preserve"> This is extremely useful when trying to ascertain </w:t>
+      </w:r>
+      <w:r>
+        <w:t xml:space="preserve">what is </w:t>
+      </w:r>
+      <w:r>
+        <w:t>around a</w:t>
+      </w:r>
+      <w:r>
+        <w:t xml:space="preserve"> primary</w:t>
+      </w:r>
+      <w:r>
+        <w:t xml:space="preserve"> game object</w:t>
+      </w:r>
+      <w:r>
+        <w:t xml:space="preserve"> because developers</w:t>
+      </w:r>
+      <w:r>
+        <w:t xml:space="preserve"> can access</w:t>
+      </w:r>
+      <w:r>
+        <w:t xml:space="preserve"> </w:t>
+      </w:r>
+      <w:r>
+        <w:t>secondary</w:t>
+      </w:r>
+      <w:r>
+        <w:t xml:space="preserve"> </w:t>
+      </w:r>
+      <w:r>
+        <w:t>objects</w:t>
+      </w:r>
+      <w:r>
+        <w:t xml:space="preserve"> the rays hit</w:t>
+      </w:r>
+      <w:r>
+        <w:t xml:space="preserve"> </w:t>
+      </w:r>
+      <w:r>
+        <w:t xml:space="preserve">as the ray’s store information about what they hit. These hits allow the manipulation of </w:t>
+      </w:r>
+      <w:r>
+        <w:t xml:space="preserve">the game </w:t>
+      </w:r>
+      <w:r>
+        <w:t xml:space="preserve">scene </w:t>
+      </w:r>
+      <w:r>
+        <w:t>further</w:t>
+      </w:r>
+      <w:r>
+        <w:t xml:space="preserve"> in </w:t>
+      </w:r>
+      <w:r>
+        <w:t xml:space="preserve">ways depending on instances of distances, </w:t>
+      </w:r>
+      <w:r>
+        <w:t>tags,</w:t>
+      </w:r>
+      <w:r>
+        <w:t xml:space="preserve"> or directions</w:t>
+      </w:r>
+      <w:r>
+        <w:t xml:space="preserve"> that</w:t>
+      </w:r>
+      <w:r>
+        <w:t xml:space="preserve"> the game object may define. </w:t>
+      </w:r>
+    </w:p>
+    <w:p>
+      <w:pPr>
+        <w:ind w:firstLine="720"/>
+      </w:pPr>
     </w:p>
     <w:p>
       <w:pPr>
         <w:pStyle w:val="Heading1"/>
       </w:pPr>
-      <w:bookmarkStart w:id="18" w:name="_Toc103043338"/>
+      <w:bookmarkStart w:id="18" w:name="_Toc103177974"/>
       <w:r>
         <w:t>Legal, Social, Ethical and Professional</w:t>
       </w:r>
@@ -4157,7 +4609,7 @@
       <w:pPr>
         <w:pStyle w:val="Heading1"/>
       </w:pPr>
-      <w:bookmarkStart w:id="19" w:name="_Toc103043339"/>
+      <w:bookmarkStart w:id="19" w:name="_Toc103177975"/>
       <w:r>
         <w:t>Implementation</w:t>
       </w:r>
@@ -4168,7 +4620,7 @@
       <w:pPr>
         <w:pStyle w:val="Heading2"/>
       </w:pPr>
-      <w:bookmarkStart w:id="20" w:name="_Toc103043340"/>
+      <w:bookmarkStart w:id="20" w:name="_Toc103177976"/>
       <w:r>
         <w:t>Sprint</w:t>
       </w:r>
@@ -4215,7 +4667,7 @@
       <w:pPr>
         <w:pStyle w:val="Heading1"/>
       </w:pPr>
-      <w:bookmarkStart w:id="21" w:name="_Toc103043341"/>
+      <w:bookmarkStart w:id="21" w:name="_Toc103177977"/>
       <w:r>
         <w:t>End of Project Report</w:t>
       </w:r>
@@ -4229,7 +4681,7 @@
       <w:pPr>
         <w:pStyle w:val="Heading1"/>
       </w:pPr>
-      <w:bookmarkStart w:id="22" w:name="_Toc103043342"/>
+      <w:bookmarkStart w:id="22" w:name="_Toc103177978"/>
       <w:r>
         <w:t>Project Post-Mortem</w:t>
       </w:r>
@@ -4243,7 +4695,7 @@
       <w:pPr>
         <w:pStyle w:val="Heading1"/>
       </w:pPr>
-      <w:bookmarkStart w:id="23" w:name="_Toc103043343"/>
+      <w:bookmarkStart w:id="23" w:name="_Toc103177979"/>
       <w:r>
         <w:t>Conclusion</w:t>
       </w:r>
@@ -4253,7 +4705,7 @@
     <w:p/>
     <w:p/>
     <w:p/>
-    <w:bookmarkStart w:id="24" w:name="_Toc103043344" w:displacedByCustomXml="next"/>
+    <w:bookmarkStart w:id="24" w:name="_Toc103177980" w:displacedByCustomXml="next"/>
     <w:sdt>
       <w:sdtPr>
         <w:rPr>
@@ -4355,7 +4807,6 @@
                 <w:rPr>
                   <w:noProof/>
                 </w:rPr>
-                <w:lastRenderedPageBreak/>
                 <w:t xml:space="preserve">Wrike, n.d. </w:t>
               </w:r>
               <w:r>
@@ -4413,7 +4864,7 @@
       <w:pPr>
         <w:pStyle w:val="Heading1"/>
       </w:pPr>
-      <w:bookmarkStart w:id="25" w:name="_Toc103043345"/>
+      <w:bookmarkStart w:id="25" w:name="_Toc103177981"/>
       <w:r>
         <w:t>Appendices</w:t>
       </w:r>
@@ -5408,7 +5859,7 @@
   <w:style w:type="paragraph" w:default="1" w:styleId="Normal">
     <w:name w:val="Normal"/>
     <w:qFormat/>
-    <w:rsid w:val="00FF580D"/>
+    <w:rsid w:val="007F007B"/>
   </w:style>
   <w:style w:type="paragraph" w:styleId="Heading1">
     <w:name w:val="heading 1"/>

</xml_diff>

<commit_message>
bug fixes for enemy AI
AI as of yet don not rotate
ordering of systems was getting messed up - if they see an enemy they'll stay still instead of going away
</commit_message>
<xml_diff>
--- a/documentation/report.docx
+++ b/documentation/report.docx
@@ -1,7 +1,7 @@
 
 <file path=word/document.xml><?xml version="1.0" encoding="utf-8"?>
 <w:document xmlns:wpc="http://schemas.microsoft.com/office/word/2010/wordprocessingCanvas" xmlns:cx="http://schemas.microsoft.com/office/drawing/2014/chartex" xmlns:cx1="http://schemas.microsoft.com/office/drawing/2015/9/8/chartex" xmlns:cx2="http://schemas.microsoft.com/office/drawing/2015/10/21/chartex" xmlns:cx3="http://schemas.microsoft.com/office/drawing/2016/5/9/chartex" xmlns:cx4="http://schemas.microsoft.com/office/drawing/2016/5/10/chartex" xmlns:cx5="http://schemas.microsoft.com/office/drawing/2016/5/11/chartex" xmlns:cx6="http://schemas.microsoft.com/office/drawing/2016/5/12/chartex" xmlns:cx7="http://schemas.microsoft.com/office/drawing/2016/5/13/chartex" xmlns:cx8="http://schemas.microsoft.com/office/drawing/2016/5/14/chartex" xmlns:mc="http://schemas.openxmlformats.org/markup-compatibility/2006" xmlns:aink="http://schemas.microsoft.com/office/drawing/2016/ink" xmlns:am3d="http://schemas.microsoft.com/office/drawing/2017/model3d" xmlns:o="urn:schemas-microsoft-com:office:office" xmlns:r="http://schemas.openxmlformats.org/officeDocument/2006/relationships" xmlns:m="http://schemas.openxmlformats.org/officeDocument/2006/math" xmlns:v="urn:schemas-microsoft-com:vml" xmlns:wp14="http://schemas.microsoft.com/office/word/2010/wordprocessingDrawing" xmlns:wp="http://schemas.openxmlformats.org/drawingml/2006/wordprocessingDrawing" xmlns:w10="urn:schemas-microsoft-com:office:word" xmlns:w="http://schemas.openxmlformats.org/wordprocessingml/2006/main" xmlns:w14="http://schemas.microsoft.com/office/word/2010/wordml" xmlns:w15="http://schemas.microsoft.com/office/word/2012/wordml" xmlns:w16cex="http://schemas.microsoft.com/office/word/2018/wordml/cex" xmlns:w16cid="http://schemas.microsoft.com/office/word/2016/wordml/cid" xmlns:w16="http://schemas.microsoft.com/office/word/2018/wordml" xmlns:w16sdtdh="http://schemas.microsoft.com/office/word/2020/wordml/sdtdatahash" xmlns:w16se="http://schemas.microsoft.com/office/word/2015/wordml/symex" xmlns:wpg="http://schemas.microsoft.com/office/word/2010/wordprocessingGroup" xmlns:wpi="http://schemas.microsoft.com/office/word/2010/wordprocessingInk" xmlns:wne="http://schemas.microsoft.com/office/word/2006/wordml" xmlns:wps="http://schemas.microsoft.com/office/word/2010/wordprocessingShape" mc:Ignorable="w14 w15 w16se w16cid w16 w16cex w16sdtdh wp14">
-  <w:background w:color="000000" w:themeColor="text1"/>
+  <w:background w:color="0D0D0D" w:themeColor="text1" w:themeTint="F2"/>
   <w:body>
     <w:p>
       <w:pPr>
@@ -384,7 +384,13 @@
         <w:t>Also,</w:t>
       </w:r>
       <w:r>
-        <w:t xml:space="preserve"> thanks goes to my friends who helped test my game and gave me helpful constructive criticism.  </w:t>
+        <w:t xml:space="preserve"> thanks </w:t>
+      </w:r>
+      <w:r>
+        <w:t>go</w:t>
+      </w:r>
+      <w:r>
+        <w:t xml:space="preserve"> to my friends who helped test my game and gave me helpful constructive criticism.  </w:t>
       </w:r>
     </w:p>
     <w:p/>
@@ -698,7 +704,7 @@
                 <w:noProof/>
                 <w:webHidden/>
               </w:rPr>
-              <w:t>3</w:t>
+              <w:t>2</w:t>
             </w:r>
             <w:r>
               <w:rPr>
@@ -774,7 +780,7 @@
                 <w:noProof/>
                 <w:webHidden/>
               </w:rPr>
-              <w:t>3</w:t>
+              <w:t>2</w:t>
             </w:r>
             <w:r>
               <w:rPr>
@@ -850,7 +856,7 @@
                 <w:noProof/>
                 <w:webHidden/>
               </w:rPr>
-              <w:t>3</w:t>
+              <w:t>2</w:t>
             </w:r>
             <w:r>
               <w:rPr>
@@ -922,7 +928,7 @@
                 <w:noProof/>
                 <w:webHidden/>
               </w:rPr>
-              <w:t>3</w:t>
+              <w:t>2</w:t>
             </w:r>
             <w:r>
               <w:rPr>
@@ -994,7 +1000,7 @@
                 <w:noProof/>
                 <w:webHidden/>
               </w:rPr>
-              <w:t>4</w:t>
+              <w:t>2</w:t>
             </w:r>
             <w:r>
               <w:rPr>
@@ -1066,7 +1072,7 @@
                 <w:noProof/>
                 <w:webHidden/>
               </w:rPr>
-              <w:t>4</w:t>
+              <w:t>2</w:t>
             </w:r>
             <w:r>
               <w:rPr>
@@ -1138,7 +1144,7 @@
                 <w:noProof/>
                 <w:webHidden/>
               </w:rPr>
-              <w:t>4</w:t>
+              <w:t>2</w:t>
             </w:r>
             <w:r>
               <w:rPr>
@@ -1210,7 +1216,7 @@
                 <w:noProof/>
                 <w:webHidden/>
               </w:rPr>
-              <w:t>4</w:t>
+              <w:t>2</w:t>
             </w:r>
             <w:r>
               <w:rPr>
@@ -1286,7 +1292,7 @@
                 <w:noProof/>
                 <w:webHidden/>
               </w:rPr>
-              <w:t>5</w:t>
+              <w:t>2</w:t>
             </w:r>
             <w:r>
               <w:rPr>
@@ -1358,7 +1364,7 @@
                 <w:noProof/>
                 <w:webHidden/>
               </w:rPr>
-              <w:t>6</w:t>
+              <w:t>2</w:t>
             </w:r>
             <w:r>
               <w:rPr>
@@ -1430,7 +1436,7 @@
                 <w:noProof/>
                 <w:webHidden/>
               </w:rPr>
-              <w:t>6</w:t>
+              <w:t>2</w:t>
             </w:r>
             <w:r>
               <w:rPr>
@@ -1502,7 +1508,7 @@
                 <w:noProof/>
                 <w:webHidden/>
               </w:rPr>
-              <w:t>6</w:t>
+              <w:t>2</w:t>
             </w:r>
             <w:r>
               <w:rPr>
@@ -1574,7 +1580,7 @@
                 <w:noProof/>
                 <w:webHidden/>
               </w:rPr>
-              <w:t>7</w:t>
+              <w:t>2</w:t>
             </w:r>
             <w:r>
               <w:rPr>
@@ -1646,7 +1652,7 @@
                 <w:noProof/>
                 <w:webHidden/>
               </w:rPr>
-              <w:t>7</w:t>
+              <w:t>2</w:t>
             </w:r>
             <w:r>
               <w:rPr>
@@ -1718,7 +1724,7 @@
                 <w:noProof/>
                 <w:webHidden/>
               </w:rPr>
-              <w:t>7</w:t>
+              <w:t>2</w:t>
             </w:r>
             <w:r>
               <w:rPr>
@@ -1794,7 +1800,7 @@
                 <w:noProof/>
                 <w:webHidden/>
               </w:rPr>
-              <w:t>8</w:t>
+              <w:t>2</w:t>
             </w:r>
             <w:r>
               <w:rPr>
@@ -1870,7 +1876,7 @@
                 <w:noProof/>
                 <w:webHidden/>
               </w:rPr>
-              <w:t>8</w:t>
+              <w:t>2</w:t>
             </w:r>
             <w:r>
               <w:rPr>
@@ -1942,7 +1948,7 @@
                 <w:noProof/>
                 <w:webHidden/>
               </w:rPr>
-              <w:t>8</w:t>
+              <w:t>2</w:t>
             </w:r>
             <w:r>
               <w:rPr>
@@ -2018,7 +2024,7 @@
                 <w:noProof/>
                 <w:webHidden/>
               </w:rPr>
-              <w:t>8</w:t>
+              <w:t>2</w:t>
             </w:r>
             <w:r>
               <w:rPr>
@@ -2094,7 +2100,7 @@
                 <w:noProof/>
                 <w:webHidden/>
               </w:rPr>
-              <w:t>8</w:t>
+              <w:t>2</w:t>
             </w:r>
             <w:r>
               <w:rPr>
@@ -2170,7 +2176,7 @@
                 <w:noProof/>
                 <w:webHidden/>
               </w:rPr>
-              <w:t>8</w:t>
+              <w:t>2</w:t>
             </w:r>
             <w:r>
               <w:rPr>
@@ -2246,7 +2252,7 @@
                 <w:noProof/>
                 <w:webHidden/>
               </w:rPr>
-              <w:t>9</w:t>
+              <w:t>2</w:t>
             </w:r>
             <w:r>
               <w:rPr>
@@ -2322,7 +2328,7 @@
                 <w:noProof/>
                 <w:webHidden/>
               </w:rPr>
-              <w:t>9</w:t>
+              <w:t>2</w:t>
             </w:r>
             <w:r>
               <w:rPr>
@@ -2822,7 +2828,13 @@
         </w:numPr>
       </w:pPr>
       <w:r>
-        <w:t>Use the knowledge of previous modules to amalgamate a gaming experience worthy of a portfolio showcase.</w:t>
+        <w:t xml:space="preserve">Use the knowledge of previous modules to </w:t>
+      </w:r>
+      <w:r>
+        <w:t>combine</w:t>
+      </w:r>
+      <w:r>
+        <w:t xml:space="preserve"> a gaming experience worthy of a portfolio showcase.</w:t>
       </w:r>
     </w:p>
     <w:p>
@@ -3303,22 +3315,49 @@
         <w:t xml:space="preserve">he </w:t>
       </w:r>
       <w:r>
-        <w:t xml:space="preserve">plans for the next sprint could be </w:t>
+        <w:t>tasks</w:t>
+      </w:r>
+      <w:r>
+        <w:t xml:space="preserve"> for the next sprint could be </w:t>
       </w:r>
       <w:r>
         <w:t>assessed</w:t>
       </w:r>
       <w:r>
-        <w:t xml:space="preserve"> with the information of the last</w:t>
+        <w:t xml:space="preserve"> </w:t>
+      </w:r>
+      <w:r>
+        <w:t>using</w:t>
+      </w:r>
+      <w:r>
+        <w:t xml:space="preserve"> the information of the last</w:t>
       </w:r>
       <w:r>
         <w:t xml:space="preserve"> sprint</w:t>
       </w:r>
       <w:r>
-        <w:t xml:space="preserve"> in plain text</w:t>
-      </w:r>
-      <w:r>
-        <w:t xml:space="preserve"> and new tasks could be followed more accurately with the qualitative information presented in them that judged</w:t>
+        <w:t xml:space="preserve"> </w:t>
+      </w:r>
+      <w:r>
+        <w:t xml:space="preserve">and new tasks could be </w:t>
+      </w:r>
+      <w:r>
+        <w:t>assigned</w:t>
+      </w:r>
+      <w:r>
+        <w:t xml:space="preserve"> more accurately with the </w:t>
+      </w:r>
+      <w:r>
+        <w:t xml:space="preserve">context of the </w:t>
+      </w:r>
+      <w:r>
+        <w:t>qualitative information presented</w:t>
+      </w:r>
+      <w:r>
+        <w:t xml:space="preserve"> in past sprints</w:t>
+      </w:r>
+      <w:r>
+        <w:t xml:space="preserve"> retrospective</w:t>
       </w:r>
       <w:r>
         <w:t xml:space="preserve">, helping the natural flow between </w:t>
@@ -3329,7 +3368,13 @@
     </w:p>
     <w:p>
       <w:r>
-        <w:t>This helped more specifically during the process of deciding and pulling tasks from the backlog into the “doing” column where I would decide on high priority task’s I believe I could get done in the two to three weeks allotted for sprints while uncompleted tasks would</w:t>
+        <w:t>This helped more specifically during the process of deciding and pulling tasks from the backlog</w:t>
+      </w:r>
+      <w:r>
+        <w:t xml:space="preserve"> or the “to do”</w:t>
+      </w:r>
+      <w:r>
+        <w:t xml:space="preserve"> into the “doing” column where I would decide on high priority task’s I believe I could get done in the two to three weeks allotted for sprints while uncompleted tasks would</w:t>
       </w:r>
       <w:r>
         <w:t xml:space="preserve"> be</w:t>
@@ -3406,20 +3451,53 @@
         <w:t xml:space="preserve"> to them. </w:t>
       </w:r>
       <w:r>
-        <w:t xml:space="preserve">In the retrospective these over arcing tasks </w:t>
+        <w:t xml:space="preserve">In the </w:t>
+      </w:r>
+      <w:r>
+        <w:t>sprint report</w:t>
+      </w:r>
+      <w:r>
+        <w:t xml:space="preserve"> these over arcing tasks </w:t>
       </w:r>
       <w:r>
         <w:t xml:space="preserve">from the board </w:t>
       </w:r>
       <w:r>
-        <w:t xml:space="preserve">are </w:t>
+        <w:t xml:space="preserve">are in </w:t>
       </w:r>
       <w:r>
         <w:lastRenderedPageBreak/>
-        <w:t>in green and errors or added tasks during the sprint are in red</w:t>
-      </w:r>
-      <w:r>
-        <w:t>, these tasks were ticked if they were completed when the sprint ends, if they weren’t the task was moved into the next task list</w:t>
+        <w:t>green and errors or added tasks during the sprint are in red</w:t>
+      </w:r>
+      <w:r>
+        <w:t xml:space="preserve">, these </w:t>
+      </w:r>
+      <w:r>
+        <w:t xml:space="preserve">tasks and errors </w:t>
+      </w:r>
+      <w:r>
+        <w:t xml:space="preserve">were ticked </w:t>
+      </w:r>
+      <w:r>
+        <w:t xml:space="preserve">and checked off on the board </w:t>
+      </w:r>
+      <w:r>
+        <w:t>if they were completed when the sprint ends, if they weren’t</w:t>
+      </w:r>
+      <w:r>
+        <w:t>,</w:t>
+      </w:r>
+      <w:r>
+        <w:t xml:space="preserve"> the task was moved </w:t>
+      </w:r>
+      <w:r>
+        <w:t xml:space="preserve">down </w:t>
+      </w:r>
+      <w:r>
+        <w:t>into the next task list</w:t>
+      </w:r>
+      <w:r>
+        <w:t xml:space="preserve"> and the parent task stayed in the “doing” column</w:t>
       </w:r>
       <w:r>
         <w:t xml:space="preserve">. </w:t>
@@ -3458,9 +3536,9 @@
           <w:noProof/>
         </w:rPr>
         <w:drawing>
-          <wp:inline distT="0" distB="0" distL="0" distR="0" wp14:anchorId="109A4AE8" wp14:editId="1F28F0EA">
-            <wp:extent cx="4245997" cy="3752057"/>
-            <wp:effectExtent l="0" t="0" r="2540" b="1270"/>
+          <wp:inline distT="0" distB="0" distL="0" distR="0" wp14:anchorId="20F97447" wp14:editId="0A50B5B8">
+            <wp:extent cx="4358914" cy="3609892"/>
+            <wp:effectExtent l="0" t="0" r="3810" b="0"/>
             <wp:docPr id="1" name="Picture 1"/>
             <wp:cNvGraphicFramePr>
               <a:graphicFrameLocks xmlns:a="http://schemas.openxmlformats.org/drawingml/2006/main" noChangeAspect="1"/>
@@ -3481,7 +3559,7 @@
                   <pic:spPr>
                     <a:xfrm>
                       <a:off x="0" y="0"/>
-                      <a:ext cx="4255297" cy="3760275"/>
+                      <a:ext cx="4393286" cy="3638357"/>
                     </a:xfrm>
                     <a:prstGeom prst="rect">
                       <a:avLst/>
@@ -4220,7 +4298,43 @@
         <w:t>Unity is the game engine the project was built on</w:t>
       </w:r>
       <w:r>
-        <w:t xml:space="preserve"> and it utilises two intrinsic systems built into Unity to achieve mechanics around movement and around the AI of player-controlled troops and AI controlled troops.</w:t>
+        <w:t xml:space="preserve"> and while being popular in the indie game development community</w:t>
+      </w:r>
+      <w:r>
+        <w:t xml:space="preserve"> for its ease of use and ready accessibility</w:t>
+      </w:r>
+      <w:r>
+        <w:t xml:space="preserve">, </w:t>
+      </w:r>
+      <w:r>
+        <w:t>it</w:t>
+      </w:r>
+      <w:r>
+        <w:t xml:space="preserve"> provides </w:t>
+      </w:r>
+      <w:r>
+        <w:t xml:space="preserve">two intrinsic systems built into </w:t>
+      </w:r>
+      <w:r>
+        <w:t>it</w:t>
+      </w:r>
+      <w:r>
+        <w:t xml:space="preserve"> to achieve mechanics around movement and around the AI of player-controlled troops and AI controlled troops</w:t>
+      </w:r>
+      <w:r>
+        <w:t xml:space="preserve"> that this project practises to achieve goals around the creation of </w:t>
+      </w:r>
+      <w:r>
+        <w:t>its</w:t>
+      </w:r>
+      <w:r>
+        <w:t xml:space="preserve"> AI</w:t>
+      </w:r>
+      <w:r>
+        <w:t>.</w:t>
+      </w:r>
+      <w:r>
+        <w:t xml:space="preserve"> </w:t>
       </w:r>
     </w:p>
     <w:p/>
@@ -4449,10 +4563,77 @@
     </w:p>
     <w:p>
       <w:r>
-        <w:t>Within the Unity libraries methods exist for manipulating different important factors attached to the agent such as its navigation abilities, steering and obstacle avoidance. The project uses “.SetDestination()”, and “.</w:t>
-      </w:r>
-      <w:r>
-        <w:t>stoppingDistance()” for the majority of its manipulation to for the AI in conjunction with ray casting to provide more information about individual agents at run time.</w:t>
+        <w:t>Within the Unity libraries</w:t>
+      </w:r>
+      <w:r>
+        <w:t>,</w:t>
+      </w:r>
+      <w:r>
+        <w:t xml:space="preserve"> methods exist for manipulating different important factors </w:t>
+      </w:r>
+      <w:r>
+        <w:t xml:space="preserve">of the component </w:t>
+      </w:r>
+      <w:r>
+        <w:t xml:space="preserve">attached to the agent </w:t>
+      </w:r>
+      <w:r>
+        <w:t xml:space="preserve">called the nav mesh agent component. Effects </w:t>
+      </w:r>
+      <w:r>
+        <w:t>such as its navigation abilities, steering and obstacle avoidance</w:t>
+      </w:r>
+      <w:r>
+        <w:t xml:space="preserve"> can be changed like this</w:t>
+      </w:r>
+      <w:r>
+        <w:t xml:space="preserve">. The project uses </w:t>
+      </w:r>
+      <w:r>
+        <w:t xml:space="preserve">the methods associated with </w:t>
+      </w:r>
+      <w:r>
+        <w:t>Set</w:t>
+      </w:r>
+      <w:r>
+        <w:t xml:space="preserve"> </w:t>
+      </w:r>
+      <w:r>
+        <w:t>Destination</w:t>
+      </w:r>
+      <w:r>
+        <w:t xml:space="preserve"> </w:t>
+      </w:r>
+      <w:r>
+        <w:t xml:space="preserve">and </w:t>
+      </w:r>
+      <w:r>
+        <w:t>stopping</w:t>
+      </w:r>
+      <w:r>
+        <w:t xml:space="preserve"> </w:t>
+      </w:r>
+      <w:r>
+        <w:t>Distance for the majority of its manipulation to for the AI in conjunction with ray casting to provide more information about individual agents at run time.</w:t>
+      </w:r>
+      <w:r>
+        <w:t xml:space="preserve"> </w:t>
+      </w:r>
+    </w:p>
+    <w:p>
+      <w:r>
+        <w:t>Set destination triggers unity to calculate and path for the game object towards a vector3 location and set allows the agent to move towards it, it contains “pathPending” which can be called on as it acts as a bool and returns true if a path is being calculated, this is because set destination may take a couple of frames to calculate and move the agent.</w:t>
+      </w:r>
+    </w:p>
+    <w:p>
+      <w:r>
+        <w:t>Stopping distance refers to the agent’s acceptable radius o</w:t>
+      </w:r>
+      <w:r>
+        <w:t>f</w:t>
+      </w:r>
+      <w:r>
+        <w:t xml:space="preserve"> achieving its targeted position which is trying to move to. As other agents may be taking up the space and will be continually blocking its ability to move there.</w:t>
       </w:r>
     </w:p>
     <w:p>
@@ -4579,45 +4760,493 @@
     </w:p>
     <w:p>
       <w:pPr>
+        <w:ind w:firstLine="720"/>
+      </w:pPr>
+    </w:p>
+    <w:p>
+      <w:pPr>
+        <w:ind w:firstLine="720"/>
+      </w:pPr>
+    </w:p>
+    <w:p>
+      <w:pPr>
+        <w:ind w:firstLine="720"/>
+      </w:pPr>
+    </w:p>
+    <w:p>
+      <w:pPr>
+        <w:ind w:firstLine="720"/>
+      </w:pPr>
+    </w:p>
+    <w:p>
+      <w:pPr>
         <w:pStyle w:val="Heading1"/>
       </w:pPr>
       <w:bookmarkStart w:id="18" w:name="_Toc103177974"/>
       <w:r>
+        <w:lastRenderedPageBreak/>
         <w:t>Legal, Social, Ethical and Professional</w:t>
       </w:r>
       <w:bookmarkEnd w:id="18"/>
     </w:p>
-    <w:p>
-      <w:r>
-        <w:t>Credited assets</w:t>
-      </w:r>
-    </w:p>
-    <w:p>
-      <w:r>
-        <w:t>Appropriate licences</w:t>
-      </w:r>
-    </w:p>
-    <w:p>
-      <w:r>
-        <w:t>PEGI 16</w:t>
+    <w:p/>
+    <w:p>
+      <w:pPr>
+        <w:pStyle w:val="Heading2"/>
+      </w:pPr>
+      <w:r>
+        <w:t>Legal</w:t>
+      </w:r>
+    </w:p>
+    <w:p>
+      <w:pPr>
+        <w:ind w:firstLine="360"/>
+      </w:pPr>
+      <w:r>
+        <w:t>Defend and capture was developed on unity and therefore needs a licence to reflect its size and scope in the industry</w:t>
+      </w:r>
+      <w:r>
+        <w:t xml:space="preserve"> which was chosen as the personal licence as in this state in maintains free usage as Unity charges licencing fees to users that can produces games that generate revenue of USD100,000 </w:t>
+      </w:r>
+      <w:r>
+        <w:t xml:space="preserve">per previous </w:t>
+      </w:r>
+      <w:r>
+        <w:t>fiscal year. Unity hosts a community workshop where people can upload their 3d assets or other works for people to download and use. Defend and Capture uses assets from the unity store but uses appropriate licencing that allows use in even commercially motivated games</w:t>
+      </w:r>
+      <w:r>
+        <w:t xml:space="preserve"> but </w:t>
+      </w:r>
+      <w:r>
+        <w:t>remains</w:t>
+      </w:r>
+      <w:r>
+        <w:t xml:space="preserve"> free to use and publish with your game. These assets include:</w:t>
+      </w:r>
+    </w:p>
+    <w:p>
+      <w:pPr>
+        <w:pStyle w:val="ListParagraph"/>
+        <w:numPr>
+          <w:ilvl w:val="0"/>
+          <w:numId w:val="6"/>
+        </w:numPr>
+      </w:pPr>
+      <w:r>
+        <w:t xml:space="preserve">Too Many </w:t>
+      </w:r>
+      <w:r>
+        <w:t>Livings</w:t>
+      </w:r>
+      <w:r>
+        <w:t xml:space="preserve"> Room Props </w:t>
+      </w:r>
+      <w:sdt>
+        <w:sdtPr>
+          <w:id w:val="-1774306803"/>
+          <w:citation/>
+        </w:sdtPr>
+        <w:sdtContent>
+          <w:r>
+            <w:fldChar w:fldCharType="begin"/>
+          </w:r>
+          <w:r>
+            <w:instrText xml:space="preserve"> CITATION QDE18 \l 2057 </w:instrText>
+          </w:r>
+          <w:r>
+            <w:fldChar w:fldCharType="separate"/>
+          </w:r>
+          <w:r>
+            <w:rPr>
+              <w:noProof/>
+            </w:rPr>
+            <w:t>(DEV, 2018)</w:t>
+          </w:r>
+          <w:r>
+            <w:fldChar w:fldCharType="end"/>
+          </w:r>
+        </w:sdtContent>
+      </w:sdt>
+    </w:p>
+    <w:p>
+      <w:pPr>
+        <w:pStyle w:val="ListParagraph"/>
+        <w:numPr>
+          <w:ilvl w:val="0"/>
+          <w:numId w:val="6"/>
+        </w:numPr>
+      </w:pPr>
+      <w:r>
+        <w:t>Low Poly Helicopter Pack Free</w:t>
+      </w:r>
+      <w:r>
+        <w:t xml:space="preserve"> </w:t>
+      </w:r>
+      <w:sdt>
+        <w:sdtPr>
+          <w:id w:val="-364286656"/>
+          <w:citation/>
+        </w:sdtPr>
+        <w:sdtContent>
+          <w:r>
+            <w:fldChar w:fldCharType="begin"/>
+          </w:r>
+          <w:r>
+            <w:instrText xml:space="preserve"> CITATION Pav18 \l 2057 </w:instrText>
+          </w:r>
+          <w:r>
+            <w:fldChar w:fldCharType="separate"/>
+          </w:r>
+          <w:r>
+            <w:rPr>
+              <w:noProof/>
+            </w:rPr>
+            <w:t>(Ganti, 2018)</w:t>
+          </w:r>
+          <w:r>
+            <w:fldChar w:fldCharType="end"/>
+          </w:r>
+        </w:sdtContent>
+      </w:sdt>
+    </w:p>
+    <w:p>
+      <w:pPr>
+        <w:pStyle w:val="ListParagraph"/>
+        <w:numPr>
+          <w:ilvl w:val="0"/>
+          <w:numId w:val="6"/>
+        </w:numPr>
+      </w:pPr>
+      <w:r>
+        <w:t xml:space="preserve">Cartoon Tank Free </w:t>
+      </w:r>
+      <w:sdt>
+        <w:sdtPr>
+          <w:id w:val="1638984574"/>
+          <w:citation/>
+        </w:sdtPr>
+        <w:sdtContent>
+          <w:r>
+            <w:fldChar w:fldCharType="begin"/>
+          </w:r>
+          <w:r>
+            <w:instrText xml:space="preserve"> CITATION Com20 \l 2057 </w:instrText>
+          </w:r>
+          <w:r>
+            <w:fldChar w:fldCharType="separate"/>
+          </w:r>
+          <w:r>
+            <w:rPr>
+              <w:noProof/>
+            </w:rPr>
+            <w:t>(Comeback, 2020)</w:t>
+          </w:r>
+          <w:r>
+            <w:fldChar w:fldCharType="end"/>
+          </w:r>
+        </w:sdtContent>
+      </w:sdt>
+    </w:p>
+    <w:p>
+      <w:pPr>
+        <w:pStyle w:val="ListParagraph"/>
+        <w:numPr>
+          <w:ilvl w:val="0"/>
+          <w:numId w:val="6"/>
+        </w:numPr>
+      </w:pPr>
+      <w:r>
+        <w:t xml:space="preserve">Voxel Furniture Free </w:t>
+      </w:r>
+      <w:sdt>
+        <w:sdtPr>
+          <w:id w:val="922770019"/>
+          <w:citation/>
+        </w:sdtPr>
+        <w:sdtContent>
+          <w:r>
+            <w:fldChar w:fldCharType="begin"/>
+          </w:r>
+          <w:r>
+            <w:instrText xml:space="preserve"> CITATION VIR20 \l 2057 </w:instrText>
+          </w:r>
+          <w:r>
+            <w:fldChar w:fldCharType="separate"/>
+          </w:r>
+          <w:r>
+            <w:rPr>
+              <w:noProof/>
+            </w:rPr>
+            <w:t>(VIRTI, 2020)</w:t>
+          </w:r>
+          <w:r>
+            <w:fldChar w:fldCharType="end"/>
+          </w:r>
+        </w:sdtContent>
+      </w:sdt>
+    </w:p>
+    <w:p>
+      <w:pPr>
+        <w:pStyle w:val="ListParagraph"/>
+        <w:numPr>
+          <w:ilvl w:val="0"/>
+          <w:numId w:val="6"/>
+        </w:numPr>
+      </w:pPr>
+      <w:r>
+        <w:t>Too Many items: Kitchen Props</w:t>
+      </w:r>
+      <w:sdt>
+        <w:sdtPr>
+          <w:id w:val="-744717997"/>
+          <w:citation/>
+        </w:sdtPr>
+        <w:sdtContent>
+          <w:r>
+            <w:fldChar w:fldCharType="begin"/>
+          </w:r>
+          <w:r>
+            <w:instrText xml:space="preserve"> CITATION QDE181 \l 2057 </w:instrText>
+          </w:r>
+          <w:r>
+            <w:fldChar w:fldCharType="separate"/>
+          </w:r>
+          <w:r>
+            <w:rPr>
+              <w:noProof/>
+            </w:rPr>
+            <w:t xml:space="preserve"> </w:t>
+          </w:r>
+          <w:r>
+            <w:rPr>
+              <w:noProof/>
+            </w:rPr>
+            <w:t>(DEV, 2018)</w:t>
+          </w:r>
+          <w:r>
+            <w:fldChar w:fldCharType="end"/>
+          </w:r>
+        </w:sdtContent>
+      </w:sdt>
+    </w:p>
+    <w:p>
+      <w:pPr>
+        <w:pStyle w:val="ListParagraph"/>
+        <w:numPr>
+          <w:ilvl w:val="0"/>
+          <w:numId w:val="6"/>
+        </w:numPr>
+      </w:pPr>
+      <w:r>
+        <w:t xml:space="preserve">15 low poly models </w:t>
+      </w:r>
+      <w:sdt>
+        <w:sdtPr>
+          <w:id w:val="-2104788802"/>
+          <w:citation/>
+        </w:sdtPr>
+        <w:sdtContent>
+          <w:r>
+            <w:fldChar w:fldCharType="begin"/>
+          </w:r>
+          <w:r>
+            <w:instrText xml:space="preserve"> CITATION Rob21 \l 2057 </w:instrText>
+          </w:r>
+          <w:r>
+            <w:fldChar w:fldCharType="separate"/>
+          </w:r>
+          <w:r>
+            <w:rPr>
+              <w:noProof/>
+            </w:rPr>
+            <w:t>(luo, 2021)</w:t>
+          </w:r>
+          <w:r>
+            <w:fldChar w:fldCharType="end"/>
+          </w:r>
+        </w:sdtContent>
+      </w:sdt>
+    </w:p>
+    <w:p/>
+    <w:p>
+      <w:r>
+        <w:t xml:space="preserve">The Pan European Game Information board or PEGI is the UKs game content rating system </w:t>
+      </w:r>
+      <w:r>
+        <w:t>which</w:t>
+      </w:r>
+      <w:r>
+        <w:t xml:space="preserve"> is industry standard across games sold and di</w:t>
+      </w:r>
+      <w:r>
+        <w:t>stributed across multiple platforms</w:t>
+      </w:r>
+      <w:r>
+        <w:t xml:space="preserve"> in the UK</w:t>
+      </w:r>
+      <w:r>
+        <w:t>.</w:t>
+      </w:r>
+      <w:r>
+        <w:t xml:space="preserve"> Developers would fill out a questionnaire on participating storefront platforms such as the Apple store or google play store and the PEGI rating board would quantify their rating and display it with the game. PEGI themselves are a member of the IARC or international age rating coalition that brings together rating systems from around the world so when developers fill this questionnaire out a rating is given in each region that reflects cultural norms and expectations. </w:t>
+      </w:r>
+      <w:sdt>
+        <w:sdtPr>
+          <w:id w:val="-1150751915"/>
+          <w:citation/>
+        </w:sdtPr>
+        <w:sdtContent>
+          <w:r>
+            <w:fldChar w:fldCharType="begin"/>
+          </w:r>
+          <w:r>
+            <w:instrText xml:space="preserve"> CITATION PEG22 \l 2057 </w:instrText>
+          </w:r>
+          <w:r>
+            <w:fldChar w:fldCharType="separate"/>
+          </w:r>
+          <w:r>
+            <w:rPr>
+              <w:noProof/>
+            </w:rPr>
+            <w:t>(PEGI, n.d.)</w:t>
+          </w:r>
+          <w:r>
+            <w:fldChar w:fldCharType="end"/>
+          </w:r>
+        </w:sdtContent>
+      </w:sdt>
+      <w:r>
+        <w:t xml:space="preserve">. Defend &amp; Capture is estimated to be a </w:t>
+      </w:r>
+      <w:r>
+        <w:t>12 to 16 rating due to a simulated death around humanoid figures with minor implied violence, this makes it accessible to the age demographic it is targeted at.</w:t>
+      </w:r>
+    </w:p>
+    <w:p/>
+    <w:p>
+      <w:pPr>
+        <w:pStyle w:val="Heading2"/>
+      </w:pPr>
+      <w:r>
+        <w:t>Social</w:t>
+      </w:r>
+    </w:p>
+    <w:p>
+      <w:pPr>
+        <w:ind w:firstLine="720"/>
+      </w:pPr>
+      <w:r>
+        <w:t xml:space="preserve">To get an accurate understanding of the game’s reception in the public sphere a round of testing and the resulting implementation was completed. </w:t>
+      </w:r>
+      <w:r>
+        <w:t>Testing needed to be done contextually with the target audience to have the most viable solution implemented into the final version. It was however difficult to find a sample audience that matched the ideal younger age o</w:t>
+      </w:r>
+      <w:r>
+        <w:t>f the target audience of 16</w:t>
+      </w:r>
+      <w:r>
+        <w:t xml:space="preserve"> or above</w:t>
+      </w:r>
+      <w:r>
+        <w:t xml:space="preserve"> </w:t>
+      </w:r>
+      <w:r>
+        <w:t>as accessible networks yielded subjects of ages 18</w:t>
+      </w:r>
+      <w:r>
+        <w:t xml:space="preserve"> or above</w:t>
+      </w:r>
+      <w:r>
+        <w:t>, while this was inopportune</w:t>
+      </w:r>
+      <w:r>
+        <w:t>, the main objective for the game was to act as an introductory platform to the genre so lesser experience to strategy games was equally important</w:t>
+      </w:r>
+      <w:r>
+        <w:t>. Every person who took part in the testing was 18 or above but with little or no experience in RTS games.</w:t>
+      </w:r>
+    </w:p>
+    <w:p>
+      <w:pPr>
+        <w:ind w:firstLine="720"/>
+      </w:pPr>
+    </w:p>
+    <w:p>
+      <w:pPr>
+        <w:pStyle w:val="Heading2"/>
+      </w:pPr>
+      <w:r>
+        <w:t>Ethics</w:t>
+      </w:r>
+    </w:p>
+    <w:p>
+      <w:r>
+        <w:tab/>
+      </w:r>
+      <w:r>
+        <w:t xml:space="preserve">To conform to the university code of ethics when using human play testers each tester </w:t>
+      </w:r>
+      <w:r>
+        <w:t xml:space="preserve">had </w:t>
+      </w:r>
+      <w:r>
+        <w:t>the purpose</w:t>
+      </w:r>
+      <w:r>
+        <w:t xml:space="preserve"> explained to them, and what their role would be during it and what their results would be for the game. I made it clear to testers that what they said or wrote was in the name of criticism and it was all constructive and appreciated</w:t>
+      </w:r>
+      <w:r>
+        <w:t xml:space="preserve">. As per university policy, consent forms were sent out and returned by the end of the sprint and stored </w:t>
+      </w:r>
+      <w:r>
+        <w:t>locally.</w:t>
+      </w:r>
+    </w:p>
+    <w:p>
+      <w:r>
+        <w:lastRenderedPageBreak/>
+        <w:t>Defend &amp; Capture is a classic real time strategy game focused on fighting and the simulated war of a battlefield, which on the surface is a common idea but as part of the target audience is the younger person it is arguably adding to a sense of desensitisation that younger people and the younger generation may be being exposed to, or at the very least portraying war in an unrealistic way. Only showing parts that are ‘fun’ or ‘intresting’ and ignoring the human cost real life wars inflict on people. With the recent war in Ukraine that has moved many people into action against war, it was a responsibility and ethical decision to use the games platform</w:t>
+      </w:r>
+      <w:r>
+        <w:t xml:space="preserve"> on itch.io</w:t>
+      </w:r>
+      <w:r>
+        <w:t xml:space="preserve"> to promote</w:t>
+      </w:r>
+      <w:r>
+        <w:t xml:space="preserve"> impartial</w:t>
+      </w:r>
+      <w:r>
+        <w:t xml:space="preserve"> charitable works in Ukraine that help the ongoing humanitarian crisis.</w:t>
+      </w:r>
+      <w:r>
+        <w:t xml:space="preserve"> This is why there is a link to the red cross page on the matter on the Itch.io page.</w:t>
+      </w:r>
+    </w:p>
+    <w:p>
+      <w:pPr>
+        <w:pStyle w:val="Heading2"/>
+      </w:pPr>
+      <w:r>
+        <w:t>Professional</w:t>
       </w:r>
     </w:p>
     <w:p/>
     <w:p/>
+    <w:p>
+      <w:pPr>
+        <w:pStyle w:val="Heading1"/>
+      </w:pPr>
+      <w:bookmarkStart w:id="19" w:name="_Toc103177975"/>
+      <w:r>
+        <w:t>Implementation</w:t>
+      </w:r>
+      <w:bookmarkEnd w:id="19"/>
+    </w:p>
     <w:p/>
     <w:p>
       <w:pPr>
-        <w:pStyle w:val="Heading1"/>
-      </w:pPr>
-      <w:bookmarkStart w:id="19" w:name="_Toc103177975"/>
-      <w:r>
-        <w:t>Implementation</w:t>
-      </w:r>
-      <w:bookmarkEnd w:id="19"/>
-    </w:p>
-    <w:p/>
-    <w:p>
-      <w:pPr>
         <w:pStyle w:val="Heading2"/>
       </w:pPr>
       <w:bookmarkStart w:id="20" w:name="_Toc103177976"/>
@@ -4628,9 +5257,12 @@
         <w:t>s</w:t>
       </w:r>
       <w:r>
-        <w:t xml:space="preserve"> 0 - 12</w:t>
+        <w:t xml:space="preserve"> 0 - </w:t>
       </w:r>
       <w:bookmarkEnd w:id="20"/>
+      <w:r>
+        <w:t>7</w:t>
+      </w:r>
     </w:p>
     <w:p>
       <w:pPr>
@@ -4758,6 +5390,273 @@
                 <w:rPr>
                   <w:noProof/>
                 </w:rPr>
+                <w:t xml:space="preserve">Comeback, 2020. </w:t>
+              </w:r>
+              <w:r>
+                <w:rPr>
+                  <w:i/>
+                  <w:iCs/>
+                  <w:noProof/>
+                </w:rPr>
+                <w:t xml:space="preserve">Cartoon Tank Free. </w:t>
+              </w:r>
+              <w:r>
+                <w:rPr>
+                  <w:noProof/>
+                </w:rPr>
+                <w:t xml:space="preserve">[Online] </w:t>
+              </w:r>
+              <w:r>
+                <w:rPr>
+                  <w:noProof/>
+                </w:rPr>
+                <w:br/>
+                <w:t xml:space="preserve">Available at: </w:t>
+              </w:r>
+              <w:r>
+                <w:rPr>
+                  <w:noProof/>
+                  <w:u w:val="single"/>
+                </w:rPr>
+                <w:t>https://assetstore.unity.com/packages/3d/vehicles/land/cartoon-tank-free-165189</w:t>
+              </w:r>
+            </w:p>
+            <w:p>
+              <w:pPr>
+                <w:pStyle w:val="Bibliography"/>
+                <w:rPr>
+                  <w:noProof/>
+                </w:rPr>
+              </w:pPr>
+              <w:r>
+                <w:rPr>
+                  <w:noProof/>
+                </w:rPr>
+                <w:lastRenderedPageBreak/>
+                <w:t xml:space="preserve">DEV, Q., 2018. </w:t>
+              </w:r>
+              <w:r>
+                <w:rPr>
+                  <w:i/>
+                  <w:iCs/>
+                  <w:noProof/>
+                </w:rPr>
+                <w:t xml:space="preserve">Too Many Items: Kitchen Props. </w:t>
+              </w:r>
+              <w:r>
+                <w:rPr>
+                  <w:noProof/>
+                </w:rPr>
+                <w:t xml:space="preserve">[Online] </w:t>
+              </w:r>
+              <w:r>
+                <w:rPr>
+                  <w:noProof/>
+                </w:rPr>
+                <w:br/>
+                <w:t xml:space="preserve">Available at: </w:t>
+              </w:r>
+              <w:r>
+                <w:rPr>
+                  <w:noProof/>
+                  <w:u w:val="single"/>
+                </w:rPr>
+                <w:t>https://assetstore.unity.com/packages/3d/props/too-many-items-kitchen-props-127635</w:t>
+              </w:r>
+            </w:p>
+            <w:p>
+              <w:pPr>
+                <w:pStyle w:val="Bibliography"/>
+                <w:rPr>
+                  <w:noProof/>
+                </w:rPr>
+              </w:pPr>
+              <w:r>
+                <w:rPr>
+                  <w:noProof/>
+                </w:rPr>
+                <w:t xml:space="preserve">DEV, Q., 2018. </w:t>
+              </w:r>
+              <w:r>
+                <w:rPr>
+                  <w:i/>
+                  <w:iCs/>
+                  <w:noProof/>
+                </w:rPr>
+                <w:t xml:space="preserve">Too Many Items: Living Room Props. </w:t>
+              </w:r>
+              <w:r>
+                <w:rPr>
+                  <w:noProof/>
+                </w:rPr>
+                <w:t xml:space="preserve">[Online] </w:t>
+              </w:r>
+              <w:r>
+                <w:rPr>
+                  <w:noProof/>
+                </w:rPr>
+                <w:br/>
+                <w:t xml:space="preserve">Available at: </w:t>
+              </w:r>
+              <w:r>
+                <w:rPr>
+                  <w:noProof/>
+                  <w:u w:val="single"/>
+                </w:rPr>
+                <w:t>https://assetstore.unity.com/packages/3d/props/furniture/too-many-items-living-room-props-129097</w:t>
+              </w:r>
+              <w:r>
+                <w:rPr>
+                  <w:noProof/>
+                </w:rPr>
+                <w:br/>
+                <w:t>[Accessed 2022].</w:t>
+              </w:r>
+            </w:p>
+            <w:p>
+              <w:pPr>
+                <w:pStyle w:val="Bibliography"/>
+                <w:rPr>
+                  <w:noProof/>
+                </w:rPr>
+              </w:pPr>
+              <w:r>
+                <w:rPr>
+                  <w:noProof/>
+                </w:rPr>
+                <w:t xml:space="preserve">Ganti, P., 2018. </w:t>
+              </w:r>
+              <w:r>
+                <w:rPr>
+                  <w:i/>
+                  <w:iCs/>
+                  <w:noProof/>
+                </w:rPr>
+                <w:t xml:space="preserve">Low Poly Helicopters Pack Free. </w:t>
+              </w:r>
+              <w:r>
+                <w:rPr>
+                  <w:noProof/>
+                </w:rPr>
+                <w:t xml:space="preserve">[Online] </w:t>
+              </w:r>
+              <w:r>
+                <w:rPr>
+                  <w:noProof/>
+                </w:rPr>
+                <w:br/>
+                <w:t xml:space="preserve">Available at: </w:t>
+              </w:r>
+              <w:r>
+                <w:rPr>
+                  <w:noProof/>
+                  <w:u w:val="single"/>
+                </w:rPr>
+                <w:t>https://assetstore.unity.com/packages/3d/vehicles/air/low-poly-helicopters-pack-free-121151</w:t>
+              </w:r>
+            </w:p>
+            <w:p>
+              <w:pPr>
+                <w:pStyle w:val="Bibliography"/>
+                <w:rPr>
+                  <w:noProof/>
+                </w:rPr>
+              </w:pPr>
+              <w:r>
+                <w:rPr>
+                  <w:noProof/>
+                </w:rPr>
+                <w:t xml:space="preserve">luo, R., 2021. </w:t>
+              </w:r>
+              <w:r>
+                <w:rPr>
+                  <w:i/>
+                  <w:iCs/>
+                  <w:noProof/>
+                </w:rPr>
+                <w:t xml:space="preserve">15 low poly models. </w:t>
+              </w:r>
+              <w:r>
+                <w:rPr>
+                  <w:noProof/>
+                </w:rPr>
+                <w:t xml:space="preserve">[Online] </w:t>
+              </w:r>
+              <w:r>
+                <w:rPr>
+                  <w:noProof/>
+                </w:rPr>
+                <w:br/>
+                <w:t xml:space="preserve">Available at: </w:t>
+              </w:r>
+              <w:r>
+                <w:rPr>
+                  <w:noProof/>
+                  <w:u w:val="single"/>
+                </w:rPr>
+                <w:t>https://assetstore.unity.com/packages/3d/props/15-low-poly-models-202061#description</w:t>
+              </w:r>
+            </w:p>
+            <w:p>
+              <w:pPr>
+                <w:pStyle w:val="Bibliography"/>
+                <w:rPr>
+                  <w:noProof/>
+                </w:rPr>
+              </w:pPr>
+              <w:r>
+                <w:rPr>
+                  <w:noProof/>
+                </w:rPr>
+                <w:t xml:space="preserve">PEGI, n.d. </w:t>
+              </w:r>
+              <w:r>
+                <w:rPr>
+                  <w:i/>
+                  <w:iCs/>
+                  <w:noProof/>
+                </w:rPr>
+                <w:t xml:space="preserve">How we rate games. </w:t>
+              </w:r>
+              <w:r>
+                <w:rPr>
+                  <w:noProof/>
+                </w:rPr>
+                <w:t xml:space="preserve">[Online] </w:t>
+              </w:r>
+              <w:r>
+                <w:rPr>
+                  <w:noProof/>
+                </w:rPr>
+                <w:br/>
+                <w:t xml:space="preserve">Available at: </w:t>
+              </w:r>
+              <w:r>
+                <w:rPr>
+                  <w:noProof/>
+                  <w:u w:val="single"/>
+                </w:rPr>
+                <w:t>https://pegi.info/page/how-we-rate-games</w:t>
+              </w:r>
+              <w:r>
+                <w:rPr>
+                  <w:noProof/>
+                </w:rPr>
+                <w:br/>
+                <w:t>[Accessed may 2022].</w:t>
+              </w:r>
+            </w:p>
+            <w:p>
+              <w:pPr>
+                <w:pStyle w:val="Bibliography"/>
+                <w:rPr>
+                  <w:noProof/>
+                </w:rPr>
+              </w:pPr>
+              <w:r>
+                <w:rPr>
+                  <w:noProof/>
+                </w:rPr>
                 <w:t xml:space="preserve">Unity, 2021. </w:t>
               </w:r>
               <w:r>
@@ -4794,6 +5693,48 @@
                 </w:rPr>
                 <w:br/>
                 <w:t>[Accessed 10 May 2022].</w:t>
+              </w:r>
+            </w:p>
+            <w:p>
+              <w:pPr>
+                <w:pStyle w:val="Bibliography"/>
+                <w:rPr>
+                  <w:noProof/>
+                </w:rPr>
+              </w:pPr>
+              <w:r>
+                <w:rPr>
+                  <w:noProof/>
+                </w:rPr>
+                <w:t xml:space="preserve">VIRTI, 2020. </w:t>
+              </w:r>
+              <w:r>
+                <w:rPr>
+                  <w:i/>
+                  <w:iCs/>
+                  <w:noProof/>
+                </w:rPr>
+                <w:t xml:space="preserve">VOXEL Furniture FREE. </w:t>
+              </w:r>
+              <w:r>
+                <w:rPr>
+                  <w:noProof/>
+                </w:rPr>
+                <w:t xml:space="preserve">[Online] </w:t>
+              </w:r>
+              <w:r>
+                <w:rPr>
+                  <w:noProof/>
+                </w:rPr>
+                <w:br/>
+                <w:t xml:space="preserve">Available at: </w:t>
+              </w:r>
+              <w:r>
+                <w:rPr>
+                  <w:noProof/>
+                  <w:u w:val="single"/>
+                </w:rPr>
+                <w:t>https://assetstore.unity.com/packages/3d/props/furniture/voxel-furniture-free-170365</w:t>
               </w:r>
             </w:p>
             <w:p>
@@ -5447,6 +6388,119 @@
       </w:rPr>
     </w:lvl>
   </w:abstractNum>
+  <w:abstractNum w:abstractNumId="5" w15:restartNumberingAfterBreak="0">
+    <w:nsid w:val="76975F49"/>
+    <w:multiLevelType w:val="hybridMultilevel"/>
+    <w:tmpl w:val="85D47A8E"/>
+    <w:lvl w:ilvl="0" w:tplc="08090001">
+      <w:start w:val="1"/>
+      <w:numFmt w:val="bullet"/>
+      <w:lvlText w:val=""/>
+      <w:lvlJc w:val="left"/>
+      <w:pPr>
+        <w:ind w:left="720" w:hanging="360"/>
+      </w:pPr>
+      <w:rPr>
+        <w:rFonts w:ascii="Symbol" w:hAnsi="Symbol" w:hint="default"/>
+      </w:rPr>
+    </w:lvl>
+    <w:lvl w:ilvl="1" w:tplc="08090003" w:tentative="1">
+      <w:start w:val="1"/>
+      <w:numFmt w:val="bullet"/>
+      <w:lvlText w:val="o"/>
+      <w:lvlJc w:val="left"/>
+      <w:pPr>
+        <w:ind w:left="1440" w:hanging="360"/>
+      </w:pPr>
+      <w:rPr>
+        <w:rFonts w:ascii="Courier New" w:hAnsi="Courier New" w:cs="Courier New" w:hint="default"/>
+      </w:rPr>
+    </w:lvl>
+    <w:lvl w:ilvl="2" w:tplc="08090005" w:tentative="1">
+      <w:start w:val="1"/>
+      <w:numFmt w:val="bullet"/>
+      <w:lvlText w:val=""/>
+      <w:lvlJc w:val="left"/>
+      <w:pPr>
+        <w:ind w:left="2160" w:hanging="360"/>
+      </w:pPr>
+      <w:rPr>
+        <w:rFonts w:ascii="Wingdings" w:hAnsi="Wingdings" w:hint="default"/>
+      </w:rPr>
+    </w:lvl>
+    <w:lvl w:ilvl="3" w:tplc="08090001" w:tentative="1">
+      <w:start w:val="1"/>
+      <w:numFmt w:val="bullet"/>
+      <w:lvlText w:val=""/>
+      <w:lvlJc w:val="left"/>
+      <w:pPr>
+        <w:ind w:left="2880" w:hanging="360"/>
+      </w:pPr>
+      <w:rPr>
+        <w:rFonts w:ascii="Symbol" w:hAnsi="Symbol" w:hint="default"/>
+      </w:rPr>
+    </w:lvl>
+    <w:lvl w:ilvl="4" w:tplc="08090003" w:tentative="1">
+      <w:start w:val="1"/>
+      <w:numFmt w:val="bullet"/>
+      <w:lvlText w:val="o"/>
+      <w:lvlJc w:val="left"/>
+      <w:pPr>
+        <w:ind w:left="3600" w:hanging="360"/>
+      </w:pPr>
+      <w:rPr>
+        <w:rFonts w:ascii="Courier New" w:hAnsi="Courier New" w:cs="Courier New" w:hint="default"/>
+      </w:rPr>
+    </w:lvl>
+    <w:lvl w:ilvl="5" w:tplc="08090005" w:tentative="1">
+      <w:start w:val="1"/>
+      <w:numFmt w:val="bullet"/>
+      <w:lvlText w:val=""/>
+      <w:lvlJc w:val="left"/>
+      <w:pPr>
+        <w:ind w:left="4320" w:hanging="360"/>
+      </w:pPr>
+      <w:rPr>
+        <w:rFonts w:ascii="Wingdings" w:hAnsi="Wingdings" w:hint="default"/>
+      </w:rPr>
+    </w:lvl>
+    <w:lvl w:ilvl="6" w:tplc="08090001" w:tentative="1">
+      <w:start w:val="1"/>
+      <w:numFmt w:val="bullet"/>
+      <w:lvlText w:val=""/>
+      <w:lvlJc w:val="left"/>
+      <w:pPr>
+        <w:ind w:left="5040" w:hanging="360"/>
+      </w:pPr>
+      <w:rPr>
+        <w:rFonts w:ascii="Symbol" w:hAnsi="Symbol" w:hint="default"/>
+      </w:rPr>
+    </w:lvl>
+    <w:lvl w:ilvl="7" w:tplc="08090003" w:tentative="1">
+      <w:start w:val="1"/>
+      <w:numFmt w:val="bullet"/>
+      <w:lvlText w:val="o"/>
+      <w:lvlJc w:val="left"/>
+      <w:pPr>
+        <w:ind w:left="5760" w:hanging="360"/>
+      </w:pPr>
+      <w:rPr>
+        <w:rFonts w:ascii="Courier New" w:hAnsi="Courier New" w:cs="Courier New" w:hint="default"/>
+      </w:rPr>
+    </w:lvl>
+    <w:lvl w:ilvl="8" w:tplc="08090005" w:tentative="1">
+      <w:start w:val="1"/>
+      <w:numFmt w:val="bullet"/>
+      <w:lvlText w:val=""/>
+      <w:lvlJc w:val="left"/>
+      <w:pPr>
+        <w:ind w:left="6480" w:hanging="360"/>
+      </w:pPr>
+      <w:rPr>
+        <w:rFonts w:ascii="Wingdings" w:hAnsi="Wingdings" w:hint="default"/>
+      </w:rPr>
+    </w:lvl>
+  </w:abstractNum>
   <w:num w:numId="1">
     <w:abstractNumId w:val="1"/>
   </w:num>
@@ -5461,6 +6515,9 @@
   </w:num>
   <w:num w:numId="5">
     <w:abstractNumId w:val="2"/>
+  </w:num>
+  <w:num w:numId="6">
+    <w:abstractNumId w:val="5"/>
   </w:num>
 </w:numbering>
 </file>
@@ -6570,11 +7627,139 @@
     </b:Author>
     <b:RefOrder>2</b:RefOrder>
   </b:Source>
+  <b:Source>
+    <b:Tag>QDE18</b:Tag>
+    <b:SourceType>InternetSite</b:SourceType>
+    <b:Guid>{5F2B2EF9-59E6-47A9-BD2E-9E9A6CD60B80}</b:Guid>
+    <b:Title>Too Many Items: Living Room Props</b:Title>
+    <b:Year>2018</b:Year>
+    <b:YearAccessed>2022</b:YearAccessed>
+    <b:URL>https://assetstore.unity.com/packages/3d/props/furniture/too-many-items-living-room-props-129097</b:URL>
+    <b:Author>
+      <b:Author>
+        <b:NameList>
+          <b:Person>
+            <b:Last>DEV</b:Last>
+            <b:First>Q!</b:First>
+          </b:Person>
+        </b:NameList>
+      </b:Author>
+    </b:Author>
+    <b:RefOrder>3</b:RefOrder>
+  </b:Source>
+  <b:Source>
+    <b:Tag>Pav18</b:Tag>
+    <b:SourceType>InternetSite</b:SourceType>
+    <b:Guid>{D08F03AD-42B1-4586-BB83-A786E410521B}</b:Guid>
+    <b:Author>
+      <b:Author>
+        <b:NameList>
+          <b:Person>
+            <b:Last>Ganti</b:Last>
+            <b:First>Pavan</b:First>
+          </b:Person>
+        </b:NameList>
+      </b:Author>
+    </b:Author>
+    <b:Title>Low Poly Helicopters Pack Free</b:Title>
+    <b:Year>2018</b:Year>
+    <b:URL>https://assetstore.unity.com/packages/3d/vehicles/air/low-poly-helicopters-pack-free-121151</b:URL>
+    <b:RefOrder>4</b:RefOrder>
+  </b:Source>
+  <b:Source>
+    <b:Tag>Com20</b:Tag>
+    <b:SourceType>InternetSite</b:SourceType>
+    <b:Guid>{BA4808E5-C8D0-49FE-9ABA-67CF2B9BF3D5}</b:Guid>
+    <b:Author>
+      <b:Author>
+        <b:NameList>
+          <b:Person>
+            <b:Last>Comeback</b:Last>
+          </b:Person>
+        </b:NameList>
+      </b:Author>
+    </b:Author>
+    <b:Title>Cartoon Tank Free</b:Title>
+    <b:Year>2020</b:Year>
+    <b:URL>https://assetstore.unity.com/packages/3d/vehicles/land/cartoon-tank-free-165189</b:URL>
+    <b:RefOrder>5</b:RefOrder>
+  </b:Source>
+  <b:Source>
+    <b:Tag>VIR20</b:Tag>
+    <b:SourceType>InternetSite</b:SourceType>
+    <b:Guid>{013650DE-065B-4077-9D2C-553C04B20AE5}</b:Guid>
+    <b:Author>
+      <b:Author>
+        <b:NameList>
+          <b:Person>
+            <b:Last>VIRTI</b:Last>
+          </b:Person>
+        </b:NameList>
+      </b:Author>
+    </b:Author>
+    <b:Title>VOXEL Furniture FREE</b:Title>
+    <b:Year>2020</b:Year>
+    <b:URL>https://assetstore.unity.com/packages/3d/props/furniture/voxel-furniture-free-170365</b:URL>
+    <b:RefOrder>6</b:RefOrder>
+  </b:Source>
+  <b:Source>
+    <b:Tag>QDE181</b:Tag>
+    <b:SourceType>InternetSite</b:SourceType>
+    <b:Guid>{032EAD7B-92CF-445F-98F7-5124195A404C}</b:Guid>
+    <b:Author>
+      <b:Author>
+        <b:NameList>
+          <b:Person>
+            <b:Last>DEV</b:Last>
+            <b:First>Q!</b:First>
+          </b:Person>
+        </b:NameList>
+      </b:Author>
+    </b:Author>
+    <b:Title>Too Many Items: Kitchen Props</b:Title>
+    <b:Year>2018</b:Year>
+    <b:URL>https://assetstore.unity.com/packages/3d/props/too-many-items-kitchen-props-127635</b:URL>
+    <b:RefOrder>7</b:RefOrder>
+  </b:Source>
+  <b:Source>
+    <b:Tag>Rob21</b:Tag>
+    <b:SourceType>InternetSite</b:SourceType>
+    <b:Guid>{E0108FA6-9AE7-46C3-B49A-D6F0CA4FB8CD}</b:Guid>
+    <b:Author>
+      <b:Author>
+        <b:NameList>
+          <b:Person>
+            <b:Last>luo</b:Last>
+            <b:First>Rob</b:First>
+          </b:Person>
+        </b:NameList>
+      </b:Author>
+    </b:Author>
+    <b:Title>15 low poly models</b:Title>
+    <b:Year>2021</b:Year>
+    <b:URL>https://assetstore.unity.com/packages/3d/props/15-low-poly-models-202061#description</b:URL>
+    <b:RefOrder>8</b:RefOrder>
+  </b:Source>
+  <b:Source>
+    <b:Tag>PEG22</b:Tag>
+    <b:SourceType>InternetSite</b:SourceType>
+    <b:Guid>{C61B45F5-99C7-4424-AD5C-EF991C79F45D}</b:Guid>
+    <b:Author>
+      <b:Author>
+        <b:Corporate>PEGI</b:Corporate>
+      </b:Author>
+    </b:Author>
+    <b:Title>How we rate games</b:Title>
+    <b:YearAccessed>2022</b:YearAccessed>
+    <b:MonthAccessed>may</b:MonthAccessed>
+    <b:URL>https://pegi.info/page/how-we-rate-games</b:URL>
+    <b:RefOrder>9</b:RefOrder>
+  </b:Source>
 </b:Sources>
 </file>
 
 <file path=customXml/itemProps1.xml><?xml version="1.0" encoding="utf-8"?>
-<ds:datastoreItem xmlns:ds="http://schemas.openxmlformats.org/officeDocument/2006/customXml" ds:itemID="{BDAE998C-D2C1-415C-9846-42B887F4BCC1}">
+<ds:datastoreItem xmlns:ds="http://schemas.openxmlformats.org/officeDocument/2006/customXml" ds:itemID="{EE5220FA-B512-4B60-A5AE-BD1B87E230D1}">
   <ds:schemaRefs>
     <ds:schemaRef ds:uri="http://schemas.openxmlformats.org/officeDocument/2006/bibliography"/>
   </ds:schemaRefs>

</xml_diff>